<commit_message>
updated diagrams and docs
</commit_message>
<xml_diff>
--- a/diagrams/documentationSzenasi.docx
+++ b/diagrams/documentationSzenasi.docx
@@ -1,6 +1,6 @@
 
 <file path=word/document.xml><?xml version="1.0" encoding="utf-8"?>
-<w:document xmlns:wpc="http://schemas.microsoft.com/office/word/2010/wordprocessingCanvas" xmlns:cx="http://schemas.microsoft.com/office/drawing/2014/chartex" xmlns:cx1="http://schemas.microsoft.com/office/drawing/2015/9/8/chartex" xmlns:mc="http://schemas.openxmlformats.org/markup-compatibility/2006" xmlns:o="urn:schemas-microsoft-com:office:office" xmlns:r="http://schemas.openxmlformats.org/officeDocument/2006/relationships" xmlns:m="http://schemas.openxmlformats.org/officeDocument/2006/math" xmlns:v="urn:schemas-microsoft-com:vml" xmlns:wp14="http://schemas.microsoft.com/office/word/2010/wordprocessingDrawing" xmlns:wp="http://schemas.openxmlformats.org/drawingml/2006/wordprocessingDrawing" xmlns:w10="urn:schemas-microsoft-com:office:word" xmlns:w="http://schemas.openxmlformats.org/wordprocessingml/2006/main" xmlns:w14="http://schemas.microsoft.com/office/word/2010/wordml" xmlns:w15="http://schemas.microsoft.com/office/word/2012/wordml" xmlns:w16se="http://schemas.microsoft.com/office/word/2015/wordml/symex" xmlns:wpg="http://schemas.microsoft.com/office/word/2010/wordprocessingGroup" xmlns:wpi="http://schemas.microsoft.com/office/word/2010/wordprocessingInk" xmlns:wne="http://schemas.microsoft.com/office/word/2006/wordml" xmlns:wps="http://schemas.microsoft.com/office/word/2010/wordprocessingShape" mc:Ignorable="w14 w15 w16se wp14">
+<w:document xmlns:wpc="http://schemas.microsoft.com/office/word/2010/wordprocessingCanvas" xmlns:cx="http://schemas.microsoft.com/office/drawing/2014/chartex" xmlns:cx1="http://schemas.microsoft.com/office/drawing/2015/9/8/chartex" xmlns:cx2="http://schemas.microsoft.com/office/drawing/2015/10/21/chartex" xmlns:cx3="http://schemas.microsoft.com/office/drawing/2016/5/9/chartex" xmlns:cx4="http://schemas.microsoft.com/office/drawing/2016/5/10/chartex" xmlns:cx5="http://schemas.microsoft.com/office/drawing/2016/5/11/chartex" xmlns:cx6="http://schemas.microsoft.com/office/drawing/2016/5/12/chartex" xmlns:cx7="http://schemas.microsoft.com/office/drawing/2016/5/13/chartex" xmlns:cx8="http://schemas.microsoft.com/office/drawing/2016/5/14/chartex" xmlns:mc="http://schemas.openxmlformats.org/markup-compatibility/2006" xmlns:aink="http://schemas.microsoft.com/office/drawing/2016/ink" xmlns:am3d="http://schemas.microsoft.com/office/drawing/2017/model3d" xmlns:o="urn:schemas-microsoft-com:office:office" xmlns:r="http://schemas.openxmlformats.org/officeDocument/2006/relationships" xmlns:m="http://schemas.openxmlformats.org/officeDocument/2006/math" xmlns:v="urn:schemas-microsoft-com:vml" xmlns:wp14="http://schemas.microsoft.com/office/word/2010/wordprocessingDrawing" xmlns:wp="http://schemas.openxmlformats.org/drawingml/2006/wordprocessingDrawing" xmlns:w10="urn:schemas-microsoft-com:office:word" xmlns:w="http://schemas.openxmlformats.org/wordprocessingml/2006/main" xmlns:w14="http://schemas.microsoft.com/office/word/2010/wordml" xmlns:w15="http://schemas.microsoft.com/office/word/2012/wordml" xmlns:w16cex="http://schemas.microsoft.com/office/word/2018/wordml/cex" xmlns:w16cid="http://schemas.microsoft.com/office/word/2016/wordml/cid" xmlns:w16="http://schemas.microsoft.com/office/word/2018/wordml" xmlns:w16sdtdh="http://schemas.microsoft.com/office/word/2020/wordml/sdtdatahash" xmlns:w16se="http://schemas.microsoft.com/office/word/2015/wordml/symex" xmlns:wpg="http://schemas.microsoft.com/office/word/2010/wordprocessingGroup" xmlns:wpi="http://schemas.microsoft.com/office/word/2010/wordprocessingInk" xmlns:wne="http://schemas.microsoft.com/office/word/2006/wordml" xmlns:wps="http://schemas.microsoft.com/office/word/2010/wordprocessingShape" mc:Ignorable="w14 w15 w16se w16cid w16 w16cex w16sdtdh wp14">
   <w:body>
     <w:p>
       <w:pPr>
@@ -1629,44 +1629,221 @@
       <w:r>
         <w:t>érjék el</w:t>
       </w:r>
-      <w:bookmarkStart w:id="4" w:name="_GoBack"/>
+      <w:r>
+        <w:t>.</w:t>
+      </w:r>
+    </w:p>
+    <w:p>
+      <w:r>
+        <w:t>Oldalam e célt szolgálja, fejlesztők egy megosztó platformként használhatják, saját munkájuk terjesztésére.</w:t>
+      </w:r>
+    </w:p>
+    <w:p>
+      <w:r>
+        <w:t>A felhasználó letöltheti a szoftvereket, és olvashat rendszerkövetelményükről, amit szintén a fejlesztő határoz meg, adatbázisból kéri le a weboldal.</w:t>
+      </w:r>
+    </w:p>
+    <w:p>
+      <w:r>
+        <w:t>Nyomon követhető többek között a játékos által elért pontok száma, ezt egy admin felületen felülbírálja a fe</w:t>
+      </w:r>
+      <w:r>
+        <w:t>jlesztő által megbízott személy.</w:t>
+      </w:r>
+    </w:p>
+    <w:p>
+      <w:r>
+        <w:t>Egy ranglistán a felhasználók megtekinthetik a top 3 legjobb eredményt, amik már az elfogadott pontok táblájából kerülnek ki.</w:t>
+      </w:r>
+    </w:p>
+    <w:p>
+      <w:pPr>
+        <w:pStyle w:val="Cmsor2"/>
+      </w:pPr>
+      <w:bookmarkStart w:id="4" w:name="_Toc473730745"/>
+      <w:bookmarkStart w:id="5" w:name="_Toc63248976"/>
+      <w:r>
+        <w:t>A felhasznált ismeretek</w:t>
+      </w:r>
       <w:bookmarkEnd w:id="4"/>
+      <w:bookmarkEnd w:id="5"/>
+    </w:p>
+    <w:p>
+      <w:r>
+        <w:t xml:space="preserve">A projekt elkészítésében felhasználtam CSS és </w:t>
+      </w:r>
+      <w:r>
+        <w:t>HTML-lel</w:t>
+      </w:r>
+      <w:r>
+        <w:t xml:space="preserve"> ismereteimet egy PHP környezetben, az adatbázissal való interakció elérése érdekében.</w:t>
+      </w:r>
+    </w:p>
+    <w:p>
+      <w:r>
+        <w:t xml:space="preserve">Maga az oldal „.php” formátumú, az érdekében, hogy képes legyen </w:t>
+      </w:r>
+      <w:r>
+        <w:t>PHP</w:t>
+      </w:r>
+      <w:r>
+        <w:t xml:space="preserve"> kód futtatására.</w:t>
+      </w:r>
+    </w:p>
+    <w:p>
+      <w:r>
+        <w:t xml:space="preserve">Front-end </w:t>
+      </w:r>
+      <w:r>
+        <w:t>három</w:t>
+      </w:r>
+      <w:r>
+        <w:t xml:space="preserve"> rész</w:t>
+      </w:r>
+      <w:r>
+        <w:t>ből áll, a HTML-ből, CSS-ből és JavaScript-ből.</w:t>
+      </w:r>
+    </w:p>
+    <w:p>
+      <w:pPr>
+        <w:pStyle w:val="Listaszerbekezds"/>
+        <w:numPr>
+          <w:ilvl w:val="0"/>
+          <w:numId w:val="15"/>
+        </w:numPr>
+      </w:pPr>
+      <w:r>
+        <w:t>HTML ismereteimet ez évben fontos elemekkel bővítettem, ennek köszönhetően teljes reszponz</w:t>
+      </w:r>
+      <w:r>
+        <w:t>í</w:t>
+      </w:r>
+      <w:r>
+        <w:t>vitást értem el a weboldalon.</w:t>
+      </w:r>
+    </w:p>
+    <w:p>
+      <w:pPr>
+        <w:pStyle w:val="Listaszerbekezds"/>
+        <w:numPr>
+          <w:ilvl w:val="0"/>
+          <w:numId w:val="15"/>
+        </w:numPr>
+      </w:pPr>
+      <w:r>
+        <w:t>CSS a weboldal teljes kinézetéért felelős, ez is két részre szedhető, a számomra már ismert natúr CSS-re és az újonnan tanult Bootstrap keretrendszerre.</w:t>
+      </w:r>
+      <w:r>
+        <w:br/>
+        <w:t xml:space="preserve">Bootstrap felelős az oldal formázásnak nagy részéért, ennek köszönhetően </w:t>
+      </w:r>
+      <w:r>
+        <w:t>reszponzív osztályokkal tudtam ellátni a különböző HTML kereteket.</w:t>
+      </w:r>
+      <w:r>
+        <w:br/>
+      </w:r>
+      <w:r>
+        <w:t>Natúr CSS legfőképpen a Bootstrap osztályok felülírására szolgál, ezzel szabtam személyre az oldalt az általam kívánt kinézet elérése érdekében.</w:t>
+      </w:r>
+    </w:p>
+    <w:p>
+      <w:pPr>
+        <w:pStyle w:val="Listaszerbekezds"/>
+        <w:numPr>
+          <w:ilvl w:val="0"/>
+          <w:numId w:val="15"/>
+        </w:numPr>
+      </w:pPr>
+      <w:r>
+        <w:t>A JavaScript a Bootstrap keretrendszerrel együtt használandó ugyanis, szüksége van rá az összetett csomag üzemeltetése érdekében.</w:t>
+      </w:r>
+    </w:p>
+    <w:p>
+      <w:r>
+        <w:lastRenderedPageBreak/>
+        <w:t xml:space="preserve">A back-end </w:t>
+      </w:r>
+      <w:r>
+        <w:t>PHP</w:t>
+      </w:r>
+      <w:r>
+        <w:t xml:space="preserve"> és MySQL-ből épül fel, a kettő folyamatos kapcsolatban vannak.</w:t>
+      </w:r>
+    </w:p>
+    <w:p>
+      <w:pPr>
+        <w:pStyle w:val="Listaszerbekezds"/>
+        <w:numPr>
+          <w:ilvl w:val="0"/>
+          <w:numId w:val="17"/>
+        </w:numPr>
+      </w:pPr>
+      <w:r>
+        <w:t>PHP egy teljesen új programozási nyelv volt számomra, ettől lesz interaktív a weboldal, a kliens ennek használatával kommunikál a „szerverrel”</w:t>
+      </w:r>
+      <w:r>
+        <w:t>.</w:t>
+      </w:r>
+    </w:p>
+    <w:p>
+      <w:pPr>
+        <w:pStyle w:val="Listaszerbekezds"/>
+        <w:numPr>
+          <w:ilvl w:val="0"/>
+          <w:numId w:val="17"/>
+        </w:numPr>
+      </w:pPr>
+      <w:r>
+        <w:t>MySQL egy általam már ismert felület volt, erre szúr be, töröl és olvas rekordokat a PHP</w:t>
+      </w:r>
+      <w:r>
+        <w:t xml:space="preserve"> a megadott query-k segítségével.</w:t>
+      </w:r>
     </w:p>
     <w:p>
       <w:pPr>
         <w:pStyle w:val="Cmsor2"/>
       </w:pPr>
-      <w:bookmarkStart w:id="5" w:name="_Toc473730745"/>
-      <w:bookmarkStart w:id="6" w:name="_Toc63248976"/>
-      <w:r>
-        <w:t>A felhasznált ismeretek</w:t>
-      </w:r>
-      <w:bookmarkEnd w:id="5"/>
-      <w:bookmarkEnd w:id="6"/>
-    </w:p>
-    <w:p>
-      <w:r>
-        <w:t xml:space="preserve">A projekt elkészítésében felhasználtam CSS és </w:t>
-      </w:r>
-      <w:r>
-        <w:t>HTML-lel</w:t>
-      </w:r>
-      <w:r>
-        <w:t xml:space="preserve"> ismereteimet egy PHP környezetben, az adatbázissal való interakció elérése érdekében.</w:t>
-      </w:r>
-    </w:p>
-    <w:p/>
-    <w:p>
-      <w:pPr>
-        <w:pStyle w:val="Cmsor2"/>
-      </w:pPr>
       <w:r>
         <w:t>A felhasznált szoftverek</w:t>
       </w:r>
     </w:p>
     <w:p>
-      <w:r>
-        <w:t>Egy szerver szimulálására XAMPP-ot használtam, ezen futtattam a megfelelő MySQL parancsokat és magukat a PHP oldalakat.</w:t>
+      <w:pPr>
+        <w:rPr>
+          <w:rFonts w:eastAsia="Times New Roman" w:cs="Times New Roman"/>
+        </w:rPr>
+      </w:pPr>
+      <w:r>
+        <w:rPr>
+          <w:rFonts w:eastAsia="Times New Roman" w:cs="Times New Roman"/>
+        </w:rPr>
+        <w:t>Egy szerver sz</w:t>
+      </w:r>
+      <w:r>
+        <w:rPr>
+          <w:rFonts w:eastAsia="Times New Roman" w:cs="Times New Roman"/>
+        </w:rPr>
+        <w:t xml:space="preserve">imulálására XAMPP-ot használtam. A MySQL modul felelős az adatbázis és a hozzá tartozó parancsok futtatásáért, </w:t>
+      </w:r>
+      <w:r>
+        <w:rPr>
+          <w:rFonts w:eastAsia="Times New Roman" w:cs="Times New Roman"/>
+        </w:rPr>
+        <w:t>a weboldal folytonos kapcsolatban van ezzel a modullal.</w:t>
+      </w:r>
+      <w:r>
+        <w:rPr>
+          <w:rFonts w:eastAsia="Times New Roman" w:cs="Times New Roman"/>
+        </w:rPr>
+        <w:t xml:space="preserve"> Az Apache modul felelős maga a weboldal futtatásáért, mivel a PhP egy szerver által fordított nyelv, ennek haszn</w:t>
+      </w:r>
+      <w:r>
+        <w:rPr>
+          <w:rFonts w:eastAsia="Times New Roman" w:cs="Times New Roman"/>
+        </w:rPr>
+        <w:t>álata nélkül képtelenek vagyunk a teljes felhasználói élményt elérni.</w:t>
       </w:r>
     </w:p>
     <w:p>
@@ -1677,102 +1854,215 @@
         <w:t>kiegészítőkkel,</w:t>
       </w:r>
       <w:r>
-        <w:t xml:space="preserve"> amiket egyenesen a Microsoft-tól töltöttem le.</w:t>
+        <w:t xml:space="preserve"> amiket egyenes</w:t>
+      </w:r>
+      <w:r>
+        <w:t>en a Microsoft hi</w:t>
+      </w:r>
+      <w:r>
+        <w:t>vatalos áruházából töltöttem le, ezek a következők:</w:t>
+      </w:r>
+    </w:p>
+    <w:p>
+      <w:pPr>
+        <w:pStyle w:val="Listaszerbekezds"/>
+        <w:numPr>
+          <w:ilvl w:val="0"/>
+          <w:numId w:val="16"/>
+        </w:numPr>
+      </w:pPr>
+      <w:hyperlink r:id="rId11" w:history="1">
+        <w:r>
+          <w:rPr>
+            <w:rStyle w:val="Hiperhivatkozs"/>
+          </w:rPr>
+          <w:t>PHP Intelephense</w:t>
+        </w:r>
+      </w:hyperlink>
+      <w:r>
+        <w:t xml:space="preserve"> – ez a PHP kódunk kiegészítésére szolgál, továbbá kiemeli kódunk hibás részét</w:t>
+      </w:r>
+      <w:r>
+        <w:t>.</w:t>
+      </w:r>
+    </w:p>
+    <w:p>
+      <w:pPr>
+        <w:pStyle w:val="Listaszerbekezds"/>
+        <w:numPr>
+          <w:ilvl w:val="0"/>
+          <w:numId w:val="16"/>
+        </w:numPr>
+      </w:pPr>
+      <w:hyperlink r:id="rId12" w:history="1">
+        <w:r>
+          <w:rPr>
+            <w:rStyle w:val="Hiperhivatkozs"/>
+          </w:rPr>
+          <w:t>PHP Formatter</w:t>
+        </w:r>
+      </w:hyperlink>
+      <w:r>
+        <w:t xml:space="preserve"> </w:t>
+      </w:r>
+      <w:r>
+        <w:t>–</w:t>
+      </w:r>
+      <w:r>
+        <w:t xml:space="preserve"> </w:t>
+      </w:r>
+      <w:r>
+        <w:t>nevéből adódóan ez PHP formatálásra szolgál, jobban átláthatóvá teszi a kód blokkjainkat.</w:t>
+      </w:r>
+    </w:p>
+    <w:p>
+      <w:pPr>
+        <w:pStyle w:val="Listaszerbekezds"/>
+        <w:numPr>
+          <w:ilvl w:val="0"/>
+          <w:numId w:val="16"/>
+        </w:numPr>
+      </w:pPr>
+      <w:hyperlink r:id="rId13" w:history="1">
+        <w:r>
+          <w:rPr>
+            <w:rStyle w:val="Hiperhivatkozs"/>
+          </w:rPr>
+          <w:t>Format HTML in PHP</w:t>
+        </w:r>
+      </w:hyperlink>
+      <w:r>
+        <w:t xml:space="preserve"> </w:t>
+      </w:r>
+      <w:r>
+        <w:t>–</w:t>
+      </w:r>
+      <w:r>
+        <w:t xml:space="preserve"> </w:t>
+      </w:r>
+      <w:r>
+        <w:t xml:space="preserve">kényelmesebbé és zökkenőmentessé teszi a HTML-el </w:t>
+      </w:r>
+      <w:r>
+        <w:t>folytatott munkát</w:t>
+      </w:r>
+      <w:r>
+        <w:t xml:space="preserve"> PHP környezetben.</w:t>
+      </w:r>
+    </w:p>
+    <w:p>
+      <w:pPr>
+        <w:pStyle w:val="Listaszerbekezds"/>
+        <w:numPr>
+          <w:ilvl w:val="0"/>
+          <w:numId w:val="16"/>
+        </w:numPr>
+      </w:pPr>
+      <w:hyperlink r:id="rId14" w:history="1">
+        <w:r>
+          <w:rPr>
+            <w:rStyle w:val="Hiperhivatkozs"/>
+          </w:rPr>
+          <w:t>Prettier - Code formatter</w:t>
+        </w:r>
+      </w:hyperlink>
+      <w:r>
+        <w:t xml:space="preserve"> – ez működésében viszonyítható a PHP Formatter-hez, annyi különbséggel, hogy CSS formázásra használandó.</w:t>
       </w:r>
     </w:p>
     <w:p>
       <w:pPr>
         <w:pStyle w:val="Cmsor1"/>
       </w:pPr>
-      <w:bookmarkStart w:id="7" w:name="_Toc473730746"/>
-      <w:bookmarkStart w:id="8" w:name="_Toc63248977"/>
+      <w:bookmarkStart w:id="6" w:name="_Toc473730746"/>
+      <w:bookmarkStart w:id="7" w:name="_Toc63248977"/>
       <w:r>
         <w:lastRenderedPageBreak/>
         <w:t>Felhasználói dokumentáció</w:t>
       </w:r>
+      <w:bookmarkEnd w:id="6"/>
       <w:bookmarkEnd w:id="7"/>
+    </w:p>
+    <w:p>
+      <w:pPr>
+        <w:pStyle w:val="Cmsor2"/>
+      </w:pPr>
+      <w:bookmarkStart w:id="8" w:name="_Toc63248978"/>
+      <w:r>
+        <w:t>A program általános specifikációja</w:t>
+      </w:r>
       <w:bookmarkEnd w:id="8"/>
     </w:p>
     <w:p>
+      <w:r>
+        <w:t>Ez az oldal azt a célt szolgálja, hogy egy játékfejlesztő cég fel tudja tölteni játékait egy online elérhető felületre, ahol bárki el tudja érni őket</w:t>
+      </w:r>
+      <w:r>
+        <w:t xml:space="preserve"> és </w:t>
+      </w:r>
+      <w:r>
+        <w:t>le tudják tölteni a szoftvert.</w:t>
+      </w:r>
+    </w:p>
+    <w:p>
+      <w:r>
+        <w:t xml:space="preserve">Emellett a felhasználók meg tudják nézni a gépigényét a bizonyos játékoknak és tudják saját teljesítményüket követni </w:t>
+      </w:r>
+      <w:r>
+        <w:t>egy külön erre készített oldalon.</w:t>
+      </w:r>
+    </w:p>
+    <w:p>
+      <w:r>
+        <w:t xml:space="preserve">Van egy </w:t>
+      </w:r>
+      <w:r>
+        <w:t>profil,</w:t>
+      </w:r>
+      <w:r>
+        <w:t xml:space="preserve"> </w:t>
+      </w:r>
+      <w:r>
+        <w:t>amit tudnak a kliensek személyre szabni profilképpel, itt láthatják az általuk letöltött játékokat és az összes elért pontszámukat.</w:t>
+      </w:r>
+    </w:p>
+    <w:p>
+      <w:r>
+        <w:rPr>
+          <w:color w:val="FF0000"/>
+        </w:rPr>
+        <w:t xml:space="preserve"> </w:t>
+      </w:r>
+      <w:r>
+        <w:t xml:space="preserve">A képekkel illusztrált játékáruházat </w:t>
+      </w:r>
+      <w:r>
+        <w:t>könnyen megérhetőre fejlesztettem, ezzel gond nélkül el lehet érni az általunk kívánt játékot.</w:t>
+      </w:r>
+    </w:p>
+    <w:p>
+      <w:r>
+        <w:t xml:space="preserve">A játék oldalán található egy </w:t>
+      </w:r>
+      <w:r>
+        <w:t>toplista,</w:t>
+      </w:r>
+      <w:r>
+        <w:t xml:space="preserve"> ami a játékosok közötti versengést bíztatja, ezzel is közelebb hozza a felhasználókat a közösségben.</w:t>
+      </w:r>
+    </w:p>
+    <w:p/>
+    <w:p>
       <w:pPr>
         <w:pStyle w:val="Cmsor2"/>
       </w:pPr>
-      <w:bookmarkStart w:id="9" w:name="_Toc63248978"/>
-      <w:r>
-        <w:t>A program általános specifikációja</w:t>
+      <w:bookmarkStart w:id="9" w:name="_Toc473730747"/>
+      <w:bookmarkStart w:id="10" w:name="_Toc63248979"/>
+      <w:r>
+        <w:t>Rendszerkövetelmények</w:t>
       </w:r>
       <w:bookmarkEnd w:id="9"/>
-    </w:p>
-    <w:p>
-      <w:r>
-        <w:t>Ez az oldal azt a célt szolgálja, hogy egy játékfejlesztő cég fel tudja tölteni játékait egy online elérhető felületre, ahol bárki el tudja érni őket</w:t>
-      </w:r>
-      <w:r>
-        <w:t xml:space="preserve"> és </w:t>
-      </w:r>
-      <w:r>
-        <w:t>le tudják tölteni a szoftvert.</w:t>
-      </w:r>
-    </w:p>
-    <w:p>
-      <w:r>
-        <w:t xml:space="preserve">Emellett a felhasználók meg tudják nézni a gépigényét a bizonyos játékoknak és tudják saját teljesítményüket követni </w:t>
-      </w:r>
-      <w:r>
-        <w:t>egy külön erre készített oldalon.</w:t>
-      </w:r>
-    </w:p>
-    <w:p>
-      <w:r>
-        <w:t xml:space="preserve">Van egy </w:t>
-      </w:r>
-      <w:r>
-        <w:t>profil,</w:t>
-      </w:r>
-      <w:r>
-        <w:t xml:space="preserve"> </w:t>
-      </w:r>
-      <w:r>
-        <w:t>amit tudnak a kliensek személyre szabni profilképpel, itt láthatják az általuk letöltött játékokat és az összes elért pontszámukat.</w:t>
-      </w:r>
-    </w:p>
-    <w:p>
-      <w:r>
-        <w:rPr>
-          <w:color w:val="FF0000"/>
-        </w:rPr>
-        <w:t xml:space="preserve"> </w:t>
-      </w:r>
-      <w:r>
-        <w:t xml:space="preserve">A képekkel illusztrált játékáruházat </w:t>
-      </w:r>
-      <w:r>
-        <w:t>könnyen megérhetőre fejlesztettem, ezzel gond nélkül el lehet érni az általunk kívánt játékot.</w:t>
-      </w:r>
-    </w:p>
-    <w:p>
-      <w:r>
-        <w:t xml:space="preserve">A játék oldalán található egy </w:t>
-      </w:r>
-      <w:r>
-        <w:t>toplista,</w:t>
-      </w:r>
-      <w:r>
-        <w:t xml:space="preserve"> ami a játékosok közötti versengést bíztatja, ezzel is közelebb hozza a felhasználókat a közösségben.</w:t>
-      </w:r>
-    </w:p>
-    <w:p/>
-    <w:p>
-      <w:pPr>
-        <w:pStyle w:val="Cmsor2"/>
-      </w:pPr>
-      <w:bookmarkStart w:id="10" w:name="_Toc473730747"/>
-      <w:bookmarkStart w:id="11" w:name="_Toc63248979"/>
-      <w:r>
-        <w:t>Rendszerkövetelmények</w:t>
-      </w:r>
       <w:bookmarkEnd w:id="10"/>
-      <w:bookmarkEnd w:id="11"/>
     </w:p>
     <w:p>
       <w:r>
@@ -1870,11 +2160,11 @@
       <w:pPr>
         <w:pStyle w:val="Cmsor3"/>
       </w:pPr>
-      <w:bookmarkStart w:id="12" w:name="_Toc63248980"/>
+      <w:bookmarkStart w:id="11" w:name="_Toc63248980"/>
       <w:r>
         <w:t>Hardver követelmények</w:t>
       </w:r>
-      <w:bookmarkEnd w:id="12"/>
+      <w:bookmarkEnd w:id="11"/>
     </w:p>
     <w:p>
       <w:r>
@@ -1907,40 +2197,35 @@
         <w:t>magasak, akár</w:t>
       </w:r>
       <w:r>
-        <w:t xml:space="preserve"> a felhasználó egy okostelefonon, tableten esetleg egyéb okos eszközökön is elérheti azt reszponzivitásának köszönhetően.</w:t>
-      </w:r>
-    </w:p>
-    <w:p>
-      <w:pPr>
-        <w:ind w:firstLine="0"/>
-      </w:pPr>
-    </w:p>
-    <w:p>
-      <w:pPr>
-        <w:ind w:firstLine="0"/>
-      </w:pPr>
-    </w:p>
-    <w:p>
-      <w:pPr>
-        <w:ind w:firstLine="0"/>
-      </w:pPr>
+        <w:t xml:space="preserve"> a felhasználó egy okostelefonon, tableten</w:t>
+      </w:r>
+      <w:r>
+        <w:t>,</w:t>
+      </w:r>
+      <w:r>
+        <w:t xml:space="preserve"> esetleg egyéb okos eszközökön is elérheti azt reszponzivitásának köszönhetően.</w:t>
+      </w:r>
     </w:p>
     <w:p>
       <w:pPr>
         <w:pStyle w:val="Cmsor3"/>
       </w:pPr>
-      <w:bookmarkStart w:id="13" w:name="_Toc63248981"/>
-      <w:r>
+      <w:bookmarkStart w:id="12" w:name="_Toc63248981"/>
+      <w:r>
+        <w:lastRenderedPageBreak/>
         <w:t>Szoftver követelmények</w:t>
       </w:r>
-      <w:bookmarkEnd w:id="13"/>
+      <w:bookmarkEnd w:id="12"/>
       <w:r>
         <w:t xml:space="preserve"> </w:t>
       </w:r>
     </w:p>
     <w:p>
       <w:r>
-        <w:t>Szoftveresen a weboldal nem képes lefutni elavult, régi operációs rendszereken, ezért a következőek szükségesek:</w:t>
+        <w:t xml:space="preserve">Szoftveresen a weboldal nem képes lefutni elavult, régi operációs rendszereken, ezért a </w:t>
+      </w:r>
+      <w:r>
+        <w:t>következő OS-ek használata ajánlott:</w:t>
       </w:r>
     </w:p>
     <w:p>
@@ -2015,7 +2300,10 @@
         </w:numPr>
       </w:pPr>
       <w:r>
-        <w:t>Debain 10+</w:t>
+        <w:t>Debian</w:t>
+      </w:r>
+      <w:r>
+        <w:t xml:space="preserve"> 10+</w:t>
       </w:r>
     </w:p>
     <w:p>
@@ -2044,77 +2332,138 @@
     </w:p>
     <w:p>
       <w:r>
-        <w:t>Ha a megfelelő operációs rendszerrel már rendelkezünk szükségünk lesz a XAMPP nevezetű programra, minek a telepítés után létrejött „htdocs” mappájába bele kell másolnunk magát a weboldal könyvtárát.</w:t>
-      </w:r>
-    </w:p>
-    <w:p>
-      <w:r>
-        <w:t>Szükségünk lesz továbbá az Apache és a MySQL modulok elindítására is mivel, ezek látják el a weboldalt a szükséges adatokkal.</w:t>
-      </w:r>
-    </w:p>
-    <w:p>
-      <w:r>
-        <w:t xml:space="preserve">MySQL-be a mellékelt adatbázist (.sql kiterjesztésű fájl) importálni kell, ez a fájl magától létrehozza a megfelelő adatbázist, bele a </w:t>
-      </w:r>
-      <w:r>
-        <w:t xml:space="preserve">megfelelő </w:t>
-      </w:r>
-      <w:r>
-        <w:t>táblákat és a rekordokat.</w:t>
+        <w:t>Ha a megfelelő operációs rendszerrel már rendelkezünk szükségünk l</w:t>
+      </w:r>
+      <w:r>
+        <w:t>esz a XAMPP nevezetű programra.</w:t>
       </w:r>
     </w:p>
     <w:p>
       <w:pPr>
         <w:pStyle w:val="Cmsor2"/>
       </w:pPr>
-      <w:bookmarkStart w:id="14" w:name="_Toc63248982"/>
+      <w:bookmarkStart w:id="13" w:name="_Toc63248982"/>
       <w:r>
         <w:t>3. A program telepítése</w:t>
       </w:r>
-      <w:bookmarkEnd w:id="14"/>
+      <w:bookmarkEnd w:id="13"/>
       <w:r>
         <w:t xml:space="preserve"> </w:t>
       </w:r>
     </w:p>
     <w:p>
       <w:r>
-        <w:t xml:space="preserve">Képekkel illusztrált, részletes leírás a program telepítésének a menetéről. </w:t>
-      </w:r>
-    </w:p>
-    <w:p>
-      <w:pPr>
-        <w:pStyle w:val="Listaszerbekezds"/>
-        <w:numPr>
-          <w:ilvl w:val="0"/>
-          <w:numId w:val="5"/>
-        </w:numPr>
-      </w:pPr>
-      <w:r>
-        <w:t>A leírás alapján a felhasználónak hiba nélkül telepíteni kell tudni a programot. A leírásnak ki kell térnie a telepítés során kiválasztható opciókra is.</w:t>
-      </w:r>
-    </w:p>
-    <w:p>
-      <w:pPr>
-        <w:pStyle w:val="Listaszerbekezds"/>
-        <w:numPr>
-          <w:ilvl w:val="0"/>
-          <w:numId w:val="5"/>
-        </w:numPr>
-      </w:pPr>
-      <w:r>
-        <w:t xml:space="preserve">Ha esetleg nincs telepítőprogram, akkor kellő részletességgel le kell írni, hogy mely fájlokat, pontosan hova kell felmásolni, és hogy lehet a programot futtatni. </w:t>
-      </w:r>
-      <w:r>
-        <w:t>Módosító ablak(1. kép)</w:t>
-      </w:r>
-    </w:p>
-    <w:p>
-      <w:pPr>
-        <w:pStyle w:val="Listaszerbekezds"/>
-        <w:numPr>
-          <w:ilvl w:val="0"/>
-          <w:numId w:val="5"/>
-        </w:numPr>
+        <w:t xml:space="preserve">XAMPP </w:t>
+      </w:r>
+      <w:r>
+        <w:t>szoftver</w:t>
+      </w:r>
+      <w:r>
+        <w:t xml:space="preserve"> „htdocs” mappájába bele kell másolnunk magát a weboldal könyvtárát.</w:t>
+      </w:r>
+      <w:r>
+        <w:t xml:space="preserve"> </w:t>
+      </w:r>
+      <w:r>
+        <w:t>Fontos, hogy a mappákat nem nevezhetjük át, mivel magába a kódba ez a könyvtár struktúra van betáplálva.</w:t>
+      </w:r>
+    </w:p>
+    <w:p>
+      <w:pPr>
+        <w:keepNext/>
+        <w:jc w:val="center"/>
+      </w:pPr>
+      <w:r>
+        <w:rPr>
+          <w:noProof/>
+        </w:rPr>
+        <w:pict w14:anchorId="758BBAA5">
+          <v:shapetype id="_x0000_t75" coordsize="21600,21600" o:spt="75" o:preferrelative="t" path="m@4@5l@4@11@9@11@9@5xe" filled="f" stroked="f">
+            <v:stroke joinstyle="miter"/>
+            <v:formulas>
+              <v:f eqn="if lineDrawn pixelLineWidth 0"/>
+              <v:f eqn="sum @0 1 0"/>
+              <v:f eqn="sum 0 0 @1"/>
+              <v:f eqn="prod @2 1 2"/>
+              <v:f eqn="prod @3 21600 pixelWidth"/>
+              <v:f eqn="prod @3 21600 pixelHeight"/>
+              <v:f eqn="sum @0 0 1"/>
+              <v:f eqn="prod @6 1 2"/>
+              <v:f eqn="prod @7 21600 pixelWidth"/>
+              <v:f eqn="sum @8 21600 0"/>
+              <v:f eqn="prod @7 21600 pixelHeight"/>
+              <v:f eqn="sum @10 21600 0"/>
+            </v:formulas>
+            <v:path o:extrusionok="f" gradientshapeok="t" o:connecttype="rect"/>
+            <o:lock v:ext="edit" aspectratio="t"/>
+          </v:shapetype>
+          <v:shape id="_x0000_s2050" type="#_x0000_t75" style="position:absolute;left:0;text-align:left;margin-left:159.3pt;margin-top:.5pt;width:133.8pt;height:22.2pt;z-index:-251657728;mso-position-horizontal:absolute;mso-position-horizontal-relative:text;mso-position-vertical:absolute;mso-position-vertical-relative:text;mso-width-relative:page;mso-height-relative:page" wrapcoords="-121 0 -121 20880 21600 20880 21600 0 -121 0">
+            <v:imagedata r:id="rId15" o:title="Képernyőkép 2022-03-23 082812"/>
+            <w10:wrap type="tight"/>
+          </v:shape>
+        </w:pict>
+      </w:r>
+    </w:p>
+    <w:p>
+      <w:pPr>
+        <w:pStyle w:val="Kpalrs"/>
+        <w:spacing w:before="100"/>
+        <w:jc w:val="center"/>
+      </w:pPr>
+      <w:r>
+        <w:fldChar w:fldCharType="begin"/>
+      </w:r>
+      <w:r>
+        <w:instrText xml:space="preserve"> SEQ ábra \* ARAB</w:instrText>
+      </w:r>
+      <w:r>
+        <w:instrText xml:space="preserve">IC </w:instrText>
+      </w:r>
+      <w:r>
+        <w:fldChar w:fldCharType="separate"/>
+      </w:r>
+      <w:r>
+        <w:rPr>
+          <w:noProof/>
+        </w:rPr>
+        <w:t>1</w:t>
+      </w:r>
+      <w:r>
+        <w:rPr>
+          <w:noProof/>
+        </w:rPr>
+        <w:fldChar w:fldCharType="end"/>
+      </w:r>
+      <w:r>
+        <w:t>. ábra</w:t>
+      </w:r>
+      <w:r>
+        <w:rPr>
+          <w:noProof/>
+        </w:rPr>
+        <w:t>: A megfelelő könyvtár szerkezet</w:t>
+      </w:r>
+    </w:p>
+    <w:p>
+      <w:r>
+        <w:t xml:space="preserve">A Start billentyű megnyomásával felugró menüben rá kell keresnünk a „XAMPP Control Panel” nevezetű alkalmazásra, </w:t>
+      </w:r>
+      <w:r>
+        <w:t>amire kattintva bejön a menedzselő ablak, itt el kell indítanunk az „Apache” és a „MySQL” modulokat</w:t>
+      </w:r>
+      <w:r>
+        <w:t>. Az „Apache” futtatja a PHP kódot, ez elengedhetetlen a weboldal futtatásához, a „MySQL” pedig az adatbázist, ami a tartalmat viszi fel a fejlesztő által megadott részekre.</w:t>
+      </w:r>
+      <w:r>
+        <w:rPr>
+          <w:i/>
+        </w:rPr>
+        <w:t xml:space="preserve"> </w:t>
+      </w:r>
+    </w:p>
+    <w:p>
+      <w:pPr>
+        <w:spacing w:before="240"/>
       </w:pPr>
       <w:r>
         <w:rPr>
@@ -2122,11 +2471,189 @@
           <w:lang w:eastAsia="hu-HU"/>
         </w:rPr>
         <w:lastRenderedPageBreak/>
+        <mc:AlternateContent>
+          <mc:Choice Requires="wps">
+            <w:drawing>
+              <wp:anchor distT="0" distB="0" distL="114300" distR="114300" simplePos="0" relativeHeight="251657728" behindDoc="0" locked="0" layoutInCell="1" allowOverlap="1" wp14:anchorId="6224313B" wp14:editId="13BF836A">
+                <wp:simplePos x="0" y="0"/>
+                <wp:positionH relativeFrom="column">
+                  <wp:posOffset>-110490</wp:posOffset>
+                </wp:positionH>
+                <wp:positionV relativeFrom="paragraph">
+                  <wp:posOffset>2082800</wp:posOffset>
+                </wp:positionV>
+                <wp:extent cx="5539740" cy="635"/>
+                <wp:effectExtent l="0" t="0" r="0" b="0"/>
+                <wp:wrapTopAndBottom/>
+                <wp:docPr id="1" name="Szövegdoboz 1"/>
+                <wp:cNvGraphicFramePr/>
+                <a:graphic xmlns:a="http://schemas.openxmlformats.org/drawingml/2006/main">
+                  <a:graphicData uri="http://schemas.microsoft.com/office/word/2010/wordprocessingShape">
+                    <wps:wsp>
+                      <wps:cNvSpPr txBox="1"/>
+                      <wps:spPr>
+                        <a:xfrm>
+                          <a:off x="0" y="0"/>
+                          <a:ext cx="5539740" cy="635"/>
+                        </a:xfrm>
+                        <a:prstGeom prst="rect">
+                          <a:avLst/>
+                        </a:prstGeom>
+                        <a:solidFill>
+                          <a:prstClr val="white"/>
+                        </a:solidFill>
+                        <a:ln>
+                          <a:noFill/>
+                        </a:ln>
+                      </wps:spPr>
+                      <wps:txbx>
+                        <w:txbxContent>
+                          <w:p>
+                            <w:pPr>
+                              <w:pStyle w:val="Kpalrs"/>
+                              <w:jc w:val="center"/>
+                              <w:rPr>
+                                <w:noProof/>
+                                <w:sz w:val="24"/>
+                              </w:rPr>
+                            </w:pPr>
+                            <w:r>
+                              <w:rPr>
+                                <w:i w:val="0"/>
+                                <w:noProof/>
+                              </w:rPr>
+                              <w:fldChar w:fldCharType="begin"/>
+                            </w:r>
+                            <w:r>
+                              <w:rPr>
+                                <w:i w:val="0"/>
+                                <w:noProof/>
+                              </w:rPr>
+                              <w:instrText xml:space="preserve"> SEQ ábra \* ARABIC </w:instrText>
+                            </w:r>
+                            <w:r>
+                              <w:rPr>
+                                <w:i w:val="0"/>
+                                <w:noProof/>
+                              </w:rPr>
+                              <w:fldChar w:fldCharType="separate"/>
+                            </w:r>
+                            <w:r>
+                              <w:rPr>
+                                <w:i w:val="0"/>
+                                <w:noProof/>
+                              </w:rPr>
+                              <w:t>2</w:t>
+                            </w:r>
+                            <w:r>
+                              <w:rPr>
+                                <w:i w:val="0"/>
+                                <w:noProof/>
+                              </w:rPr>
+                              <w:fldChar w:fldCharType="end"/>
+                            </w:r>
+                            <w:r>
+                              <w:t>. ábra: A futó Control Panel, elindított modulokkal</w:t>
+                            </w:r>
+                          </w:p>
+                        </w:txbxContent>
+                      </wps:txbx>
+                      <wps:bodyPr rot="0" spcFirstLastPara="0" vertOverflow="overflow" horzOverflow="overflow" vert="horz" wrap="square" lIns="0" tIns="0" rIns="0" bIns="0" numCol="1" spcCol="0" rtlCol="0" fromWordArt="0" anchor="t" anchorCtr="0" forceAA="0" compatLnSpc="1">
+                        <a:prstTxWarp prst="textNoShape">
+                          <a:avLst/>
+                        </a:prstTxWarp>
+                        <a:spAutoFit/>
+                      </wps:bodyPr>
+                    </wps:wsp>
+                  </a:graphicData>
+                </a:graphic>
+              </wp:anchor>
+            </w:drawing>
+          </mc:Choice>
+          <mc:Fallback>
+            <w:pict>
+              <v:shapetype w14:anchorId="6224313B" id="_x0000_t202" coordsize="21600,21600" o:spt="202" path="m,l,21600r21600,l21600,xe">
+                <v:stroke joinstyle="miter"/>
+                <v:path gradientshapeok="t" o:connecttype="rect"/>
+              </v:shapetype>
+              <v:shape id="Szövegdoboz 1" o:spid="_x0000_s1026" type="#_x0000_t202" style="position:absolute;left:0;text-align:left;margin-left:-8.7pt;margin-top:164pt;width:436.2pt;height:.05pt;z-index:251657728;visibility:visible;mso-wrap-style:square;mso-wrap-distance-left:9pt;mso-wrap-distance-top:0;mso-wrap-distance-right:9pt;mso-wrap-distance-bottom:0;mso-position-horizontal:absolute;mso-position-horizontal-relative:text;mso-position-vertical:absolute;mso-position-vertical-relative:text;v-text-anchor:top" o:gfxdata="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" stroked="f">
+                <v:textbox style="mso-fit-shape-to-text:t" inset="0,0,0,0">
+                  <w:txbxContent>
+                    <w:p>
+                      <w:pPr>
+                        <w:pStyle w:val="Kpalrs"/>
+                        <w:jc w:val="center"/>
+                        <w:rPr>
+                          <w:noProof/>
+                          <w:sz w:val="24"/>
+                        </w:rPr>
+                      </w:pPr>
+                      <w:r>
+                        <w:rPr>
+                          <w:i w:val="0"/>
+                          <w:noProof/>
+                        </w:rPr>
+                        <w:fldChar w:fldCharType="begin"/>
+                      </w:r>
+                      <w:r>
+                        <w:rPr>
+                          <w:i w:val="0"/>
+                          <w:noProof/>
+                        </w:rPr>
+                        <w:instrText xml:space="preserve"> SEQ ábra \* ARABIC </w:instrText>
+                      </w:r>
+                      <w:r>
+                        <w:rPr>
+                          <w:i w:val="0"/>
+                          <w:noProof/>
+                        </w:rPr>
+                        <w:fldChar w:fldCharType="separate"/>
+                      </w:r>
+                      <w:r>
+                        <w:rPr>
+                          <w:i w:val="0"/>
+                          <w:noProof/>
+                        </w:rPr>
+                        <w:t>2</w:t>
+                      </w:r>
+                      <w:r>
+                        <w:rPr>
+                          <w:i w:val="0"/>
+                          <w:noProof/>
+                        </w:rPr>
+                        <w:fldChar w:fldCharType="end"/>
+                      </w:r>
+                      <w:r>
+                        <w:t>. ábra: A futó Control Panel, elindított modulokkal</w:t>
+                      </w:r>
+                    </w:p>
+                  </w:txbxContent>
+                </v:textbox>
+                <w10:wrap type="topAndBottom"/>
+              </v:shape>
+            </w:pict>
+          </mc:Fallback>
+        </mc:AlternateContent>
+      </w:r>
+      <w:r>
+        <w:rPr>
+          <w:i/>
+          <w:noProof/>
+          <w:lang w:eastAsia="hu-HU"/>
+        </w:rPr>
         <w:drawing>
-          <wp:inline distT="0" distB="0" distL="0" distR="0" wp14:anchorId="4BC4312B" wp14:editId="409F0B46">
-            <wp:extent cx="2771775" cy="2857500"/>
-            <wp:effectExtent l="0" t="0" r="9525" b="0"/>
-            <wp:docPr id="1" name="Kép 1"/>
+          <wp:anchor distT="0" distB="0" distL="114300" distR="114300" simplePos="0" relativeHeight="251656704" behindDoc="1" locked="0" layoutInCell="1" allowOverlap="1" wp14:anchorId="33597BE1" wp14:editId="409B8F96">
+            <wp:simplePos x="0" y="0"/>
+            <wp:positionH relativeFrom="column">
+              <wp:posOffset>-110490</wp:posOffset>
+            </wp:positionH>
+            <wp:positionV relativeFrom="paragraph">
+              <wp:posOffset>-1270</wp:posOffset>
+            </wp:positionV>
+            <wp:extent cx="5539740" cy="2026920"/>
+            <wp:effectExtent l="0" t="0" r="3810" b="0"/>
+            <wp:wrapTopAndBottom/>
+            <wp:docPr id="2" name="Kép 2" descr="C:\Users\szelev292\AppData\Local\Microsoft\Windows\INetCache\Content.Word\Képernyőkép 2022-03-23 092239.png"/>
             <wp:cNvGraphicFramePr>
               <a:graphicFrameLocks xmlns:a="http://schemas.openxmlformats.org/drawingml/2006/main" noChangeAspect="1"/>
             </wp:cNvGraphicFramePr>
@@ -2134,11 +2661,584 @@
               <a:graphicData uri="http://schemas.openxmlformats.org/drawingml/2006/picture">
                 <pic:pic xmlns:pic="http://schemas.openxmlformats.org/drawingml/2006/picture">
                   <pic:nvPicPr>
-                    <pic:cNvPr id="1" name=""/>
+                    <pic:cNvPr id="0" name="Picture 17" descr="C:\Users\szelev292\AppData\Local\Microsoft\Windows\INetCache\Content.Word\Képernyőkép 2022-03-23 092239.png"/>
+                    <pic:cNvPicPr>
+                      <a:picLocks noChangeAspect="1" noChangeArrowheads="1"/>
+                    </pic:cNvPicPr>
+                  </pic:nvPicPr>
+                  <pic:blipFill>
+                    <a:blip r:embed="rId16">
+                      <a:extLst>
+                        <a:ext uri="{28A0092B-C50C-407E-A947-70E740481C1C}">
+                          <a14:useLocalDpi xmlns:a14="http://schemas.microsoft.com/office/drawing/2010/main" val="0"/>
+                        </a:ext>
+                      </a:extLst>
+                    </a:blip>
+                    <a:srcRect/>
+                    <a:stretch>
+                      <a:fillRect/>
+                    </a:stretch>
+                  </pic:blipFill>
+                  <pic:spPr bwMode="auto">
+                    <a:xfrm>
+                      <a:off x="0" y="0"/>
+                      <a:ext cx="5539740" cy="2026920"/>
+                    </a:xfrm>
+                    <a:prstGeom prst="rect">
+                      <a:avLst/>
+                    </a:prstGeom>
+                    <a:noFill/>
+                    <a:ln>
+                      <a:noFill/>
+                    </a:ln>
+                  </pic:spPr>
+                </pic:pic>
+              </a:graphicData>
+            </a:graphic>
+            <wp14:sizeRelH relativeFrom="page">
+              <wp14:pctWidth>0</wp14:pctWidth>
+            </wp14:sizeRelH>
+            <wp14:sizeRelV relativeFrom="page">
+              <wp14:pctHeight>0</wp14:pctHeight>
+            </wp14:sizeRelV>
+          </wp:anchor>
+        </w:drawing>
+      </w:r>
+      <w:r>
+        <w:t xml:space="preserve">Ha ezzel elkészültünk </w:t>
+      </w:r>
+      <w:r>
+        <w:t>egy általunk választott böngészőt kell nyitnunk</w:t>
+      </w:r>
+      <w:r>
+        <w:t xml:space="preserve"> </w:t>
+      </w:r>
+      <w:r>
+        <w:t>ahol,</w:t>
+      </w:r>
+      <w:r>
+        <w:t xml:space="preserve"> beírjuk az URL sávba az SQL modulunk elérését, ez </w:t>
+      </w:r>
+      <w:r>
+        <w:t>alapértelmezetten:</w:t>
+      </w:r>
+      <w:r>
+        <w:t xml:space="preserve"> „</w:t>
+      </w:r>
+      <w:r>
+        <w:rPr>
+          <w:i/>
+        </w:rPr>
+        <w:t>localhost/phpmyadmin</w:t>
+      </w:r>
+      <w:r>
+        <w:t>”</w:t>
+      </w:r>
+      <w:r>
+        <w:t>.</w:t>
+      </w:r>
+    </w:p>
+    <w:p>
+      <w:r>
+        <w:t xml:space="preserve">A felületre jutás után a fenti navigációs sávon az „Importálás” menüpontot kell megkeresnünk, </w:t>
+      </w:r>
+      <w:r>
+        <w:t>ahol felvihetünk adatbázisokat a kiszolgálóra.</w:t>
+      </w:r>
+    </w:p>
+    <w:p>
+      <w:r>
+        <w:t xml:space="preserve">Itt lehetséges az SQL fájl futtatása, „Fájl kiválasztására” gombra kattintva </w:t>
+      </w:r>
+      <w:r>
+        <w:t xml:space="preserve">megjelenik egy kommunikációs </w:t>
+      </w:r>
+      <w:r>
+        <w:t>ablak,</w:t>
+      </w:r>
+      <w:r>
+        <w:t xml:space="preserve"> amin keresztül át kell navigálnunk a felül említett „ProjektOKJ” mappába, ahol megtalálható a „projektokj.sql” állomány, erre van szükségünk a weboldal működtetéséhez.</w:t>
+      </w:r>
+    </w:p>
+    <w:p>
+      <w:pPr>
+        <w:keepNext/>
+      </w:pPr>
+      <w:r>
+        <w:t xml:space="preserve"> </w:t>
+      </w:r>
+      <w:r>
+        <w:pict w14:anchorId="67E45790">
+          <v:shape id="_x0000_i1025" type="#_x0000_t75" style="width:435.5pt;height:234pt">
+            <v:imagedata r:id="rId17" o:title="Képernyőkép 2022-03-23 090618"/>
+          </v:shape>
+        </w:pict>
+      </w:r>
+    </w:p>
+    <w:p>
+      <w:pPr>
+        <w:pStyle w:val="Kpalrs"/>
+        <w:jc w:val="center"/>
+      </w:pPr>
+      <w:r>
+        <w:fldChar w:fldCharType="begin"/>
+      </w:r>
+      <w:r>
+        <w:instrText xml:space="preserve"> SEQ ábra \* ARABIC </w:instrText>
+      </w:r>
+      <w:r>
+        <w:fldChar w:fldCharType="separate"/>
+      </w:r>
+      <w:r>
+        <w:rPr>
+          <w:noProof/>
+        </w:rPr>
+        <w:t>3</w:t>
+      </w:r>
+      <w:r>
+        <w:rPr>
+          <w:noProof/>
+        </w:rPr>
+        <w:fldChar w:fldCharType="end"/>
+      </w:r>
+      <w:r>
+        <w:t>. ábra: a beimportált fájl a felületen.</w:t>
+      </w:r>
+    </w:p>
+    <w:p>
+      <w:r>
+        <w:lastRenderedPageBreak/>
+        <w:t>Ezt követően az oldal alján található „Indítás” gombra kell kattintanunk, aminek segítségével beolvassa a phpMyAdmin a fájlunkat, ezzel létrehozva a megfelelő adatbázist, táblákat és rekordokat.</w:t>
+      </w:r>
+    </w:p>
+    <w:p>
+      <w:r>
+        <w:t>Majd utoljára szintúgy a böngészőnkben az URL sávba szükséges beírni a „localhost/ProjektOKJ/” címet, ezzel az „Apache”</w:t>
+      </w:r>
+      <w:r>
+        <w:t xml:space="preserve"> modul megjeleníti nekünk az elkészült weboldalt.</w:t>
+      </w:r>
+    </w:p>
+    <w:p>
+      <w:pPr>
+        <w:keepNext/>
+      </w:pPr>
+      <w:r>
+        <w:pict w14:anchorId="3259BD9A">
+          <v:shape id="_x0000_i1026" type="#_x0000_t75" style="width:435.5pt;height:233pt">
+            <v:imagedata r:id="rId18" o:title="Képernyőkép 2022-03-23 093407"/>
+          </v:shape>
+        </w:pict>
+      </w:r>
+    </w:p>
+    <w:p>
+      <w:pPr>
+        <w:pStyle w:val="Kpalrs"/>
+        <w:jc w:val="center"/>
+      </w:pPr>
+      <w:r>
+        <w:fldChar w:fldCharType="begin"/>
+      </w:r>
+      <w:r>
+        <w:instrText xml:space="preserve"> SEQ ábra \* ARABIC </w:instrText>
+      </w:r>
+      <w:r>
+        <w:fldChar w:fldCharType="separate"/>
+      </w:r>
+      <w:r>
+        <w:rPr>
+          <w:noProof/>
+        </w:rPr>
+        <w:t>4</w:t>
+      </w:r>
+      <w:r>
+        <w:rPr>
+          <w:noProof/>
+        </w:rPr>
+        <w:fldChar w:fldCharType="end"/>
+      </w:r>
+      <w:r>
+        <w:t>. ábra: a megjelent weboldal</w:t>
+      </w:r>
+    </w:p>
+    <w:p>
+      <w:pPr>
+        <w:pStyle w:val="Cmsor2"/>
+      </w:pPr>
+      <w:bookmarkStart w:id="14" w:name="_Toc63248983"/>
+      <w:r>
+        <w:t>A program használatának a részletes leírása</w:t>
+      </w:r>
+      <w:bookmarkEnd w:id="14"/>
+    </w:p>
+    <w:p>
+      <w:r>
+        <w:t>Alapvetően az oldal funkciószegény regisztrálás nélkül, ez azért van, hogy bíztassuk a látogatókat az oldalra való regisztrálásra.</w:t>
+      </w:r>
+    </w:p>
+    <w:p>
+      <w:r>
+        <w:t>Egy fiók nélküli felhasználó</w:t>
+      </w:r>
+      <w:r>
+        <w:t xml:space="preserve"> a kezdőoldalon kívül,</w:t>
+      </w:r>
+      <w:r>
+        <w:t xml:space="preserve"> alapra </w:t>
+      </w:r>
+      <w:r>
+        <w:t>három menüponthoz fér hozzá:</w:t>
+      </w:r>
+      <w:r>
+        <w:t xml:space="preserve"> regisztráláshoz, játékkönyvtárhoz és a </w:t>
+      </w:r>
+      <w:r>
+        <w:t>„</w:t>
+      </w:r>
+      <w:r>
+        <w:t>rólunk</w:t>
+      </w:r>
+      <w:r>
+        <w:t>”</w:t>
+      </w:r>
+      <w:r>
+        <w:t xml:space="preserve"> oldalhoz</w:t>
+      </w:r>
+      <w:r>
+        <w:t>. Érdemes megemlíteni, hogy az egész oldal angol nyelven készült.</w:t>
+      </w:r>
+    </w:p>
+    <w:p>
+      <w:pPr>
+        <w:ind w:left="340"/>
+        <w:rPr>
+          <w:rFonts w:eastAsia="Times New Roman" w:cs="Times New Roman"/>
+        </w:rPr>
+      </w:pPr>
+      <w:r>
+        <w:rPr>
+          <w:rFonts w:eastAsia="Times New Roman" w:cs="Times New Roman"/>
+        </w:rPr>
+        <w:t>Index oldal: középen található egy bemutató az oldal funkcióiról, miért készült stb. és egy kis magyarázat, hogy miért is ingyenes a kínált szoftver</w:t>
+      </w:r>
+      <w:r>
+        <w:rPr>
+          <w:rFonts w:eastAsia="Times New Roman" w:cs="Times New Roman"/>
+        </w:rPr>
+        <w:t>katalógus</w:t>
+      </w:r>
+      <w:r>
+        <w:rPr>
+          <w:rFonts w:eastAsia="Times New Roman" w:cs="Times New Roman"/>
+        </w:rPr>
+        <w:t>.</w:t>
+      </w:r>
+      <w:r>
+        <w:br/>
+      </w:r>
+      <w:r>
+        <w:rPr>
+          <w:rFonts w:eastAsia="Times New Roman" w:cs="Times New Roman"/>
+        </w:rPr>
+        <w:t xml:space="preserve">Alatta található egy </w:t>
+      </w:r>
+      <w:r>
+        <w:rPr>
+          <w:rFonts w:eastAsia="Times New Roman" w:cs="Times New Roman"/>
+        </w:rPr>
+        <w:t>„Upcoming games” szekció, itt az oldal üzemeltetője összegyűjtheti a közelgő játék megjelenéseket</w:t>
+      </w:r>
+      <w:r>
+        <w:rPr>
+          <w:rFonts w:eastAsia="Times New Roman" w:cs="Times New Roman"/>
+        </w:rPr>
+        <w:t>.</w:t>
+      </w:r>
+      <w:r>
+        <w:rPr>
+          <w:rFonts w:eastAsia="Times New Roman" w:cs="Times New Roman"/>
+        </w:rPr>
+        <w:t xml:space="preserve"> </w:t>
+      </w:r>
+      <w:r>
+        <w:rPr>
+          <w:rFonts w:eastAsia="Times New Roman" w:cs="Times New Roman"/>
+        </w:rPr>
+        <w:t>E</w:t>
+      </w:r>
+      <w:r>
+        <w:rPr>
+          <w:rFonts w:eastAsia="Times New Roman" w:cs="Times New Roman"/>
+        </w:rPr>
+        <w:t>z egy YouTube beágyazás, bármikor meg lehet változtatni a videókat</w:t>
+      </w:r>
+      <w:r>
+        <w:rPr>
+          <w:rFonts w:eastAsia="Times New Roman" w:cs="Times New Roman"/>
+        </w:rPr>
+        <w:t>, esetleges tartalmat hozzáadni</w:t>
+      </w:r>
+      <w:r>
+        <w:rPr>
+          <w:rFonts w:eastAsia="Times New Roman" w:cs="Times New Roman"/>
+        </w:rPr>
+        <w:t>.</w:t>
+      </w:r>
+      <w:r>
+        <w:br/>
+      </w:r>
+      <w:r>
+        <w:rPr>
+          <w:rFonts w:eastAsia="Times New Roman" w:cs="Times New Roman"/>
+        </w:rPr>
+        <w:t>Főoldalra</w:t>
+      </w:r>
+      <w:r>
+        <w:rPr>
+          <w:rFonts w:eastAsia="Times New Roman" w:cs="Times New Roman"/>
+        </w:rPr>
+        <w:t xml:space="preserve"> az oldal címére kattintva lehet visszatérni, ha a felhasználó egy másik oldalon találja magát.</w:t>
+      </w:r>
+    </w:p>
+    <w:p>
+      <w:pPr>
+        <w:ind w:left="340"/>
+        <w:rPr>
+          <w:rFonts w:eastAsia="Times New Roman" w:cs="Times New Roman"/>
+        </w:rPr>
+      </w:pPr>
+      <w:r>
+        <w:rPr>
+          <w:rFonts w:eastAsia="Times New Roman" w:cs="Times New Roman"/>
+        </w:rPr>
+        <w:lastRenderedPageBreak/>
+        <w:t>Regisztrálás: erre a felületre a fenti „Create an account” linkkel juthatunk.</w:t>
+      </w:r>
+    </w:p>
+    <w:p>
+      <w:pPr>
+        <w:pStyle w:val="Listaszerbekezds"/>
+        <w:ind w:left="0"/>
+        <w:rPr>
+          <w:rFonts w:eastAsia="Times New Roman" w:cs="Times New Roman"/>
+        </w:rPr>
+      </w:pPr>
+      <w:r>
+        <w:rPr>
+          <w:rFonts w:eastAsia="Times New Roman" w:cs="Times New Roman"/>
+        </w:rPr>
+        <w:t xml:space="preserve">Ezzel a felhasználó </w:t>
+      </w:r>
+      <w:r>
+        <w:rPr>
+          <w:rFonts w:eastAsia="Times New Roman" w:cs="Times New Roman"/>
+        </w:rPr>
+        <w:t>átkerül,</w:t>
+      </w:r>
+      <w:r>
+        <w:rPr>
+          <w:rFonts w:eastAsia="Times New Roman" w:cs="Times New Roman"/>
+        </w:rPr>
+        <w:t xml:space="preserve"> </w:t>
+      </w:r>
+      <w:r>
+        <w:rPr>
+          <w:rFonts w:eastAsia="Times New Roman" w:cs="Times New Roman"/>
+        </w:rPr>
+        <w:t>a felületre, ahol felviheti az adatbázisba az adatait.</w:t>
+      </w:r>
+    </w:p>
+    <w:p>
+      <w:pPr>
+        <w:pStyle w:val="Listaszerbekezds"/>
+        <w:ind w:left="340" w:firstLine="0"/>
+        <w:rPr>
+          <w:rFonts w:eastAsia="Times New Roman" w:cs="Times New Roman"/>
+        </w:rPr>
+      </w:pPr>
+      <w:r>
+        <w:rPr>
+          <w:rFonts w:eastAsia="Times New Roman" w:cs="Times New Roman"/>
+        </w:rPr>
+        <w:t>Kötelező megadni egy felhasználónevet</w:t>
+      </w:r>
+      <w:r>
+        <w:rPr>
+          <w:rFonts w:eastAsia="Times New Roman" w:cs="Times New Roman"/>
+        </w:rPr>
+        <w:t>, ez egy korlátozás</w:t>
+      </w:r>
+      <w:r>
+        <w:rPr>
+          <w:rFonts w:eastAsia="Times New Roman" w:cs="Times New Roman"/>
+        </w:rPr>
+        <w:t>mentes mező.</w:t>
+      </w:r>
+    </w:p>
+    <w:p>
+      <w:pPr>
+        <w:pStyle w:val="Listaszerbekezds"/>
+        <w:ind w:left="340" w:firstLine="0"/>
+        <w:rPr>
+          <w:rFonts w:eastAsia="Times New Roman" w:cs="Times New Roman"/>
+        </w:rPr>
+      </w:pPr>
+      <w:r>
+        <w:rPr>
+          <w:rFonts w:eastAsia="Times New Roman" w:cs="Times New Roman"/>
+        </w:rPr>
+        <w:t>Majd egy e</w:t>
+      </w:r>
+      <w:r>
+        <w:rPr>
+          <w:rFonts w:eastAsia="Times New Roman" w:cs="Times New Roman"/>
+        </w:rPr>
+        <w:t xml:space="preserve">-mailt, amit az esetleges későbbi kommunikáció esetén tárolunk el, itt csak érvényes címet fogad el a </w:t>
+      </w:r>
+      <w:r>
+        <w:rPr>
+          <w:rFonts w:eastAsia="Times New Roman" w:cs="Times New Roman"/>
+        </w:rPr>
+        <w:t>PHP</w:t>
+      </w:r>
+      <w:r>
+        <w:rPr>
+          <w:rFonts w:eastAsia="Times New Roman" w:cs="Times New Roman"/>
+        </w:rPr>
+        <w:t xml:space="preserve"> oldal.</w:t>
+      </w:r>
+    </w:p>
+    <w:p>
+      <w:pPr>
+        <w:pStyle w:val="Listaszerbekezds"/>
+        <w:ind w:left="340" w:firstLine="0"/>
+        <w:rPr>
+          <w:rFonts w:eastAsia="Times New Roman" w:cs="Times New Roman"/>
+        </w:rPr>
+      </w:pPr>
+      <w:r>
+        <w:rPr>
+          <w:rFonts w:eastAsia="Times New Roman" w:cs="Times New Roman"/>
+        </w:rPr>
+        <w:t>U</w:t>
+      </w:r>
+      <w:r>
+        <w:rPr>
+          <w:rFonts w:eastAsia="Times New Roman" w:cs="Times New Roman"/>
+        </w:rPr>
+        <w:t>toljára egy jelszó mezőt</w:t>
+      </w:r>
+      <w:r>
+        <w:rPr>
+          <w:rFonts w:eastAsia="Times New Roman" w:cs="Times New Roman"/>
+        </w:rPr>
+        <w:t xml:space="preserve"> találunk</w:t>
+      </w:r>
+      <w:r>
+        <w:rPr>
+          <w:rFonts w:eastAsia="Times New Roman" w:cs="Times New Roman"/>
+        </w:rPr>
+        <w:t>, itt komoly kikötések vannak, amit a weboldal szigorúan ellenőriz és tudat a felhasználóval, ezek a következők: minimum nyolc kara</w:t>
+      </w:r>
+      <w:r>
+        <w:rPr>
+          <w:rFonts w:eastAsia="Times New Roman" w:cs="Times New Roman"/>
+        </w:rPr>
+        <w:t xml:space="preserve">kteres bementet fogad el, kell minimum egy kis és nagybetű, </w:t>
+      </w:r>
+      <w:r>
+        <w:rPr>
+          <w:rFonts w:eastAsia="Times New Roman" w:cs="Times New Roman"/>
+        </w:rPr>
+        <w:t xml:space="preserve">egy szám </w:t>
+      </w:r>
+      <w:r>
+        <w:rPr>
+          <w:rFonts w:eastAsia="Times New Roman" w:cs="Times New Roman"/>
+        </w:rPr>
+        <w:t>és egy speciális karakter, ezek nélkül nem tudunk regisztrálni.</w:t>
+      </w:r>
+    </w:p>
+    <w:p>
+      <w:pPr>
+        <w:pStyle w:val="Listaszerbekezds"/>
+        <w:ind w:left="340" w:firstLine="0"/>
+        <w:rPr>
+          <w:rFonts w:eastAsia="Times New Roman" w:cs="Times New Roman"/>
+        </w:rPr>
+      </w:pPr>
+      <w:r>
+        <w:rPr>
+          <w:rFonts w:eastAsia="Times New Roman" w:cs="Times New Roman"/>
+        </w:rPr>
+        <w:t>Meg kell erősíteni a jelszavunkat,</w:t>
+      </w:r>
+      <w:r>
+        <w:rPr>
+          <w:rFonts w:eastAsia="Times New Roman" w:cs="Times New Roman"/>
+        </w:rPr>
+        <w:t xml:space="preserve"> hogy le ellenőrizzük az első karakterláncot,</w:t>
+      </w:r>
+    </w:p>
+    <w:p>
+      <w:pPr>
+        <w:pStyle w:val="Listaszerbekezds"/>
+        <w:ind w:left="340" w:firstLine="0"/>
+        <w:rPr>
+          <w:rFonts w:eastAsia="Times New Roman" w:cs="Times New Roman"/>
+        </w:rPr>
+      </w:pPr>
+      <w:r>
+        <w:rPr>
+          <w:rFonts w:eastAsia="Times New Roman" w:cs="Times New Roman"/>
+        </w:rPr>
+        <w:t>majd el kell fogadni a felhasználói feltételeket (ami jelenleg üres)</w:t>
+      </w:r>
+      <w:r>
+        <w:rPr>
+          <w:rFonts w:eastAsia="Times New Roman" w:cs="Times New Roman"/>
+        </w:rPr>
+        <w:t xml:space="preserve"> és a „Register” gombra kattintva</w:t>
+      </w:r>
+      <w:r>
+        <w:rPr>
+          <w:rFonts w:eastAsia="Times New Roman" w:cs="Times New Roman"/>
+        </w:rPr>
+        <w:t xml:space="preserve"> adatainkat elküldi a PHP adatbázisunknak, természetesen a megfelelő titkosítás mellett. </w:t>
+      </w:r>
+    </w:p>
+    <w:p>
+      <w:pPr>
+        <w:keepNext/>
+      </w:pPr>
+      <w:r>
+        <w:rPr>
+          <w:noProof/>
+          <w:lang w:eastAsia="hu-HU"/>
+        </w:rPr>
+        <w:drawing>
+          <wp:inline distT="0" distB="0" distL="0" distR="0" wp14:anchorId="15A70594" wp14:editId="5F77F997">
+            <wp:extent cx="5539742" cy="4594860"/>
+            <wp:effectExtent l="0" t="0" r="0" b="0"/>
+            <wp:docPr id="1408951168" name="Kép 1408951168"/>
+            <wp:cNvGraphicFramePr>
+              <a:graphicFrameLocks xmlns:a="http://schemas.openxmlformats.org/drawingml/2006/main"/>
+            </wp:cNvGraphicFramePr>
+            <a:graphic xmlns:a="http://schemas.openxmlformats.org/drawingml/2006/main">
+              <a:graphicData uri="http://schemas.openxmlformats.org/drawingml/2006/picture">
+                <pic:pic xmlns:pic="http://schemas.openxmlformats.org/drawingml/2006/picture">
+                  <pic:nvPicPr>
+                    <pic:cNvPr id="0" name=""/>
                     <pic:cNvPicPr/>
                   </pic:nvPicPr>
                   <pic:blipFill>
-                    <a:blip r:embed="rId11"/>
+                    <a:blip r:embed="rId19">
+                      <a:extLst>
+                        <a:ext uri="{28A0092B-C50C-407E-A947-70E740481C1C}">
+                          <a14:useLocalDpi xmlns:a14="http://schemas.microsoft.com/office/drawing/2010/main" val="0"/>
+                        </a:ext>
+                      </a:extLst>
+                    </a:blip>
                     <a:stretch>
                       <a:fillRect/>
                     </a:stretch>
@@ -2146,7 +3246,7 @@
                   <pic:spPr>
                     <a:xfrm>
                       <a:off x="0" y="0"/>
-                      <a:ext cx="2771775" cy="2857500"/>
+                      <a:ext cx="5539742" cy="4594860"/>
                     </a:xfrm>
                     <a:prstGeom prst="rect">
                       <a:avLst/>
@@ -2168,58 +3268,565 @@
         <w:fldChar w:fldCharType="begin"/>
       </w:r>
       <w:r>
-        <w:instrText xml:space="preserve"> SEQ kép \* ARABIC </w:instrText>
+        <w:instrText>SEQ ábra \* ARABIC</w:instrText>
       </w:r>
       <w:r>
         <w:fldChar w:fldCharType="separate"/>
       </w:r>
-      <w:bookmarkStart w:id="15" w:name="_Toc63249969"/>
-      <w:bookmarkStart w:id="16" w:name="_Toc63250394"/>
       <w:r>
         <w:rPr>
           <w:noProof/>
         </w:rPr>
-        <w:t>1</w:t>
-      </w:r>
-      <w:r>
-        <w:rPr>
-          <w:noProof/>
-        </w:rPr>
+        <w:t>5</w:t>
+      </w:r>
+      <w:r>
         <w:fldChar w:fldCharType="end"/>
       </w:r>
       <w:r>
-        <w:t xml:space="preserve">. kép </w:t>
-      </w:r>
-      <w:r>
-        <w:t>Ez a módosító ablak</w:t>
-      </w:r>
-      <w:bookmarkEnd w:id="15"/>
-      <w:r>
-        <w:t xml:space="preserve"> a programban</w:t>
-      </w:r>
-      <w:bookmarkEnd w:id="16"/>
-    </w:p>
-    <w:p>
-      <w:pPr>
-        <w:ind w:left="700" w:firstLine="0"/>
-        <w:jc w:val="center"/>
-      </w:pPr>
-    </w:p>
-    <w:p>
-      <w:r>
-        <w:t>Ajánlott terjedelem: 2 -4 oldal, ábrákkal együtt.</w:t>
-      </w:r>
-    </w:p>
-    <w:p>
-      <w:pPr>
-        <w:pStyle w:val="Cmsor2"/>
-      </w:pPr>
-      <w:bookmarkStart w:id="17" w:name="_Toc63248983"/>
-      <w:r>
-        <w:t>A program használatának a részletes leírása</w:t>
-      </w:r>
-      <w:bookmarkEnd w:id="17"/>
-    </w:p>
+        <w:t>. ábra: regisztrációs felület</w:t>
+      </w:r>
+    </w:p>
+    <w:p>
+      <w:pPr>
+        <w:ind w:left="340"/>
+        <w:rPr>
+          <w:rFonts w:eastAsia="Times New Roman" w:cs="Times New Roman"/>
+        </w:rPr>
+      </w:pPr>
+      <w:r>
+        <w:rPr>
+          <w:rFonts w:eastAsia="Times New Roman" w:cs="Times New Roman"/>
+        </w:rPr>
+        <w:lastRenderedPageBreak/>
+        <w:t>“About us” oldalon olvashatunk egy kisebb összefoglalót a weboldalt rendelő stúdió történelméről, miért ingyenesek a játékaik, hogyan van a cégük felépítve.</w:t>
+      </w:r>
+      <w:r>
+        <w:rPr>
+          <w:rFonts w:eastAsia="Times New Roman" w:cs="Times New Roman"/>
+        </w:rPr>
+        <w:t xml:space="preserve"> </w:t>
+      </w:r>
+      <w:r>
+        <w:br/>
+      </w:r>
+      <w:r>
+        <w:rPr>
+          <w:rFonts w:eastAsia="Times New Roman" w:cs="Times New Roman"/>
+        </w:rPr>
+        <w:t>Az oldal alján</w:t>
+      </w:r>
+      <w:r>
+        <w:rPr>
+          <w:rFonts w:eastAsia="Times New Roman" w:cs="Times New Roman"/>
+        </w:rPr>
+        <w:t xml:space="preserve"> található egy teljesen fiktív telefonszám, e-mail cím és házszám a </w:t>
+      </w:r>
+      <w:r>
+        <w:rPr>
+          <w:rFonts w:eastAsia="Times New Roman" w:cs="Times New Roman"/>
+        </w:rPr>
+        <w:t xml:space="preserve">kredibilitás </w:t>
+      </w:r>
+      <w:r>
+        <w:rPr>
+          <w:rFonts w:eastAsia="Times New Roman" w:cs="Times New Roman"/>
+        </w:rPr>
+        <w:t>elérése érdekében.</w:t>
+      </w:r>
+    </w:p>
+    <w:p>
+      <w:pPr>
+        <w:ind w:left="340"/>
+        <w:rPr>
+          <w:rFonts w:eastAsia="Times New Roman" w:cs="Times New Roman"/>
+        </w:rPr>
+      </w:pPr>
+      <w:r>
+        <w:rPr>
+          <w:rFonts w:eastAsia="Times New Roman" w:cs="Times New Roman"/>
+        </w:rPr>
+        <w:t>“Selection of freeware” oldalon</w:t>
+      </w:r>
+      <w:r>
+        <w:rPr>
+          <w:rFonts w:eastAsia="Times New Roman" w:cs="Times New Roman"/>
+        </w:rPr>
+        <w:t xml:space="preserve"> bejön egy </w:t>
+      </w:r>
+      <w:r>
+        <w:rPr>
+          <w:rFonts w:eastAsia="Times New Roman" w:cs="Times New Roman"/>
+        </w:rPr>
+        <w:t>dinamikusan, adatbázisból betöltődő képkörhinta</w:t>
+      </w:r>
+      <w:r>
+        <w:rPr>
+          <w:rFonts w:eastAsia="Times New Roman" w:cs="Times New Roman"/>
+        </w:rPr>
+        <w:t>.</w:t>
+      </w:r>
+      <w:r>
+        <w:br/>
+      </w:r>
+      <w:r>
+        <w:rPr>
+          <w:rFonts w:eastAsia="Times New Roman" w:cs="Times New Roman"/>
+        </w:rPr>
+        <w:t>A két oldalt található egy-egy nyíl, a felhasználó ezek segítségével haladhat a kínálat között.</w:t>
+      </w:r>
+      <w:r>
+        <w:br/>
+      </w:r>
+      <w:r>
+        <w:rPr>
+          <w:rFonts w:eastAsia="Times New Roman" w:cs="Times New Roman"/>
+        </w:rPr>
+        <w:t>Az első dia bizonyos korlátozások miatt maga a „Store”</w:t>
+      </w:r>
+      <w:r>
+        <w:rPr>
+          <w:rFonts w:eastAsia="Times New Roman" w:cs="Times New Roman"/>
+        </w:rPr>
+        <w:t xml:space="preserve"> logója, ez nem egy játék, csupán tájékoztatás céljából található az oldalon.</w:t>
+      </w:r>
+      <w:r>
+        <w:br/>
+      </w:r>
+      <w:r>
+        <w:rPr>
+          <w:rFonts w:eastAsia="Times New Roman" w:cs="Times New Roman"/>
+        </w:rPr>
+        <w:t>A többi pont vi</w:t>
+      </w:r>
+      <w:r>
+        <w:rPr>
+          <w:rFonts w:eastAsia="Times New Roman" w:cs="Times New Roman"/>
+        </w:rPr>
+        <w:t>szont adatbázisból töltődik be, itt megkapja az oldal a képet, a leírást és a szoftver címét.</w:t>
+      </w:r>
+      <w:r>
+        <w:rPr>
+          <w:rFonts w:eastAsia="Times New Roman" w:cs="Times New Roman"/>
+        </w:rPr>
+        <w:t xml:space="preserve"> </w:t>
+      </w:r>
+    </w:p>
+    <w:p>
+      <w:pPr>
+        <w:ind w:left="340"/>
+        <w:rPr>
+          <w:rFonts w:eastAsia="Times New Roman" w:cs="Times New Roman"/>
+        </w:rPr>
+      </w:pPr>
+      <w:r>
+        <w:rPr>
+          <w:rFonts w:eastAsia="Times New Roman" w:cs="Times New Roman"/>
+        </w:rPr>
+        <w:t xml:space="preserve">Képkörhintán az elemekre kattintva behozza a </w:t>
+      </w:r>
+      <w:r>
+        <w:rPr>
+          <w:rFonts w:eastAsia="Times New Roman" w:cs="Times New Roman"/>
+        </w:rPr>
+        <w:t>PHP</w:t>
+      </w:r>
+      <w:r>
+        <w:rPr>
+          <w:rFonts w:eastAsia="Times New Roman" w:cs="Times New Roman"/>
+        </w:rPr>
+        <w:t xml:space="preserve"> a játékhoz tartozó oldalt,</w:t>
+      </w:r>
+      <w:r>
+        <w:rPr>
+          <w:rFonts w:eastAsia="Times New Roman" w:cs="Times New Roman"/>
+        </w:rPr>
+        <w:t xml:space="preserve"> érdekesség lehet, hogy ezen az oldalon</w:t>
+      </w:r>
+      <w:r>
+        <w:rPr>
+          <w:rFonts w:eastAsia="Times New Roman" w:cs="Times New Roman"/>
+        </w:rPr>
+        <w:t xml:space="preserve"> is</w:t>
+      </w:r>
+      <w:r>
+        <w:rPr>
+          <w:rFonts w:eastAsia="Times New Roman" w:cs="Times New Roman"/>
+        </w:rPr>
+        <w:t xml:space="preserve"> minden adatbázisból jön le.</w:t>
+      </w:r>
+      <w:r>
+        <w:rPr>
+          <w:rFonts w:eastAsia="Times New Roman" w:cs="Times New Roman"/>
+        </w:rPr>
+        <w:t xml:space="preserve"> </w:t>
+      </w:r>
+      <w:r>
+        <w:rPr>
+          <w:rFonts w:eastAsia="Times New Roman" w:cs="Times New Roman"/>
+        </w:rPr>
+        <w:t xml:space="preserve">Található itt </w:t>
+      </w:r>
+      <w:r>
+        <w:rPr>
+          <w:rFonts w:eastAsia="Times New Roman" w:cs="Times New Roman"/>
+        </w:rPr>
+        <w:t>egy rövid kedvcsináló</w:t>
+      </w:r>
+      <w:r>
+        <w:rPr>
+          <w:rFonts w:eastAsia="Times New Roman" w:cs="Times New Roman"/>
+        </w:rPr>
+        <w:t xml:space="preserve"> a szoftverhez,</w:t>
+      </w:r>
+      <w:r>
+        <w:rPr>
+          <w:rFonts w:eastAsia="Times New Roman" w:cs="Times New Roman"/>
+        </w:rPr>
+        <w:t xml:space="preserve"> újra a játék képe</w:t>
+      </w:r>
+      <w:r>
+        <w:rPr>
+          <w:rFonts w:eastAsia="Times New Roman" w:cs="Times New Roman"/>
+        </w:rPr>
+        <w:t xml:space="preserve"> és egy </w:t>
+      </w:r>
+      <w:r>
+        <w:rPr>
+          <w:rFonts w:eastAsia="Times New Roman" w:cs="Times New Roman"/>
+        </w:rPr>
+        <w:t>utasítás</w:t>
+      </w:r>
+      <w:r>
+        <w:rPr>
+          <w:rFonts w:eastAsia="Times New Roman" w:cs="Times New Roman"/>
+        </w:rPr>
+        <w:t>, hogy regisztráljon</w:t>
+      </w:r>
+      <w:r>
+        <w:rPr>
+          <w:rFonts w:eastAsia="Times New Roman" w:cs="Times New Roman"/>
+        </w:rPr>
+        <w:t xml:space="preserve"> a látogató</w:t>
+      </w:r>
+      <w:r>
+        <w:rPr>
+          <w:rFonts w:eastAsia="Times New Roman" w:cs="Times New Roman"/>
+        </w:rPr>
+        <w:t>, ha szeretne játszani a</w:t>
+      </w:r>
+      <w:r>
+        <w:rPr>
+          <w:rFonts w:eastAsia="Times New Roman" w:cs="Times New Roman"/>
+        </w:rPr>
+        <w:t>z adott programmal</w:t>
+      </w:r>
+      <w:r>
+        <w:rPr>
+          <w:rFonts w:eastAsia="Times New Roman" w:cs="Times New Roman"/>
+        </w:rPr>
+        <w:t>.</w:t>
+      </w:r>
+      <w:r>
+        <w:br/>
+      </w:r>
+      <w:r>
+        <w:rPr>
+          <w:rFonts w:eastAsia="Times New Roman" w:cs="Times New Roman"/>
+        </w:rPr>
+        <w:t>Ha a felhasználó nem biztos abban, hogy gépe tudja-e futtatni az adott szoftvert, kicsit legörgetve található egy minimum és egy ajánlott rendszerkövetelmény</w:t>
+      </w:r>
+      <w:r>
+        <w:rPr>
+          <w:rFonts w:eastAsia="Times New Roman" w:cs="Times New Roman"/>
+        </w:rPr>
+        <w:t xml:space="preserve">, amit az oldal a </w:t>
+      </w:r>
+      <w:r>
+        <w:rPr>
+          <w:rFonts w:eastAsia="Times New Roman" w:cs="Times New Roman"/>
+        </w:rPr>
+        <w:t>respektív táblákból kér le a készített adatbázisból</w:t>
+      </w:r>
+      <w:r>
+        <w:rPr>
+          <w:rFonts w:eastAsia="Times New Roman" w:cs="Times New Roman"/>
+        </w:rPr>
+        <w:t>.</w:t>
+      </w:r>
+      <w:r>
+        <w:br/>
+      </w:r>
+      <w:r>
+        <w:rPr>
+          <w:rFonts w:eastAsia="Times New Roman" w:cs="Times New Roman"/>
+        </w:rPr>
+        <w:t xml:space="preserve">Ezt követően a látogató talál egy ranglistát, ami a legjobb három játékost mutatja elért eredmény </w:t>
+      </w:r>
+      <w:r>
+        <w:rPr>
+          <w:rFonts w:eastAsia="Times New Roman" w:cs="Times New Roman"/>
+        </w:rPr>
+        <w:t>alapján,</w:t>
+      </w:r>
+      <w:r>
+        <w:rPr>
+          <w:rFonts w:eastAsia="Times New Roman" w:cs="Times New Roman"/>
+        </w:rPr>
+        <w:t xml:space="preserve"> amit már regisztrált felhasználók küldtek be, ezzel is kedvet csinálva a regisztrációhoz.</w:t>
+      </w:r>
+    </w:p>
+    <w:p>
+      <w:pPr>
+        <w:ind w:left="340"/>
+        <w:rPr>
+          <w:rFonts w:eastAsia="Times New Roman" w:cs="Times New Roman"/>
+        </w:rPr>
+      </w:pPr>
+      <w:r>
+        <w:rPr>
+          <w:rFonts w:eastAsia="Times New Roman" w:cs="Times New Roman"/>
+        </w:rPr>
+        <w:t>Majd jobb felül a látogató láthat egy bejelentkezési felületet, ha már regisztrált itt lehetséges elérni az újonnan készült profilt.</w:t>
+      </w:r>
+      <w:r>
+        <w:br/>
+      </w:r>
+      <w:r>
+        <w:rPr>
+          <w:rFonts w:eastAsia="Times New Roman" w:cs="Times New Roman"/>
+        </w:rPr>
+        <w:t>Két mező található itt</w:t>
+      </w:r>
+      <w:r>
+        <w:rPr>
+          <w:rFonts w:eastAsia="Times New Roman" w:cs="Times New Roman"/>
+        </w:rPr>
+        <w:t>,</w:t>
+      </w:r>
+      <w:r>
+        <w:rPr>
+          <w:rFonts w:eastAsia="Times New Roman" w:cs="Times New Roman"/>
+        </w:rPr>
+        <w:t xml:space="preserve"> a felhasználónév és a jelszó, természetesen ezt is</w:t>
+      </w:r>
+      <w:r>
+        <w:rPr>
+          <w:rFonts w:eastAsia="Times New Roman" w:cs="Times New Roman"/>
+        </w:rPr>
+        <w:t xml:space="preserve"> titkosítva küldi el a weboldal a „Login” gomb használatával.</w:t>
+      </w:r>
+    </w:p>
+    <w:p>
+      <w:pPr>
+        <w:ind w:left="340"/>
+        <w:rPr>
+          <w:rFonts w:eastAsia="Times New Roman" w:cs="Times New Roman"/>
+        </w:rPr>
+      </w:pPr>
+      <w:r>
+        <w:rPr>
+          <w:rFonts w:eastAsia="Times New Roman" w:cs="Times New Roman"/>
+        </w:rPr>
+        <w:t>Amint megtörtént a bejelentkezés,</w:t>
+      </w:r>
+      <w:r>
+        <w:rPr>
+          <w:rFonts w:eastAsia="Times New Roman" w:cs="Times New Roman"/>
+        </w:rPr>
+        <w:t xml:space="preserve"> a bal oldalt található navigációs felületen máris megjelenik egy új kategóriajelölő „Games” néven, az oldal itt mutatja a profilhoz hozzáadott játékokat.</w:t>
+      </w:r>
+      <w:r>
+        <w:rPr>
+          <w:rFonts w:eastAsia="Times New Roman" w:cs="Times New Roman"/>
+        </w:rPr>
+        <w:br/>
+      </w:r>
+      <w:r>
+        <w:rPr>
+          <w:rFonts w:eastAsia="Times New Roman" w:cs="Times New Roman"/>
+        </w:rPr>
+        <w:t xml:space="preserve">Ezen kívül a „Navigation” fülnél megjelenik egy „Profile” menüpont is, ez először az alapértelmezetten legenerált profilt mutatja a felhasználónak. Később ezt kedvünkre lehet testreszabni. </w:t>
+      </w:r>
+    </w:p>
+    <w:p>
+      <w:pPr>
+        <w:ind w:left="340"/>
+        <w:rPr>
+          <w:rFonts w:eastAsia="Times New Roman" w:cs="Times New Roman"/>
+        </w:rPr>
+      </w:pPr>
+      <w:r>
+        <w:rPr>
+          <w:rFonts w:eastAsia="Times New Roman" w:cs="Times New Roman"/>
+        </w:rPr>
+        <w:lastRenderedPageBreak/>
+        <w:t>Először találunk a profilunkon egy listát, hogy melyik játékokkal rendelkezünk, tájékoztatás céljából.</w:t>
+      </w:r>
+      <w:r>
+        <w:rPr>
+          <w:rFonts w:eastAsia="Times New Roman" w:cs="Times New Roman"/>
+        </w:rPr>
+        <w:br/>
+      </w:r>
+      <w:r>
+        <w:rPr>
+          <w:rFonts w:eastAsia="Times New Roman" w:cs="Times New Roman"/>
+        </w:rPr>
+        <w:t xml:space="preserve">Jobb oldalt található egy </w:t>
+      </w:r>
+      <w:r>
+        <w:rPr>
+          <w:rFonts w:eastAsia="Times New Roman" w:cs="Times New Roman"/>
+        </w:rPr>
+        <w:t xml:space="preserve">profilkép, ez alapra mindenkinek ugyan az, a játékaink alatt található „Fájl kiválasztása” sávval </w:t>
+      </w:r>
+      <w:r>
+        <w:rPr>
+          <w:rFonts w:eastAsia="Times New Roman" w:cs="Times New Roman"/>
+        </w:rPr>
+        <w:t>tudunk saját képet ide feltölteni.</w:t>
+      </w:r>
+      <w:r>
+        <w:rPr>
+          <w:rFonts w:eastAsia="Times New Roman" w:cs="Times New Roman"/>
+        </w:rPr>
+        <w:br/>
+      </w:r>
+      <w:r>
+        <w:rPr>
+          <w:rFonts w:eastAsia="Times New Roman" w:cs="Times New Roman"/>
+        </w:rPr>
+        <w:t>Mind ez alatt egy alapra üres táblát látunk, később</w:t>
+      </w:r>
+      <w:r>
+        <w:rPr>
+          <w:rFonts w:eastAsia="Times New Roman" w:cs="Times New Roman"/>
+        </w:rPr>
+        <w:t xml:space="preserve"> itt jelennek meg az elfogadott eredményeink. Táblázat alatt rögtön megtalálható a </w:t>
+      </w:r>
+      <w:r>
+        <w:rPr>
+          <w:rFonts w:eastAsia="Times New Roman" w:cs="Times New Roman"/>
+        </w:rPr>
+        <w:t>felület,</w:t>
+      </w:r>
+      <w:r>
+        <w:rPr>
+          <w:rFonts w:eastAsia="Times New Roman" w:cs="Times New Roman"/>
+        </w:rPr>
+        <w:t xml:space="preserve"> amin fel lehet tölteni az eredményeinket, alapra egy új profilnál itt nem lehet semmit kiválasztani, mivel nem adtunk még programokat hozzá fiókunkhoz.</w:t>
+      </w:r>
+    </w:p>
+    <w:p>
+      <w:pPr>
+        <w:ind w:left="340"/>
+        <w:rPr>
+          <w:rFonts w:eastAsia="Times New Roman" w:cs="Times New Roman"/>
+        </w:rPr>
+      </w:pPr>
+      <w:r>
+        <w:rPr>
+          <w:rFonts w:eastAsia="Times New Roman" w:cs="Times New Roman"/>
+        </w:rPr>
+        <w:t xml:space="preserve">Ha rámegyünk a baloldali navigációs sávon található „Selection of </w:t>
+      </w:r>
+      <w:r>
+        <w:rPr>
+          <w:rFonts w:eastAsia="Times New Roman" w:cs="Times New Roman"/>
+        </w:rPr>
+        <w:t>freeware” menüpontra</w:t>
+      </w:r>
+      <w:r>
+        <w:rPr>
+          <w:rFonts w:eastAsia="Times New Roman" w:cs="Times New Roman"/>
+        </w:rPr>
+        <w:t>, ott kiválaszthatunk egy számunkra szimpatikus játékot, ezzel megjelenik a játék oldala.</w:t>
+      </w:r>
+    </w:p>
+    <w:p>
+      <w:pPr>
+        <w:ind w:left="340"/>
+        <w:rPr>
+          <w:rFonts w:eastAsia="Times New Roman" w:cs="Times New Roman"/>
+        </w:rPr>
+      </w:pPr>
+      <w:r>
+        <w:rPr>
+          <w:rFonts w:eastAsia="Times New Roman" w:cs="Times New Roman"/>
+        </w:rPr>
+        <w:t xml:space="preserve">Játék oldalán egy fontos változást láthatunk a látogató „módhoz” képest, megjelenik egy </w:t>
+      </w:r>
+      <w:r>
+        <w:rPr>
+          <w:rFonts w:eastAsia="Times New Roman" w:cs="Times New Roman"/>
+        </w:rPr>
+        <w:t>gomb,</w:t>
+      </w:r>
+      <w:r>
+        <w:rPr>
+          <w:rFonts w:eastAsia="Times New Roman" w:cs="Times New Roman"/>
+        </w:rPr>
+        <w:t xml:space="preserve"> aminek segítségével letölthetjük </w:t>
+      </w:r>
+      <w:r>
+        <w:rPr>
+          <w:rFonts w:eastAsia="Times New Roman" w:cs="Times New Roman"/>
+        </w:rPr>
+        <w:t>a játékot (ez ebben a kiadásban még nem elérhető, csak hozzá tudjuk adni a profilunkhoz). Erre rákattintva figyelmesek lehetünk arra, hogy a navigációs sávon megjelenik a „Games” kategória alatt a hozzáadott játékunk neve, ez egy hivatkozás maga a játék oldalához</w:t>
+      </w:r>
+      <w:r>
+        <w:rPr>
+          <w:rFonts w:eastAsia="Times New Roman" w:cs="Times New Roman"/>
+        </w:rPr>
+        <w:t>, a toplista gyorsabb elérése érdekében</w:t>
+      </w:r>
+      <w:r>
+        <w:rPr>
+          <w:rFonts w:eastAsia="Times New Roman" w:cs="Times New Roman"/>
+        </w:rPr>
+        <w:t>.</w:t>
+      </w:r>
+    </w:p>
+    <w:p>
+      <w:pPr>
+        <w:ind w:left="340"/>
+        <w:rPr>
+          <w:rFonts w:eastAsia="Times New Roman" w:cs="Times New Roman"/>
+        </w:rPr>
+      </w:pPr>
+      <w:r>
+        <w:rPr>
+          <w:rFonts w:eastAsia="Times New Roman" w:cs="Times New Roman"/>
+        </w:rPr>
+        <w:t>Most,</w:t>
+      </w:r>
+      <w:r>
+        <w:rPr>
+          <w:rFonts w:eastAsia="Times New Roman" w:cs="Times New Roman"/>
+        </w:rPr>
+        <w:t xml:space="preserve"> ha visszamegyünk a profilunkra megfigyelhetjük, hogy az „Owned games” alatt megjelenik a játékunk</w:t>
+      </w:r>
+      <w:r>
+        <w:rPr>
+          <w:rFonts w:eastAsia="Times New Roman" w:cs="Times New Roman"/>
+        </w:rPr>
+        <w:t xml:space="preserve"> címe.</w:t>
+      </w:r>
+      <w:r>
+        <w:rPr>
+          <w:rFonts w:eastAsia="Times New Roman" w:cs="Times New Roman"/>
+        </w:rPr>
+        <w:br/>
+      </w:r>
+      <w:r>
+        <w:rPr>
+          <w:rFonts w:eastAsia="Times New Roman" w:cs="Times New Roman"/>
+        </w:rPr>
+        <w:t>Ha már játszottunk a játékkal és pontszámot akarunk megosztani ki kell választanunk a lenti menüből a kívánt játék címét, majd a mellette lévő szám beviteli mezőbe szükséges beírnunk az elért eredményünket.</w:t>
+      </w:r>
+    </w:p>
+    <w:p/>
+    <w:p/>
     <w:p>
       <w:r>
         <w:t>Mindenre kiterjedő, részletes leírás a program használatáról.  Alapszabályok:</w:t>
@@ -2270,6 +3877,7 @@
         </w:numPr>
       </w:pPr>
       <w:r>
+        <w:lastRenderedPageBreak/>
         <w:t>Ugyanakkor kerüld a laza stílust: rövidítések, smilie-k, szleng kizárva.</w:t>
       </w:r>
     </w:p>
@@ -2294,29 +3902,24 @@
       <w:pPr>
         <w:pStyle w:val="Cmsor1"/>
       </w:pPr>
-      <w:bookmarkStart w:id="18" w:name="_Toc473730749"/>
-      <w:bookmarkStart w:id="19" w:name="_Toc63248984"/>
+      <w:bookmarkStart w:id="15" w:name="_Toc473730749"/>
+      <w:bookmarkStart w:id="16" w:name="_Toc63248984"/>
       <w:r>
         <w:lastRenderedPageBreak/>
         <w:t>Fejlesztői dokumentáció</w:t>
       </w:r>
-      <w:bookmarkEnd w:id="18"/>
-      <w:bookmarkEnd w:id="19"/>
-    </w:p>
-    <w:p>
-      <w:r>
-        <w:t>A fejlesztői dokumentáció célja, hogy a segítse program logikájának, illetve a program kódjának a megértését, illetve a program továbbfejlesztését.  Szakemberek számára készül, elvárás tehát a pontosság és a szakmai jellegű stílus.</w:t>
-      </w:r>
+      <w:bookmarkEnd w:id="15"/>
+      <w:bookmarkEnd w:id="16"/>
     </w:p>
     <w:p>
       <w:pPr>
         <w:pStyle w:val="Cmsor2"/>
       </w:pPr>
-      <w:bookmarkStart w:id="20" w:name="_Toc63248985"/>
+      <w:bookmarkStart w:id="17" w:name="_Toc63248985"/>
       <w:r>
         <w:t>Az alkalmazott fejlesztői eszközök</w:t>
       </w:r>
-      <w:bookmarkEnd w:id="20"/>
+      <w:bookmarkEnd w:id="17"/>
     </w:p>
     <w:p>
       <w:r>
@@ -2356,18 +3959,160 @@
       <w:pPr>
         <w:pStyle w:val="Cmsor2"/>
       </w:pPr>
-      <w:bookmarkStart w:id="21" w:name="_Toc63248986"/>
+      <w:bookmarkStart w:id="18" w:name="_Toc63248986"/>
       <w:r>
         <w:t>Adatmodell leírása</w:t>
       </w:r>
-      <w:bookmarkEnd w:id="21"/>
-    </w:p>
-    <w:p>
-      <w:r>
-        <w:t xml:space="preserve">A feladatban alkalmazott adatbázis vagy </w:t>
-      </w:r>
-      <w:r>
-        <w:t>adatszerkezet részletes leírása</w:t>
+      <w:bookmarkEnd w:id="18"/>
+    </w:p>
+    <w:p>
+      <w:pPr>
+        <w:keepNext/>
+      </w:pPr>
+      <w:r>
+        <w:t xml:space="preserve">Adatbázis készítésénél törekedtem a hármas normálforma eléréshez, mindent a </w:t>
+      </w:r>
+      <w:r>
+        <w:t>lehető legjobban elkülönítettem.</w:t>
+      </w:r>
+      <w:r>
+        <w:br/>
+      </w:r>
+      <w:r>
+        <w:rPr>
+          <w:noProof/>
+        </w:rPr>
+        <w:drawing>
+          <wp:inline distT="0" distB="0" distL="0" distR="0" wp14:anchorId="5589420B" wp14:editId="73E0CAC8">
+            <wp:extent cx="5539740" cy="3192780"/>
+            <wp:effectExtent l="0" t="0" r="3810" b="7620"/>
+            <wp:docPr id="3" name="Kép 3"/>
+            <wp:cNvGraphicFramePr>
+              <a:graphicFrameLocks xmlns:a="http://schemas.openxmlformats.org/drawingml/2006/main" noChangeAspect="1"/>
+            </wp:cNvGraphicFramePr>
+            <a:graphic xmlns:a="http://schemas.openxmlformats.org/drawingml/2006/main">
+              <a:graphicData uri="http://schemas.openxmlformats.org/drawingml/2006/picture">
+                <pic:pic xmlns:pic="http://schemas.openxmlformats.org/drawingml/2006/picture">
+                  <pic:nvPicPr>
+                    <pic:cNvPr id="0" name="Picture 5"/>
+                    <pic:cNvPicPr>
+                      <a:picLocks noChangeAspect="1" noChangeArrowheads="1"/>
+                    </pic:cNvPicPr>
+                  </pic:nvPicPr>
+                  <pic:blipFill>
+                    <a:blip r:embed="rId20">
+                      <a:extLst>
+                        <a:ext uri="{28A0092B-C50C-407E-A947-70E740481C1C}">
+                          <a14:useLocalDpi xmlns:a14="http://schemas.microsoft.com/office/drawing/2010/main" val="0"/>
+                        </a:ext>
+                      </a:extLst>
+                    </a:blip>
+                    <a:srcRect/>
+                    <a:stretch>
+                      <a:fillRect/>
+                    </a:stretch>
+                  </pic:blipFill>
+                  <pic:spPr bwMode="auto">
+                    <a:xfrm>
+                      <a:off x="0" y="0"/>
+                      <a:ext cx="5539740" cy="3192780"/>
+                    </a:xfrm>
+                    <a:prstGeom prst="rect">
+                      <a:avLst/>
+                    </a:prstGeom>
+                    <a:noFill/>
+                    <a:ln>
+                      <a:noFill/>
+                    </a:ln>
+                  </pic:spPr>
+                </pic:pic>
+              </a:graphicData>
+            </a:graphic>
+          </wp:inline>
+        </w:drawing>
+      </w:r>
+    </w:p>
+    <w:p>
+      <w:pPr>
+        <w:pStyle w:val="Kpalrs"/>
+        <w:jc w:val="center"/>
+      </w:pPr>
+      <w:r>
+        <w:fldChar w:fldCharType="begin"/>
+      </w:r>
+      <w:r>
+        <w:instrText xml:space="preserve"> SEQ ábra \* ARABIC </w:instrText>
+      </w:r>
+      <w:r>
+        <w:fldChar w:fldCharType="separate"/>
+      </w:r>
+      <w:r>
+        <w:rPr>
+          <w:noProof/>
+        </w:rPr>
+        <w:t>6</w:t>
+      </w:r>
+      <w:r>
+        <w:rPr>
+          <w:noProof/>
+        </w:rPr>
+        <w:fldChar w:fldCharType="end"/>
+      </w:r>
+      <w:r>
+        <w:t>. ábra</w:t>
+      </w:r>
+      <w:r>
+        <w:t xml:space="preserve">: az adatbázis </w:t>
+      </w:r>
+      <w:r>
+        <w:t>ab diagrammja</w:t>
+      </w:r>
+      <w:r>
+        <w:t>.</w:t>
+      </w:r>
+    </w:p>
+    <w:p>
+      <w:pPr>
+        <w:spacing w:after="0" w:line="240" w:lineRule="auto"/>
+        <w:ind w:firstLine="0"/>
+      </w:pPr>
+      <w:r>
+        <w:br w:type="page"/>
+      </w:r>
+    </w:p>
+    <w:p>
+      <w:r>
+        <w:lastRenderedPageBreak/>
+        <w:t>UTF-8-as k</w:t>
+      </w:r>
+      <w:r>
+        <w:t>arakterkódolás</w:t>
+      </w:r>
+      <w:r>
+        <w:t xml:space="preserve">ban készítettem adataimat, magyar nyelvet </w:t>
+      </w:r>
+      <w:r>
+        <w:t>alkalmazva</w:t>
+      </w:r>
+      <w:r>
+        <w:t>, mindössze azért, mert nyelv</w:t>
+      </w:r>
+      <w:r>
+        <w:t>ünk</w:t>
+      </w:r>
+      <w:r>
+        <w:t xml:space="preserve"> tökéletes angol szöveg </w:t>
+      </w:r>
+      <w:r>
+        <w:t>megjelenítésére</w:t>
+      </w:r>
+      <w:r>
+        <w:t>, de meghagyja az oldal jövőbeli tulajdonosának a lehetőséget az esetleges anyanyelvre fordításra.</w:t>
+      </w:r>
+    </w:p>
+    <w:p>
+      <w:r>
+        <w:t>Hét tábla található az adatbankban:</w:t>
       </w:r>
     </w:p>
     <w:p>
@@ -2375,14 +4120,11 @@
         <w:pStyle w:val="Listaszerbekezds"/>
         <w:numPr>
           <w:ilvl w:val="0"/>
-          <w:numId w:val="8"/>
+          <w:numId w:val="20"/>
         </w:numPr>
       </w:pPr>
       <w:r>
-        <w:t xml:space="preserve">Adatbázis esetén az adattáblák leírása, a közöttük lévő kapcsolatok megadása, lehetőleg diagram </w:t>
-      </w:r>
-      <w:r>
-        <w:t>is legyen</w:t>
+        <w:t>„Users”, ez a felhasználók kezeléséért felelős.</w:t>
       </w:r>
     </w:p>
     <w:p>
@@ -2390,14 +4132,11 @@
         <w:pStyle w:val="Listaszerbekezds"/>
         <w:numPr>
           <w:ilvl w:val="0"/>
-          <w:numId w:val="8"/>
+          <w:numId w:val="20"/>
         </w:numPr>
       </w:pPr>
       <w:r>
-        <w:t>Ha nincs adatbázis, akkor a program fő adatszerkezeteinek a specifikációja, c</w:t>
-      </w:r>
-      <w:r>
-        <w:t>élszerű diagramot is rajzolni</w:t>
+        <w:t>„Games”, játékok adataik tárolásáért készült.</w:t>
       </w:r>
     </w:p>
     <w:p>
@@ -2405,30 +4144,576 @@
         <w:pStyle w:val="Listaszerbekezds"/>
         <w:numPr>
           <w:ilvl w:val="0"/>
-          <w:numId w:val="8"/>
+          <w:numId w:val="20"/>
         </w:numPr>
       </w:pPr>
       <w:r>
-        <w:t xml:space="preserve">OOP jellegű megvalósítás </w:t>
-      </w:r>
-      <w:r>
-        <w:t>esetében az UML osztálydiagram</w:t>
-      </w:r>
-    </w:p>
-    <w:p>
-      <w:r>
-        <w:t>Ajánlott terjedelem: a feladat jellegétől függően 2-5 oldal.</w:t>
+        <w:t>„ownGames”, ez egy összekötő tábla, ami feljegyezi, hogy melyik felhasználó melyik játékkal interaktál.</w:t>
+      </w:r>
+    </w:p>
+    <w:p>
+      <w:pPr>
+        <w:pStyle w:val="Listaszerbekezds"/>
+        <w:numPr>
+          <w:ilvl w:val="0"/>
+          <w:numId w:val="20"/>
+        </w:numPr>
+      </w:pPr>
+      <w:r>
+        <w:t>„minRequirement”, minimum rendszerkövetelmények.</w:t>
+      </w:r>
+    </w:p>
+    <w:p>
+      <w:pPr>
+        <w:pStyle w:val="Listaszerbekezds"/>
+        <w:numPr>
+          <w:ilvl w:val="0"/>
+          <w:numId w:val="20"/>
+        </w:numPr>
+      </w:pPr>
+      <w:r>
+        <w:t>„recRequirement”, ajánlott rendszerkövetelmények.</w:t>
+      </w:r>
+    </w:p>
+    <w:p>
+      <w:pPr>
+        <w:pStyle w:val="Listaszerbekezds"/>
+        <w:numPr>
+          <w:ilvl w:val="0"/>
+          <w:numId w:val="20"/>
+        </w:numPr>
+      </w:pPr>
+      <w:r>
+        <w:t xml:space="preserve">„nHighscores”, a felhasználók által beküldött pontszámok először ide érkeznek meg, </w:t>
+      </w:r>
+      <w:r>
+        <w:t>az adminisztrátor ezeket bírálja felül.</w:t>
+      </w:r>
+    </w:p>
+    <w:p>
+      <w:pPr>
+        <w:pStyle w:val="Listaszerbekezds"/>
+        <w:numPr>
+          <w:ilvl w:val="0"/>
+          <w:numId w:val="20"/>
+        </w:numPr>
+      </w:pPr>
+      <w:r>
+        <w:t>„aHighscores”, ezek már az elfogadott eredmények, ezek jelennek meg a profilokon és a ranglistákon.</w:t>
+      </w:r>
+    </w:p>
+    <w:p>
+      <w:r>
+        <w:t>Először is a „Users” táblában található adatokat szeretném részletezni.</w:t>
+      </w:r>
+      <w:r>
+        <w:br/>
+        <w:t xml:space="preserve">Az első adat a táblában a „userId”, ez egy szám alapú 32 bitet használó </w:t>
+      </w:r>
+      <w:r>
+        <w:t>elsődleges kulcs, ezzel hivatkozunk más rek</w:t>
+      </w:r>
+      <w:r>
+        <w:t>ordoknál az adott felhasználóra, ez nem lehet nulla és nem szükséges a megadása mivel meg van adva az automatikus növekedés.</w:t>
+      </w:r>
+      <w:r>
+        <w:br/>
+        <w:t xml:space="preserve">Második adat a táblában a „userName” </w:t>
+      </w:r>
+      <w:r>
+        <w:t xml:space="preserve">ez egy szöveges változó, ami szintén nem lehet üres, felelős a nevek listázásáért, mivel 255 </w:t>
+      </w:r>
+      <w:r>
+        <w:t>van,</w:t>
+      </w:r>
+      <w:r>
+        <w:t xml:space="preserve"> méretnek megadva ezért elfér egy 8 bites integerben.</w:t>
+      </w:r>
+      <w:r>
+        <w:br/>
+      </w:r>
+      <w:r>
+        <w:t>Harmadik adat a „userPassword”, ez az md5-tel titkosított jelszót tárolja, szintúgy nem lehet nulla az értéke és ez is elfér 8 bitben.</w:t>
+      </w:r>
+      <w:r>
+        <w:br/>
+        <w:t>Negyedik adat „userEmail” névre hallgat</w:t>
+      </w:r>
+      <w:r>
+        <w:t>, 8 bites szöveges változó, a felhasználó e-mailét tárolja el.</w:t>
+      </w:r>
+      <w:r>
+        <w:br/>
+        <w:t xml:space="preserve">Ötödik a </w:t>
+      </w:r>
+      <w:r>
+        <w:t xml:space="preserve">képért felelős, ennek automatikusan „NULL” az értéke, ez azért van, hogy meg tudja jeleníteni a PHP kód az alapértelmezett profilképet szükség esetén, ezt írja felül a </w:t>
+      </w:r>
+      <w:r>
+        <w:t>kérés,</w:t>
+      </w:r>
+      <w:r>
+        <w:t xml:space="preserve"> ha </w:t>
+      </w:r>
+      <w:r>
+        <w:t>új képet visz fel a felhasználó, ez is szöveges, 8 bites.</w:t>
+      </w:r>
+      <w:r>
+        <w:br/>
+      </w:r>
+      <w:r>
+        <w:t>Hatodik pedig egy bit változó, nulla vagy egy az értéke, ugyanis, ha a „userAdmin” nulla akkor a felhasználó nem rendelkezik különleges jogokkal, ha egy akkor adminisztrátor a felhasználó.</w:t>
+      </w:r>
+    </w:p>
+    <w:p>
+      <w:r>
+        <w:lastRenderedPageBreak/>
+        <w:t>A következő tábla „Games” névre hallgat, benne lévő adatok a következők.</w:t>
+      </w:r>
+      <w:r>
+        <w:br/>
+        <w:t xml:space="preserve">Az elsődleges kulcs, „gameId” </w:t>
+      </w:r>
+      <w:r>
+        <w:t>egy integer típusú 32 bites változó, saját maga értékét növeli és nem lehet nulla.</w:t>
+      </w:r>
+      <w:r>
+        <w:br/>
+      </w:r>
+      <w:r>
+        <w:t>Karakterlánc típusú változó a „gameName”, ezzel lehet az adott játék nevére hivatkozni, értékét kötelező megadni.</w:t>
+      </w:r>
+      <w:r>
+        <w:br/>
+      </w:r>
+      <w:r>
+        <w:t xml:space="preserve">A </w:t>
+      </w:r>
+      <w:r>
+        <w:t>program</w:t>
+      </w:r>
+      <w:r>
+        <w:t xml:space="preserve"> műfaját „gameType” szöveges változóba tároljuk, ezt a képkörhinta használja játék szelekciónál, </w:t>
+      </w:r>
+      <w:r>
+        <w:t>nem lehet érték nélküli.</w:t>
+      </w:r>
+      <w:r>
+        <w:br/>
+      </w:r>
+      <w:r>
+        <w:t xml:space="preserve">A több oldalon megjelenő képét a szoftvernek, </w:t>
+      </w:r>
+      <w:r>
+        <w:t>a „gamePic” változóban tároljuk, ez lehet értéktelen, ezt ha lekezeljük beállíthatunk egy alapértelmezett képet.</w:t>
+      </w:r>
+      <w:r>
+        <w:br/>
+        <w:t xml:space="preserve">És a legnagyobb változó az egész adatbázisban a „gameDesc” ez egy teljes leírása az adott szoftvernek, ötszáz karaktert </w:t>
+      </w:r>
+      <w:r>
+        <w:t>képes eltárolni</w:t>
+      </w:r>
+      <w:r>
+        <w:t xml:space="preserve">, </w:t>
+      </w:r>
+      <w:r>
+        <w:t>ami</w:t>
+      </w:r>
+      <w:r>
+        <w:t xml:space="preserve"> viszonylag nagy változót eredményez, kettő nyolc bites integerben fér csak el.</w:t>
+      </w:r>
+      <w:r>
+        <w:t xml:space="preserve"> Ennek méretét az indokolja, hogy bizonyos játékokhoz egyszerűen elengedhetetlen egy hosszabb magyarázat, ami nem fért volna el 255 karakterben</w:t>
+      </w:r>
+      <w:r>
+        <w:t>, viszont megadása nem kötelező, értéke lehet nulla</w:t>
+      </w:r>
+      <w:r>
+        <w:t>, azt érdemes viszont figyelembe venni, hogy ez esetben üresnek fog érződni a játék oldalunk</w:t>
+      </w:r>
+      <w:r>
+        <w:t>.</w:t>
+      </w:r>
+    </w:p>
+    <w:p>
+      <w:r>
+        <w:t>A kettő fent említett táblához több a többhöz kapcsolatot szerettem volna létesíteni, de mivel ez lehetetlen ezért készítettem egy összekötő táblát, az „</w:t>
+      </w:r>
+      <w:r>
+        <w:t>ownGames” -</w:t>
+      </w:r>
+      <w:r>
+        <w:t>t</w:t>
+      </w:r>
+      <w:r>
+        <w:t>, weboldalunk ebből kapja meg, hogy melyik felhasználó melyik játékkal rendelkezik</w:t>
+      </w:r>
+      <w:r>
+        <w:t>.</w:t>
+      </w:r>
+      <w:r>
+        <w:br/>
+      </w:r>
+      <w:r>
+        <w:t>Az „ownId” elsődleges kulcs, szám típusú változó, értéke minden adattal megnő egyel, nem lehet értéktelen. Jelenlétére azért van szükség, mert esetleg hivatkoznunk kellhet egy felhasználó játék birtoklására.</w:t>
+      </w:r>
+      <w:r>
+        <w:br/>
+      </w:r>
+      <w:r>
+        <w:t xml:space="preserve">Első másodlagos kulcsunk az </w:t>
+      </w:r>
+      <w:r>
+        <w:t>„ownUId”,</w:t>
+      </w:r>
+      <w:r>
+        <w:t xml:space="preserve"> ami az „Own UserId” rövidítése, ez egy integer, értéke a felhasználók</w:t>
+      </w:r>
+      <w:r>
+        <w:t xml:space="preserve"> táblában meghatározott „</w:t>
+      </w:r>
+      <w:r>
+        <w:t>userId” -</w:t>
+      </w:r>
+      <w:r>
+        <w:t>ra hivatkozik</w:t>
+      </w:r>
+      <w:r>
+        <w:t>,</w:t>
+      </w:r>
+      <w:r>
+        <w:t xml:space="preserve"> ebből adódóan nem lehet nulla.</w:t>
+      </w:r>
+      <w:r>
+        <w:t xml:space="preserve"> </w:t>
+      </w:r>
+      <w:r>
+        <w:t>I</w:t>
+      </w:r>
+      <w:r>
+        <w:t>nnen tudja az oldal, hogy melyik felhasználóról van szó.</w:t>
+      </w:r>
+      <w:r>
+        <w:br/>
+      </w:r>
+      <w:r>
+        <w:t xml:space="preserve">Második </w:t>
+      </w:r>
+      <w:r>
+        <w:t>adatunk,</w:t>
+      </w:r>
+      <w:r>
+        <w:t xml:space="preserve"> ami szintúgy másodlagos kulcs az „ownGId”, ennek jelentése „Own GameId”, ugyan azt a funkciót tölti </w:t>
+      </w:r>
+      <w:r>
+        <w:t>be,</w:t>
+      </w:r>
+      <w:r>
+        <w:t xml:space="preserve"> mint a userId, viszont felhasználók helyett játékokra való hivatkozásra alkalmazzuk.</w:t>
+      </w:r>
+    </w:p>
+    <w:p>
+      <w:r>
+        <w:t>A minimum gépigény tábla „minRequirements” azonosítóval található az adatbázisban.</w:t>
+      </w:r>
+      <w:r>
+        <w:br/>
+      </w:r>
+      <w:r>
+        <w:t xml:space="preserve">Minden gépigény tájékoztatónak öt fontos eleme van, </w:t>
+      </w:r>
+      <w:r>
+        <w:t>ezek megtalálhatóak a táblában és funkcionalitás céljából 2 kulcsot is hozzáadtam.</w:t>
+      </w:r>
+      <w:r>
+        <w:br/>
+      </w:r>
+      <w:r>
+        <w:t>Elsődleges kulcsa a táblának</w:t>
+      </w:r>
+      <w:r>
+        <w:t xml:space="preserve"> a „minId”, szám típusú, saját magát megnövelő </w:t>
+      </w:r>
+      <w:r>
+        <w:t>változó,</w:t>
+      </w:r>
+      <w:r>
+        <w:t xml:space="preserve"> aminek értéke nem lehet nulla, azért van, hogy különböző gépigényekre közvetlenü</w:t>
+      </w:r>
+      <w:r>
+        <w:t>l</w:t>
+      </w:r>
+      <w:r>
+        <w:t xml:space="preserve"> </w:t>
+      </w:r>
+      <w:r>
+        <w:lastRenderedPageBreak/>
+        <w:t>tudjunk hivatkozni esetleges módosítás, törlés vagy egyéb műveletnél.</w:t>
+      </w:r>
+      <w:r>
+        <w:br/>
+      </w:r>
+      <w:r>
+        <w:t>Idegen kulcs a „minGId” vagyis a „Minimum GameId”, számtípusú változó, nem lehet érték nélkül, ezzel tudatjuk az adatbázissal, hogy melyik játék gépigényéről jegyzünk fel adatot.</w:t>
+      </w:r>
+      <w:r>
+        <w:br/>
+      </w:r>
+      <w:r>
+        <w:t>Ezek után következnek a tényleges adatok amiket az adatbázisból lekér a PHP kód weboldalunkra</w:t>
+      </w:r>
+      <w:r>
+        <w:t>,</w:t>
+      </w:r>
+      <w:r>
+        <w:t xml:space="preserve"> </w:t>
+      </w:r>
+      <w:r>
+        <w:t>ez</w:t>
+      </w:r>
+      <w:r>
+        <w:t>ek</w:t>
+      </w:r>
+      <w:r>
+        <w:t xml:space="preserve"> </w:t>
+      </w:r>
+      <w:r>
+        <w:t>mind</w:t>
+      </w:r>
+      <w:r>
+        <w:t xml:space="preserve"> szöveges,</w:t>
+      </w:r>
+      <w:r>
+        <w:t xml:space="preserve"> 255 karaktert használó változók</w:t>
+      </w:r>
+      <w:r>
+        <w:t xml:space="preserve"> és</w:t>
+      </w:r>
+      <w:r>
+        <w:t xml:space="preserve"> lehet érték nélküli</w:t>
+      </w:r>
+      <w:r>
+        <w:t xml:space="preserve"> az összes.</w:t>
+      </w:r>
+      <w:r>
+        <w:br/>
+        <w:t xml:space="preserve">Elsőnek a „minOS” változónkat </w:t>
+      </w:r>
+      <w:r>
+        <w:t>deklaráltam</w:t>
+      </w:r>
+      <w:r>
+        <w:t>,</w:t>
+      </w:r>
+      <w:r>
+        <w:t xml:space="preserve"> az adott szoftver minimum elfogadott operációs rendszerét takarja.</w:t>
+      </w:r>
+      <w:r>
+        <w:br/>
+      </w:r>
+      <w:r>
+        <w:t>Következőnek a „minProcessor” változó</w:t>
+      </w:r>
+      <w:r>
+        <w:t>t hoztam létre, ez a leglassabb, de még elfogadható processzort jelöli.</w:t>
+      </w:r>
+      <w:r>
+        <w:br/>
+      </w:r>
+      <w:r>
+        <w:t>Memória nélkülözhetetlen egy játék futtatásához,</w:t>
+      </w:r>
+      <w:r>
+        <w:t xml:space="preserve"> „minMemory” </w:t>
+      </w:r>
+      <w:r>
+        <w:t>meg</w:t>
+      </w:r>
+      <w:r>
+        <w:t>nevezést kapta.</w:t>
+      </w:r>
+      <w:r>
+        <w:t xml:space="preserve"> </w:t>
+      </w:r>
+      <w:r>
+        <w:t>V</w:t>
+      </w:r>
+      <w:r>
+        <w:t>alójában ez lehetett volna szám típusú, de akkor képtelenség lett volna megadni adatunk mértékegységét.</w:t>
+      </w:r>
+      <w:r>
+        <w:br/>
+      </w:r>
+      <w:r>
+        <w:t>Videókártya nélkül képtelen számítógépünk bizonyos grafikákat megjeleníteni, szükségünk van erre az adatra is, amiről a „minGPU” változónk gondoskodik.</w:t>
+      </w:r>
+      <w:r>
+        <w:br/>
+      </w:r>
+      <w:r>
+        <w:t xml:space="preserve">Majd utoljára, minden játéknak van egy bizonyos mérete, amit elfoglal az adattárolón, </w:t>
+      </w:r>
+      <w:r>
+        <w:t>ez a „minStorage”. L</w:t>
+      </w:r>
+      <w:r>
+        <w:t>ényegében ez is lehetett volna integer, de ugyan az a probléma lépett fel vele, mint a „minMemory” változónkkal.</w:t>
+      </w:r>
+    </w:p>
+    <w:p>
+      <w:r>
+        <w:t>Ez a felépítése a „recRequirements” táblánknak is, csak minimum adatok helyett az ajánlottakat találjuk, ezt figyelembe véve ez nem szorul részletezésre.</w:t>
+      </w:r>
+    </w:p>
+    <w:p>
+      <w:r>
+        <w:t>Az adminisztrátor esszenciális táblája az „nHighscores”, ez „Not approved high score” -t jelent.</w:t>
+      </w:r>
+      <w:r>
+        <w:br/>
+      </w:r>
+      <w:r>
+        <w:t>Első adatunk a táblában egy elsődleges kulcs, ami integer, értéknövelő és nem lehet nulla, ez a „nScoreId”, oldalunk adminisztrátor által bírálásnál ezzel hivatkozik a pontszámra.</w:t>
+      </w:r>
+      <w:r>
+        <w:br/>
+        <w:t>Második a felhasználó azonosítására szolgál,</w:t>
+      </w:r>
+      <w:r>
+        <w:t xml:space="preserve"> „nUId” a neve.</w:t>
+      </w:r>
+      <w:r>
+        <w:t xml:space="preserve"> </w:t>
+      </w:r>
+      <w:r>
+        <w:t>I</w:t>
+      </w:r>
+      <w:r>
+        <w:t xml:space="preserve">degen kulcs, szám típusú, nem létezhet </w:t>
+      </w:r>
+      <w:r>
+        <w:t>hiánya esetén</w:t>
+      </w:r>
+      <w:r>
+        <w:t xml:space="preserve"> rekord.</w:t>
+      </w:r>
+      <w:r>
+        <w:br/>
+      </w:r>
+      <w:r>
+        <w:t>Harmadik a játék azonosítására szolgál, funkcionalitásában megegyezik az előző ponttal.</w:t>
+      </w:r>
+      <w:r>
+        <w:br/>
+      </w:r>
+      <w:r>
+        <w:t xml:space="preserve">Legfontosabb része a táblának az „nScorePoints”, ez maga az </w:t>
+      </w:r>
+      <w:r>
+        <w:t>eredmény,</w:t>
+      </w:r>
+      <w:r>
+        <w:t xml:space="preserve"> amit elért a felhasználó és feltöltött.</w:t>
+      </w:r>
+    </w:p>
+    <w:p>
+      <w:r>
+        <w:t xml:space="preserve">Utolsó táblánk az „aHighscores” vagyis az „Approved High scores”, lényegében ugyan </w:t>
+      </w:r>
+      <w:r>
+        <w:t>az,</w:t>
+      </w:r>
+      <w:r>
+        <w:t xml:space="preserve"> mint a nem jóváhagyott ponttábla, csak ezt jeleníti meg weboldalunk.</w:t>
+      </w:r>
+    </w:p>
+    <w:p>
+      <w:pPr>
+        <w:keepNext/>
+        <w:ind w:firstLine="0"/>
+      </w:pPr>
+      <w:r>
+        <w:rPr>
+          <w:noProof/>
+        </w:rPr>
+        <w:lastRenderedPageBreak/>
+        <w:drawing>
+          <wp:inline distT="0" distB="0" distL="0" distR="0" wp14:anchorId="2C3C3CE5" wp14:editId="714F0A5F">
+            <wp:extent cx="5543550" cy="4438650"/>
+            <wp:effectExtent l="0" t="0" r="0" b="0"/>
+            <wp:docPr id="4" name="Kép 4"/>
+            <wp:cNvGraphicFramePr>
+              <a:graphicFrameLocks xmlns:a="http://schemas.openxmlformats.org/drawingml/2006/main" noChangeAspect="1"/>
+            </wp:cNvGraphicFramePr>
+            <a:graphic xmlns:a="http://schemas.openxmlformats.org/drawingml/2006/main">
+              <a:graphicData uri="http://schemas.openxmlformats.org/drawingml/2006/picture">
+                <pic:pic xmlns:pic="http://schemas.openxmlformats.org/drawingml/2006/picture">
+                  <pic:nvPicPr>
+                    <pic:cNvPr id="0" name="Picture 6"/>
+                    <pic:cNvPicPr>
+                      <a:picLocks noChangeAspect="1" noChangeArrowheads="1"/>
+                    </pic:cNvPicPr>
+                  </pic:nvPicPr>
+                  <pic:blipFill>
+                    <a:blip r:embed="rId21">
+                      <a:extLst>
+                        <a:ext uri="{28A0092B-C50C-407E-A947-70E740481C1C}">
+                          <a14:useLocalDpi xmlns:a14="http://schemas.microsoft.com/office/drawing/2010/main" val="0"/>
+                        </a:ext>
+                      </a:extLst>
+                    </a:blip>
+                    <a:srcRect/>
+                    <a:stretch>
+                      <a:fillRect/>
+                    </a:stretch>
+                  </pic:blipFill>
+                  <pic:spPr bwMode="auto">
+                    <a:xfrm>
+                      <a:off x="0" y="0"/>
+                      <a:ext cx="5543550" cy="4438650"/>
+                    </a:xfrm>
+                    <a:prstGeom prst="rect">
+                      <a:avLst/>
+                    </a:prstGeom>
+                    <a:noFill/>
+                    <a:ln>
+                      <a:noFill/>
+                    </a:ln>
+                  </pic:spPr>
+                </pic:pic>
+              </a:graphicData>
+            </a:graphic>
+          </wp:inline>
+        </w:drawing>
+      </w:r>
+    </w:p>
+    <w:p>
+      <w:pPr>
+        <w:pStyle w:val="Kpalrs"/>
+        <w:jc w:val="center"/>
+      </w:pPr>
+      <w:fldSimple w:instr=" SEQ ábra \* ARABIC ">
+        <w:r>
+          <w:rPr>
+            <w:noProof/>
+          </w:rPr>
+          <w:t>7</w:t>
+        </w:r>
+      </w:fldSimple>
+      <w:r>
+        <w:t>. ábra: az adatbázis kapcsolat diagrammja.</w:t>
       </w:r>
     </w:p>
     <w:p>
       <w:pPr>
         <w:pStyle w:val="Cmsor2"/>
       </w:pPr>
-      <w:bookmarkStart w:id="22" w:name="_Toc63248987"/>
+      <w:bookmarkStart w:id="19" w:name="_Toc63248987"/>
       <w:r>
         <w:t>Részletes feladatspecifikáció, algoritmusok</w:t>
       </w:r>
-      <w:bookmarkEnd w:id="22"/>
+      <w:bookmarkEnd w:id="19"/>
     </w:p>
     <w:p>
       <w:r>
@@ -2448,12 +4733,11 @@
       <w:pPr>
         <w:pStyle w:val="Cmsor2"/>
       </w:pPr>
-      <w:bookmarkStart w:id="23" w:name="_Toc63248988"/>
-      <w:r>
-        <w:lastRenderedPageBreak/>
+      <w:bookmarkStart w:id="20" w:name="_Toc63248988"/>
+      <w:r>
         <w:t>Tesztelési dokumentáció</w:t>
       </w:r>
-      <w:bookmarkEnd w:id="23"/>
+      <w:bookmarkEnd w:id="20"/>
     </w:p>
     <w:p>
       <w:pPr>
@@ -2539,6 +4823,7 @@
         <w:ind w:left="1560"/>
       </w:pPr>
       <w:r>
+        <w:lastRenderedPageBreak/>
         <w:t>A tesztelés során kiderült hibák felsorolása A tesztelési dokumentációból derüljön ki, hogy ismered a különböző tesztelési módszereket (pl. fek</w:t>
       </w:r>
       <w:r>
@@ -2557,7 +4842,7 @@
       <w:pPr>
         <w:pStyle w:val="Cmsor1"/>
       </w:pPr>
-      <w:bookmarkStart w:id="24" w:name="_Toc63248989"/>
+      <w:bookmarkStart w:id="21" w:name="_Toc63248989"/>
       <w:r>
         <w:lastRenderedPageBreak/>
         <w:t>Összefoglalás</w:t>
@@ -2593,7 +4878,7 @@
       <w:r>
         <w:t>Továbbfejlesztési lehetőségek</w:t>
       </w:r>
-      <w:bookmarkEnd w:id="24"/>
+      <w:bookmarkEnd w:id="21"/>
     </w:p>
     <w:p>
       <w:pPr>
@@ -2637,14 +4922,14 @@
       <w:pPr>
         <w:pStyle w:val="Cmsor1"/>
       </w:pPr>
-      <w:bookmarkStart w:id="25" w:name="_Toc473730753"/>
-      <w:bookmarkStart w:id="26" w:name="_Toc63248990"/>
+      <w:bookmarkStart w:id="22" w:name="_Toc473730753"/>
+      <w:bookmarkStart w:id="23" w:name="_Toc63248990"/>
       <w:r>
         <w:lastRenderedPageBreak/>
         <w:t>Felhasznált irodalom</w:t>
       </w:r>
-      <w:bookmarkEnd w:id="25"/>
-      <w:bookmarkEnd w:id="26"/>
+      <w:bookmarkEnd w:id="22"/>
+      <w:bookmarkEnd w:id="23"/>
     </w:p>
     <w:p>
       <w:r>
@@ -2797,8 +5082,8 @@
       </w:r>
     </w:p>
     <w:sectPr>
-      <w:headerReference w:type="default" r:id="rId12"/>
-      <w:footerReference w:type="default" r:id="rId13"/>
+      <w:headerReference w:type="default" r:id="rId22"/>
+      <w:footerReference w:type="default" r:id="rId23"/>
       <w:pgSz w:w="11906" w:h="16838"/>
       <w:pgMar w:top="1418" w:right="1418" w:bottom="1418" w:left="1418" w:header="709" w:footer="709" w:gutter="340"/>
       <w:cols w:space="708"/>
@@ -2809,7 +5094,7 @@
 </file>
 
 <file path=word/endnotes.xml><?xml version="1.0" encoding="utf-8"?>
-<w:endnotes xmlns:wpc="http://schemas.microsoft.com/office/word/2010/wordprocessingCanvas" xmlns:cx="http://schemas.microsoft.com/office/drawing/2014/chartex" xmlns:cx1="http://schemas.microsoft.com/office/drawing/2015/9/8/chartex" xmlns:mc="http://schemas.openxmlformats.org/markup-compatibility/2006" xmlns:o="urn:schemas-microsoft-com:office:office" xmlns:r="http://schemas.openxmlformats.org/officeDocument/2006/relationships" xmlns:m="http://schemas.openxmlformats.org/officeDocument/2006/math" xmlns:v="urn:schemas-microsoft-com:vml" xmlns:wp14="http://schemas.microsoft.com/office/word/2010/wordprocessingDrawing" xmlns:wp="http://schemas.openxmlformats.org/drawingml/2006/wordprocessingDrawing" xmlns:w10="urn:schemas-microsoft-com:office:word" xmlns:w="http://schemas.openxmlformats.org/wordprocessingml/2006/main" xmlns:w14="http://schemas.microsoft.com/office/word/2010/wordml" xmlns:w15="http://schemas.microsoft.com/office/word/2012/wordml" xmlns:w16se="http://schemas.microsoft.com/office/word/2015/wordml/symex" xmlns:wpg="http://schemas.microsoft.com/office/word/2010/wordprocessingGroup" xmlns:wpi="http://schemas.microsoft.com/office/word/2010/wordprocessingInk" xmlns:wne="http://schemas.microsoft.com/office/word/2006/wordml" xmlns:wps="http://schemas.microsoft.com/office/word/2010/wordprocessingShape" mc:Ignorable="w14 w15 w16se wp14">
+<w:endnotes xmlns:wpc="http://schemas.microsoft.com/office/word/2010/wordprocessingCanvas" xmlns:cx="http://schemas.microsoft.com/office/drawing/2014/chartex" xmlns:cx1="http://schemas.microsoft.com/office/drawing/2015/9/8/chartex" xmlns:cx2="http://schemas.microsoft.com/office/drawing/2015/10/21/chartex" xmlns:cx3="http://schemas.microsoft.com/office/drawing/2016/5/9/chartex" xmlns:cx4="http://schemas.microsoft.com/office/drawing/2016/5/10/chartex" xmlns:cx5="http://schemas.microsoft.com/office/drawing/2016/5/11/chartex" xmlns:cx6="http://schemas.microsoft.com/office/drawing/2016/5/12/chartex" xmlns:cx7="http://schemas.microsoft.com/office/drawing/2016/5/13/chartex" xmlns:cx8="http://schemas.microsoft.com/office/drawing/2016/5/14/chartex" xmlns:mc="http://schemas.openxmlformats.org/markup-compatibility/2006" xmlns:aink="http://schemas.microsoft.com/office/drawing/2016/ink" xmlns:am3d="http://schemas.microsoft.com/office/drawing/2017/model3d" xmlns:o="urn:schemas-microsoft-com:office:office" xmlns:r="http://schemas.openxmlformats.org/officeDocument/2006/relationships" xmlns:m="http://schemas.openxmlformats.org/officeDocument/2006/math" xmlns:v="urn:schemas-microsoft-com:vml" xmlns:wp14="http://schemas.microsoft.com/office/word/2010/wordprocessingDrawing" xmlns:wp="http://schemas.openxmlformats.org/drawingml/2006/wordprocessingDrawing" xmlns:w10="urn:schemas-microsoft-com:office:word" xmlns:w="http://schemas.openxmlformats.org/wordprocessingml/2006/main" xmlns:w14="http://schemas.microsoft.com/office/word/2010/wordml" xmlns:w15="http://schemas.microsoft.com/office/word/2012/wordml" xmlns:w16cex="http://schemas.microsoft.com/office/word/2018/wordml/cex" xmlns:w16cid="http://schemas.microsoft.com/office/word/2016/wordml/cid" xmlns:w16="http://schemas.microsoft.com/office/word/2018/wordml" xmlns:w16sdtdh="http://schemas.microsoft.com/office/word/2020/wordml/sdtdatahash" xmlns:w16se="http://schemas.microsoft.com/office/word/2015/wordml/symex" xmlns:wpg="http://schemas.microsoft.com/office/word/2010/wordprocessingGroup" xmlns:wpi="http://schemas.microsoft.com/office/word/2010/wordprocessingInk" xmlns:wne="http://schemas.microsoft.com/office/word/2006/wordml" xmlns:wps="http://schemas.microsoft.com/office/word/2010/wordprocessingShape" mc:Ignorable="w14 w15 w16se w16cid w16 w16cex w16sdtdh wp14">
   <w:endnote w:type="separator" w:id="-1">
     <w:p>
       <w:pPr>
@@ -2834,19 +5119,32 @@
 </file>
 
 <file path=word/footer1.xml><?xml version="1.0" encoding="utf-8"?>
-<w:ftr xmlns:wpc="http://schemas.microsoft.com/office/word/2010/wordprocessingCanvas" xmlns:cx="http://schemas.microsoft.com/office/drawing/2014/chartex" xmlns:cx1="http://schemas.microsoft.com/office/drawing/2015/9/8/chartex" xmlns:mc="http://schemas.openxmlformats.org/markup-compatibility/2006" xmlns:o="urn:schemas-microsoft-com:office:office" xmlns:r="http://schemas.openxmlformats.org/officeDocument/2006/relationships" xmlns:m="http://schemas.openxmlformats.org/officeDocument/2006/math" xmlns:v="urn:schemas-microsoft-com:vml" xmlns:wp14="http://schemas.microsoft.com/office/word/2010/wordprocessingDrawing" xmlns:wp="http://schemas.openxmlformats.org/drawingml/2006/wordprocessingDrawing" xmlns:w10="urn:schemas-microsoft-com:office:word" xmlns:w="http://schemas.openxmlformats.org/wordprocessingml/2006/main" xmlns:w14="http://schemas.microsoft.com/office/word/2010/wordml" xmlns:w15="http://schemas.microsoft.com/office/word/2012/wordml" xmlns:w16se="http://schemas.microsoft.com/office/word/2015/wordml/symex" xmlns:wpg="http://schemas.microsoft.com/office/word/2010/wordprocessingGroup" xmlns:wpi="http://schemas.microsoft.com/office/word/2010/wordprocessingInk" xmlns:wne="http://schemas.microsoft.com/office/word/2006/wordml" xmlns:wps="http://schemas.microsoft.com/office/word/2010/wordprocessingShape" mc:Ignorable="w14 w15 w16se wp14">
+<w:ftr xmlns:wpc="http://schemas.microsoft.com/office/word/2010/wordprocessingCanvas" xmlns:cx="http://schemas.microsoft.com/office/drawing/2014/chartex" xmlns:cx1="http://schemas.microsoft.com/office/drawing/2015/9/8/chartex" xmlns:cx2="http://schemas.microsoft.com/office/drawing/2015/10/21/chartex" xmlns:cx3="http://schemas.microsoft.com/office/drawing/2016/5/9/chartex" xmlns:cx4="http://schemas.microsoft.com/office/drawing/2016/5/10/chartex" xmlns:cx5="http://schemas.microsoft.com/office/drawing/2016/5/11/chartex" xmlns:cx6="http://schemas.microsoft.com/office/drawing/2016/5/12/chartex" xmlns:cx7="http://schemas.microsoft.com/office/drawing/2016/5/13/chartex" xmlns:cx8="http://schemas.microsoft.com/office/drawing/2016/5/14/chartex" xmlns:mc="http://schemas.openxmlformats.org/markup-compatibility/2006" xmlns:aink="http://schemas.microsoft.com/office/drawing/2016/ink" xmlns:am3d="http://schemas.microsoft.com/office/drawing/2017/model3d" xmlns:o="urn:schemas-microsoft-com:office:office" xmlns:r="http://schemas.openxmlformats.org/officeDocument/2006/relationships" xmlns:m="http://schemas.openxmlformats.org/officeDocument/2006/math" xmlns:v="urn:schemas-microsoft-com:vml" xmlns:wp14="http://schemas.microsoft.com/office/word/2010/wordprocessingDrawing" xmlns:wp="http://schemas.openxmlformats.org/drawingml/2006/wordprocessingDrawing" xmlns:w10="urn:schemas-microsoft-com:office:word" xmlns:w="http://schemas.openxmlformats.org/wordprocessingml/2006/main" xmlns:w14="http://schemas.microsoft.com/office/word/2010/wordml" xmlns:w15="http://schemas.microsoft.com/office/word/2012/wordml" xmlns:w16cex="http://schemas.microsoft.com/office/word/2018/wordml/cex" xmlns:w16cid="http://schemas.microsoft.com/office/word/2016/wordml/cid" xmlns:w16="http://schemas.microsoft.com/office/word/2018/wordml" xmlns:w16sdtdh="http://schemas.microsoft.com/office/word/2020/wordml/sdtdatahash" xmlns:w16se="http://schemas.microsoft.com/office/word/2015/wordml/symex" xmlns:wpg="http://schemas.microsoft.com/office/word/2010/wordprocessingGroup" xmlns:wpi="http://schemas.microsoft.com/office/word/2010/wordprocessingInk" xmlns:wne="http://schemas.microsoft.com/office/word/2006/wordml" xmlns:wps="http://schemas.microsoft.com/office/word/2010/wordprocessingShape" mc:Ignorable="w14 w15 w16se w16cid w16 w16cex w16sdtdh wp14">
   <w:p>
     <w:pPr>
       <w:pStyle w:val="llb"/>
     </w:pPr>
-    <w:fldSimple w:instr=" DATE   \* MERGEFORMAT ">
-      <w:r>
-        <w:rPr>
-          <w:noProof/>
-        </w:rPr>
-        <w:t>2022. 03. 10.</w:t>
-      </w:r>
-    </w:fldSimple>
+    <w:r>
+      <w:fldChar w:fldCharType="begin"/>
+    </w:r>
+    <w:r>
+      <w:instrText xml:space="preserve"> DATE   \* MERGEFORMAT </w:instrText>
+    </w:r>
+    <w:r>
+      <w:fldChar w:fldCharType="separate"/>
+    </w:r>
+    <w:r>
+      <w:rPr>
+        <w:noProof/>
+      </w:rPr>
+      <w:t>2022. 03. 26.</w:t>
+    </w:r>
+    <w:r>
+      <w:rPr>
+        <w:noProof/>
+      </w:rPr>
+      <w:fldChar w:fldCharType="end"/>
+    </w:r>
     <w:r>
       <w:tab/>
     </w:r>
@@ -2866,7 +5164,7 @@
       <w:rPr>
         <w:noProof/>
       </w:rPr>
-      <w:t>3</w:t>
+      <w:t>14</w:t>
     </w:r>
     <w:r>
       <w:fldChar w:fldCharType="end"/>
@@ -2876,7 +5174,7 @@
 </file>
 
 <file path=word/footnotes.xml><?xml version="1.0" encoding="utf-8"?>
-<w:footnotes xmlns:wpc="http://schemas.microsoft.com/office/word/2010/wordprocessingCanvas" xmlns:cx="http://schemas.microsoft.com/office/drawing/2014/chartex" xmlns:cx1="http://schemas.microsoft.com/office/drawing/2015/9/8/chartex" xmlns:mc="http://schemas.openxmlformats.org/markup-compatibility/2006" xmlns:o="urn:schemas-microsoft-com:office:office" xmlns:r="http://schemas.openxmlformats.org/officeDocument/2006/relationships" xmlns:m="http://schemas.openxmlformats.org/officeDocument/2006/math" xmlns:v="urn:schemas-microsoft-com:vml" xmlns:wp14="http://schemas.microsoft.com/office/word/2010/wordprocessingDrawing" xmlns:wp="http://schemas.openxmlformats.org/drawingml/2006/wordprocessingDrawing" xmlns:w10="urn:schemas-microsoft-com:office:word" xmlns:w="http://schemas.openxmlformats.org/wordprocessingml/2006/main" xmlns:w14="http://schemas.microsoft.com/office/word/2010/wordml" xmlns:w15="http://schemas.microsoft.com/office/word/2012/wordml" xmlns:w16se="http://schemas.microsoft.com/office/word/2015/wordml/symex" xmlns:wpg="http://schemas.microsoft.com/office/word/2010/wordprocessingGroup" xmlns:wpi="http://schemas.microsoft.com/office/word/2010/wordprocessingInk" xmlns:wne="http://schemas.microsoft.com/office/word/2006/wordml" xmlns:wps="http://schemas.microsoft.com/office/word/2010/wordprocessingShape" mc:Ignorable="w14 w15 w16se wp14">
+<w:footnotes xmlns:wpc="http://schemas.microsoft.com/office/word/2010/wordprocessingCanvas" xmlns:cx="http://schemas.microsoft.com/office/drawing/2014/chartex" xmlns:cx1="http://schemas.microsoft.com/office/drawing/2015/9/8/chartex" xmlns:cx2="http://schemas.microsoft.com/office/drawing/2015/10/21/chartex" xmlns:cx3="http://schemas.microsoft.com/office/drawing/2016/5/9/chartex" xmlns:cx4="http://schemas.microsoft.com/office/drawing/2016/5/10/chartex" xmlns:cx5="http://schemas.microsoft.com/office/drawing/2016/5/11/chartex" xmlns:cx6="http://schemas.microsoft.com/office/drawing/2016/5/12/chartex" xmlns:cx7="http://schemas.microsoft.com/office/drawing/2016/5/13/chartex" xmlns:cx8="http://schemas.microsoft.com/office/drawing/2016/5/14/chartex" xmlns:mc="http://schemas.openxmlformats.org/markup-compatibility/2006" xmlns:aink="http://schemas.microsoft.com/office/drawing/2016/ink" xmlns:am3d="http://schemas.microsoft.com/office/drawing/2017/model3d" xmlns:o="urn:schemas-microsoft-com:office:office" xmlns:r="http://schemas.openxmlformats.org/officeDocument/2006/relationships" xmlns:m="http://schemas.openxmlformats.org/officeDocument/2006/math" xmlns:v="urn:schemas-microsoft-com:vml" xmlns:wp14="http://schemas.microsoft.com/office/word/2010/wordprocessingDrawing" xmlns:wp="http://schemas.openxmlformats.org/drawingml/2006/wordprocessingDrawing" xmlns:w10="urn:schemas-microsoft-com:office:word" xmlns:w="http://schemas.openxmlformats.org/wordprocessingml/2006/main" xmlns:w14="http://schemas.microsoft.com/office/word/2010/wordml" xmlns:w15="http://schemas.microsoft.com/office/word/2012/wordml" xmlns:w16cex="http://schemas.microsoft.com/office/word/2018/wordml/cex" xmlns:w16cid="http://schemas.microsoft.com/office/word/2016/wordml/cid" xmlns:w16="http://schemas.microsoft.com/office/word/2018/wordml" xmlns:w16sdtdh="http://schemas.microsoft.com/office/word/2020/wordml/sdtdatahash" xmlns:w16se="http://schemas.microsoft.com/office/word/2015/wordml/symex" xmlns:wpg="http://schemas.microsoft.com/office/word/2010/wordprocessingGroup" xmlns:wpi="http://schemas.microsoft.com/office/word/2010/wordprocessingInk" xmlns:wne="http://schemas.microsoft.com/office/word/2006/wordml" xmlns:wps="http://schemas.microsoft.com/office/word/2010/wordprocessingShape" mc:Ignorable="w14 w15 w16se w16cid w16 w16cex w16sdtdh wp14">
   <w:footnote w:type="separator" w:id="-1">
     <w:p>
       <w:pPr>
@@ -2901,7 +5199,7 @@
 </file>
 
 <file path=word/header1.xml><?xml version="1.0" encoding="utf-8"?>
-<w:hdr xmlns:wpc="http://schemas.microsoft.com/office/word/2010/wordprocessingCanvas" xmlns:cx="http://schemas.microsoft.com/office/drawing/2014/chartex" xmlns:cx1="http://schemas.microsoft.com/office/drawing/2015/9/8/chartex" xmlns:mc="http://schemas.openxmlformats.org/markup-compatibility/2006" xmlns:o="urn:schemas-microsoft-com:office:office" xmlns:r="http://schemas.openxmlformats.org/officeDocument/2006/relationships" xmlns:m="http://schemas.openxmlformats.org/officeDocument/2006/math" xmlns:v="urn:schemas-microsoft-com:vml" xmlns:wp14="http://schemas.microsoft.com/office/word/2010/wordprocessingDrawing" xmlns:wp="http://schemas.openxmlformats.org/drawingml/2006/wordprocessingDrawing" xmlns:w10="urn:schemas-microsoft-com:office:word" xmlns:w="http://schemas.openxmlformats.org/wordprocessingml/2006/main" xmlns:w14="http://schemas.microsoft.com/office/word/2010/wordml" xmlns:w15="http://schemas.microsoft.com/office/word/2012/wordml" xmlns:w16se="http://schemas.microsoft.com/office/word/2015/wordml/symex" xmlns:wpg="http://schemas.microsoft.com/office/word/2010/wordprocessingGroup" xmlns:wpi="http://schemas.microsoft.com/office/word/2010/wordprocessingInk" xmlns:wne="http://schemas.microsoft.com/office/word/2006/wordml" xmlns:wps="http://schemas.microsoft.com/office/word/2010/wordprocessingShape" mc:Ignorable="w14 w15 w16se wp14">
+<w:hdr xmlns:wpc="http://schemas.microsoft.com/office/word/2010/wordprocessingCanvas" xmlns:cx="http://schemas.microsoft.com/office/drawing/2014/chartex" xmlns:cx1="http://schemas.microsoft.com/office/drawing/2015/9/8/chartex" xmlns:cx2="http://schemas.microsoft.com/office/drawing/2015/10/21/chartex" xmlns:cx3="http://schemas.microsoft.com/office/drawing/2016/5/9/chartex" xmlns:cx4="http://schemas.microsoft.com/office/drawing/2016/5/10/chartex" xmlns:cx5="http://schemas.microsoft.com/office/drawing/2016/5/11/chartex" xmlns:cx6="http://schemas.microsoft.com/office/drawing/2016/5/12/chartex" xmlns:cx7="http://schemas.microsoft.com/office/drawing/2016/5/13/chartex" xmlns:cx8="http://schemas.microsoft.com/office/drawing/2016/5/14/chartex" xmlns:mc="http://schemas.openxmlformats.org/markup-compatibility/2006" xmlns:aink="http://schemas.microsoft.com/office/drawing/2016/ink" xmlns:am3d="http://schemas.microsoft.com/office/drawing/2017/model3d" xmlns:o="urn:schemas-microsoft-com:office:office" xmlns:r="http://schemas.openxmlformats.org/officeDocument/2006/relationships" xmlns:m="http://schemas.openxmlformats.org/officeDocument/2006/math" xmlns:v="urn:schemas-microsoft-com:vml" xmlns:wp14="http://schemas.microsoft.com/office/word/2010/wordprocessingDrawing" xmlns:wp="http://schemas.openxmlformats.org/drawingml/2006/wordprocessingDrawing" xmlns:w10="urn:schemas-microsoft-com:office:word" xmlns:w="http://schemas.openxmlformats.org/wordprocessingml/2006/main" xmlns:w14="http://schemas.microsoft.com/office/word/2010/wordml" xmlns:w15="http://schemas.microsoft.com/office/word/2012/wordml" xmlns:w16cex="http://schemas.microsoft.com/office/word/2018/wordml/cex" xmlns:w16cid="http://schemas.microsoft.com/office/word/2016/wordml/cid" xmlns:w16="http://schemas.microsoft.com/office/word/2018/wordml" xmlns:w16sdtdh="http://schemas.microsoft.com/office/word/2020/wordml/sdtdatahash" xmlns:w16se="http://schemas.microsoft.com/office/word/2015/wordml/symex" xmlns:wpg="http://schemas.microsoft.com/office/word/2010/wordprocessingGroup" xmlns:wpi="http://schemas.microsoft.com/office/word/2010/wordprocessingInk" xmlns:wne="http://schemas.microsoft.com/office/word/2006/wordml" xmlns:wps="http://schemas.microsoft.com/office/word/2010/wordprocessingShape" mc:Ignorable="w14 w15 w16se w16cid w16 w16cex w16sdtdh wp14">
   <w:p>
     <w:pPr>
       <w:pStyle w:val="lfej"/>
@@ -2923,7 +5221,7 @@
 </file>
 
 <file path=word/numbering.xml><?xml version="1.0" encoding="utf-8"?>
-<w:numbering xmlns:wpc="http://schemas.microsoft.com/office/word/2010/wordprocessingCanvas" xmlns:cx="http://schemas.microsoft.com/office/drawing/2014/chartex" xmlns:cx1="http://schemas.microsoft.com/office/drawing/2015/9/8/chartex" xmlns:mc="http://schemas.openxmlformats.org/markup-compatibility/2006" xmlns:o="urn:schemas-microsoft-com:office:office" xmlns:r="http://schemas.openxmlformats.org/officeDocument/2006/relationships" xmlns:m="http://schemas.openxmlformats.org/officeDocument/2006/math" xmlns:v="urn:schemas-microsoft-com:vml" xmlns:wp14="http://schemas.microsoft.com/office/word/2010/wordprocessingDrawing" xmlns:wp="http://schemas.openxmlformats.org/drawingml/2006/wordprocessingDrawing" xmlns:w10="urn:schemas-microsoft-com:office:word" xmlns:w="http://schemas.openxmlformats.org/wordprocessingml/2006/main" xmlns:w14="http://schemas.microsoft.com/office/word/2010/wordml" xmlns:w15="http://schemas.microsoft.com/office/word/2012/wordml" xmlns:w16se="http://schemas.microsoft.com/office/word/2015/wordml/symex" xmlns:wpg="http://schemas.microsoft.com/office/word/2010/wordprocessingGroup" xmlns:wpi="http://schemas.microsoft.com/office/word/2010/wordprocessingInk" xmlns:wne="http://schemas.microsoft.com/office/word/2006/wordml" xmlns:wps="http://schemas.microsoft.com/office/word/2010/wordprocessingShape" mc:Ignorable="w14 w15 w16se wp14">
+<w:numbering xmlns:wpc="http://schemas.microsoft.com/office/word/2010/wordprocessingCanvas" xmlns:cx="http://schemas.microsoft.com/office/drawing/2014/chartex" xmlns:cx1="http://schemas.microsoft.com/office/drawing/2015/9/8/chartex" xmlns:cx2="http://schemas.microsoft.com/office/drawing/2015/10/21/chartex" xmlns:cx3="http://schemas.microsoft.com/office/drawing/2016/5/9/chartex" xmlns:cx4="http://schemas.microsoft.com/office/drawing/2016/5/10/chartex" xmlns:cx5="http://schemas.microsoft.com/office/drawing/2016/5/11/chartex" xmlns:cx6="http://schemas.microsoft.com/office/drawing/2016/5/12/chartex" xmlns:cx7="http://schemas.microsoft.com/office/drawing/2016/5/13/chartex" xmlns:cx8="http://schemas.microsoft.com/office/drawing/2016/5/14/chartex" xmlns:mc="http://schemas.openxmlformats.org/markup-compatibility/2006" xmlns:aink="http://schemas.microsoft.com/office/drawing/2016/ink" xmlns:am3d="http://schemas.microsoft.com/office/drawing/2017/model3d" xmlns:o="urn:schemas-microsoft-com:office:office" xmlns:r="http://schemas.openxmlformats.org/officeDocument/2006/relationships" xmlns:m="http://schemas.openxmlformats.org/officeDocument/2006/math" xmlns:v="urn:schemas-microsoft-com:vml" xmlns:wp14="http://schemas.microsoft.com/office/word/2010/wordprocessingDrawing" xmlns:wp="http://schemas.openxmlformats.org/drawingml/2006/wordprocessingDrawing" xmlns:w10="urn:schemas-microsoft-com:office:word" xmlns:w="http://schemas.openxmlformats.org/wordprocessingml/2006/main" xmlns:w14="http://schemas.microsoft.com/office/word/2010/wordml" xmlns:w15="http://schemas.microsoft.com/office/word/2012/wordml" xmlns:w16cex="http://schemas.microsoft.com/office/word/2018/wordml/cex" xmlns:w16cid="http://schemas.microsoft.com/office/word/2016/wordml/cid" xmlns:w16="http://schemas.microsoft.com/office/word/2018/wordml" xmlns:w16sdtdh="http://schemas.microsoft.com/office/word/2020/wordml/sdtdatahash" xmlns:w16se="http://schemas.microsoft.com/office/word/2015/wordml/symex" xmlns:wpg="http://schemas.microsoft.com/office/word/2010/wordprocessingGroup" xmlns:wpi="http://schemas.microsoft.com/office/word/2010/wordprocessingInk" xmlns:wne="http://schemas.microsoft.com/office/word/2006/wordml" xmlns:wps="http://schemas.microsoft.com/office/word/2010/wordprocessingShape" mc:Ignorable="w14 w15 w16se w16cid w16 w16cex w16sdtdh wp14">
   <w:abstractNum w:abstractNumId="0" w15:restartNumberingAfterBreak="0">
     <w:nsid w:val="05140A7B"/>
     <w:multiLevelType w:val="hybridMultilevel"/>
@@ -3038,6 +5336,119 @@
     </w:lvl>
   </w:abstractNum>
   <w:abstractNum w:abstractNumId="1" w15:restartNumberingAfterBreak="0">
+    <w:nsid w:val="0CE27889"/>
+    <w:multiLevelType w:val="hybridMultilevel"/>
+    <w:tmpl w:val="C5C6D282"/>
+    <w:lvl w:ilvl="0" w:tplc="040E0001">
+      <w:start w:val="1"/>
+      <w:numFmt w:val="bullet"/>
+      <w:lvlText w:val=""/>
+      <w:lvlJc w:val="left"/>
+      <w:pPr>
+        <w:ind w:left="1060" w:hanging="360"/>
+      </w:pPr>
+      <w:rPr>
+        <w:rFonts w:ascii="Symbol" w:hAnsi="Symbol" w:hint="default"/>
+      </w:rPr>
+    </w:lvl>
+    <w:lvl w:ilvl="1" w:tplc="040E0003" w:tentative="1">
+      <w:start w:val="1"/>
+      <w:numFmt w:val="bullet"/>
+      <w:lvlText w:val="o"/>
+      <w:lvlJc w:val="left"/>
+      <w:pPr>
+        <w:ind w:left="1780" w:hanging="360"/>
+      </w:pPr>
+      <w:rPr>
+        <w:rFonts w:ascii="Courier New" w:hAnsi="Courier New" w:cs="Courier New" w:hint="default"/>
+      </w:rPr>
+    </w:lvl>
+    <w:lvl w:ilvl="2" w:tplc="040E0005" w:tentative="1">
+      <w:start w:val="1"/>
+      <w:numFmt w:val="bullet"/>
+      <w:lvlText w:val=""/>
+      <w:lvlJc w:val="left"/>
+      <w:pPr>
+        <w:ind w:left="2500" w:hanging="360"/>
+      </w:pPr>
+      <w:rPr>
+        <w:rFonts w:ascii="Wingdings" w:hAnsi="Wingdings" w:hint="default"/>
+      </w:rPr>
+    </w:lvl>
+    <w:lvl w:ilvl="3" w:tplc="040E0001" w:tentative="1">
+      <w:start w:val="1"/>
+      <w:numFmt w:val="bullet"/>
+      <w:lvlText w:val=""/>
+      <w:lvlJc w:val="left"/>
+      <w:pPr>
+        <w:ind w:left="3220" w:hanging="360"/>
+      </w:pPr>
+      <w:rPr>
+        <w:rFonts w:ascii="Symbol" w:hAnsi="Symbol" w:hint="default"/>
+      </w:rPr>
+    </w:lvl>
+    <w:lvl w:ilvl="4" w:tplc="040E0003" w:tentative="1">
+      <w:start w:val="1"/>
+      <w:numFmt w:val="bullet"/>
+      <w:lvlText w:val="o"/>
+      <w:lvlJc w:val="left"/>
+      <w:pPr>
+        <w:ind w:left="3940" w:hanging="360"/>
+      </w:pPr>
+      <w:rPr>
+        <w:rFonts w:ascii="Courier New" w:hAnsi="Courier New" w:cs="Courier New" w:hint="default"/>
+      </w:rPr>
+    </w:lvl>
+    <w:lvl w:ilvl="5" w:tplc="040E0005" w:tentative="1">
+      <w:start w:val="1"/>
+      <w:numFmt w:val="bullet"/>
+      <w:lvlText w:val=""/>
+      <w:lvlJc w:val="left"/>
+      <w:pPr>
+        <w:ind w:left="4660" w:hanging="360"/>
+      </w:pPr>
+      <w:rPr>
+        <w:rFonts w:ascii="Wingdings" w:hAnsi="Wingdings" w:hint="default"/>
+      </w:rPr>
+    </w:lvl>
+    <w:lvl w:ilvl="6" w:tplc="040E0001" w:tentative="1">
+      <w:start w:val="1"/>
+      <w:numFmt w:val="bullet"/>
+      <w:lvlText w:val=""/>
+      <w:lvlJc w:val="left"/>
+      <w:pPr>
+        <w:ind w:left="5380" w:hanging="360"/>
+      </w:pPr>
+      <w:rPr>
+        <w:rFonts w:ascii="Symbol" w:hAnsi="Symbol" w:hint="default"/>
+      </w:rPr>
+    </w:lvl>
+    <w:lvl w:ilvl="7" w:tplc="040E0003" w:tentative="1">
+      <w:start w:val="1"/>
+      <w:numFmt w:val="bullet"/>
+      <w:lvlText w:val="o"/>
+      <w:lvlJc w:val="left"/>
+      <w:pPr>
+        <w:ind w:left="6100" w:hanging="360"/>
+      </w:pPr>
+      <w:rPr>
+        <w:rFonts w:ascii="Courier New" w:hAnsi="Courier New" w:cs="Courier New" w:hint="default"/>
+      </w:rPr>
+    </w:lvl>
+    <w:lvl w:ilvl="8" w:tplc="040E0005" w:tentative="1">
+      <w:start w:val="1"/>
+      <w:numFmt w:val="bullet"/>
+      <w:lvlText w:val=""/>
+      <w:lvlJc w:val="left"/>
+      <w:pPr>
+        <w:ind w:left="6820" w:hanging="360"/>
+      </w:pPr>
+      <w:rPr>
+        <w:rFonts w:ascii="Wingdings" w:hAnsi="Wingdings" w:hint="default"/>
+      </w:rPr>
+    </w:lvl>
+  </w:abstractNum>
+  <w:abstractNum w:abstractNumId="2" w15:restartNumberingAfterBreak="0">
     <w:nsid w:val="100A0E32"/>
     <w:multiLevelType w:val="hybridMultilevel"/>
     <w:tmpl w:val="A740AE26"/>
@@ -3150,7 +5561,7 @@
       </w:rPr>
     </w:lvl>
   </w:abstractNum>
-  <w:abstractNum w:abstractNumId="2" w15:restartNumberingAfterBreak="0">
+  <w:abstractNum w:abstractNumId="3" w15:restartNumberingAfterBreak="0">
     <w:nsid w:val="15687717"/>
     <w:multiLevelType w:val="hybridMultilevel"/>
     <w:tmpl w:val="009CD47E"/>
@@ -3263,7 +5674,7 @@
       </w:rPr>
     </w:lvl>
   </w:abstractNum>
-  <w:abstractNum w:abstractNumId="3" w15:restartNumberingAfterBreak="0">
+  <w:abstractNum w:abstractNumId="4" w15:restartNumberingAfterBreak="0">
     <w:nsid w:val="18467DDC"/>
     <w:multiLevelType w:val="hybridMultilevel"/>
     <w:tmpl w:val="85C418EE"/>
@@ -3376,7 +5787,7 @@
       </w:rPr>
     </w:lvl>
   </w:abstractNum>
-  <w:abstractNum w:abstractNumId="4" w15:restartNumberingAfterBreak="0">
+  <w:abstractNum w:abstractNumId="5" w15:restartNumberingAfterBreak="0">
     <w:nsid w:val="1B320454"/>
     <w:multiLevelType w:val="hybridMultilevel"/>
     <w:tmpl w:val="8F08C358"/>
@@ -3489,7 +5900,7 @@
       </w:rPr>
     </w:lvl>
   </w:abstractNum>
-  <w:abstractNum w:abstractNumId="5" w15:restartNumberingAfterBreak="0">
+  <w:abstractNum w:abstractNumId="6" w15:restartNumberingAfterBreak="0">
     <w:nsid w:val="1D410797"/>
     <w:multiLevelType w:val="hybridMultilevel"/>
     <w:tmpl w:val="04F4858A"/>
@@ -3602,7 +6013,7 @@
       </w:rPr>
     </w:lvl>
   </w:abstractNum>
-  <w:abstractNum w:abstractNumId="6" w15:restartNumberingAfterBreak="0">
+  <w:abstractNum w:abstractNumId="7" w15:restartNumberingAfterBreak="0">
     <w:nsid w:val="1F8E3315"/>
     <w:multiLevelType w:val="multilevel"/>
     <w:tmpl w:val="CD30648C"/>
@@ -3716,7 +6127,120 @@
       </w:rPr>
     </w:lvl>
   </w:abstractNum>
-  <w:abstractNum w:abstractNumId="7" w15:restartNumberingAfterBreak="0">
+  <w:abstractNum w:abstractNumId="8" w15:restartNumberingAfterBreak="0">
+    <w:nsid w:val="2F395A25"/>
+    <w:multiLevelType w:val="hybridMultilevel"/>
+    <w:tmpl w:val="11DA161C"/>
+    <w:lvl w:ilvl="0" w:tplc="040E0001">
+      <w:start w:val="1"/>
+      <w:numFmt w:val="bullet"/>
+      <w:lvlText w:val=""/>
+      <w:lvlJc w:val="left"/>
+      <w:pPr>
+        <w:ind w:left="1060" w:hanging="360"/>
+      </w:pPr>
+      <w:rPr>
+        <w:rFonts w:ascii="Symbol" w:hAnsi="Symbol" w:hint="default"/>
+      </w:rPr>
+    </w:lvl>
+    <w:lvl w:ilvl="1" w:tplc="040E0003" w:tentative="1">
+      <w:start w:val="1"/>
+      <w:numFmt w:val="bullet"/>
+      <w:lvlText w:val="o"/>
+      <w:lvlJc w:val="left"/>
+      <w:pPr>
+        <w:ind w:left="1780" w:hanging="360"/>
+      </w:pPr>
+      <w:rPr>
+        <w:rFonts w:ascii="Courier New" w:hAnsi="Courier New" w:cs="Courier New" w:hint="default"/>
+      </w:rPr>
+    </w:lvl>
+    <w:lvl w:ilvl="2" w:tplc="040E0005" w:tentative="1">
+      <w:start w:val="1"/>
+      <w:numFmt w:val="bullet"/>
+      <w:lvlText w:val=""/>
+      <w:lvlJc w:val="left"/>
+      <w:pPr>
+        <w:ind w:left="2500" w:hanging="360"/>
+      </w:pPr>
+      <w:rPr>
+        <w:rFonts w:ascii="Wingdings" w:hAnsi="Wingdings" w:hint="default"/>
+      </w:rPr>
+    </w:lvl>
+    <w:lvl w:ilvl="3" w:tplc="040E0001" w:tentative="1">
+      <w:start w:val="1"/>
+      <w:numFmt w:val="bullet"/>
+      <w:lvlText w:val=""/>
+      <w:lvlJc w:val="left"/>
+      <w:pPr>
+        <w:ind w:left="3220" w:hanging="360"/>
+      </w:pPr>
+      <w:rPr>
+        <w:rFonts w:ascii="Symbol" w:hAnsi="Symbol" w:hint="default"/>
+      </w:rPr>
+    </w:lvl>
+    <w:lvl w:ilvl="4" w:tplc="040E0003" w:tentative="1">
+      <w:start w:val="1"/>
+      <w:numFmt w:val="bullet"/>
+      <w:lvlText w:val="o"/>
+      <w:lvlJc w:val="left"/>
+      <w:pPr>
+        <w:ind w:left="3940" w:hanging="360"/>
+      </w:pPr>
+      <w:rPr>
+        <w:rFonts w:ascii="Courier New" w:hAnsi="Courier New" w:cs="Courier New" w:hint="default"/>
+      </w:rPr>
+    </w:lvl>
+    <w:lvl w:ilvl="5" w:tplc="040E0005" w:tentative="1">
+      <w:start w:val="1"/>
+      <w:numFmt w:val="bullet"/>
+      <w:lvlText w:val=""/>
+      <w:lvlJc w:val="left"/>
+      <w:pPr>
+        <w:ind w:left="4660" w:hanging="360"/>
+      </w:pPr>
+      <w:rPr>
+        <w:rFonts w:ascii="Wingdings" w:hAnsi="Wingdings" w:hint="default"/>
+      </w:rPr>
+    </w:lvl>
+    <w:lvl w:ilvl="6" w:tplc="040E0001" w:tentative="1">
+      <w:start w:val="1"/>
+      <w:numFmt w:val="bullet"/>
+      <w:lvlText w:val=""/>
+      <w:lvlJc w:val="left"/>
+      <w:pPr>
+        <w:ind w:left="5380" w:hanging="360"/>
+      </w:pPr>
+      <w:rPr>
+        <w:rFonts w:ascii="Symbol" w:hAnsi="Symbol" w:hint="default"/>
+      </w:rPr>
+    </w:lvl>
+    <w:lvl w:ilvl="7" w:tplc="040E0003" w:tentative="1">
+      <w:start w:val="1"/>
+      <w:numFmt w:val="bullet"/>
+      <w:lvlText w:val="o"/>
+      <w:lvlJc w:val="left"/>
+      <w:pPr>
+        <w:ind w:left="6100" w:hanging="360"/>
+      </w:pPr>
+      <w:rPr>
+        <w:rFonts w:ascii="Courier New" w:hAnsi="Courier New" w:cs="Courier New" w:hint="default"/>
+      </w:rPr>
+    </w:lvl>
+    <w:lvl w:ilvl="8" w:tplc="040E0005" w:tentative="1">
+      <w:start w:val="1"/>
+      <w:numFmt w:val="bullet"/>
+      <w:lvlText w:val=""/>
+      <w:lvlJc w:val="left"/>
+      <w:pPr>
+        <w:ind w:left="6820" w:hanging="360"/>
+      </w:pPr>
+      <w:rPr>
+        <w:rFonts w:ascii="Wingdings" w:hAnsi="Wingdings" w:hint="default"/>
+      </w:rPr>
+    </w:lvl>
+  </w:abstractNum>
+  <w:abstractNum w:abstractNumId="9" w15:restartNumberingAfterBreak="0">
     <w:nsid w:val="330C2357"/>
     <w:multiLevelType w:val="hybridMultilevel"/>
     <w:tmpl w:val="44609CE2"/>
@@ -3829,7 +6353,346 @@
       </w:rPr>
     </w:lvl>
   </w:abstractNum>
-  <w:abstractNum w:abstractNumId="8" w15:restartNumberingAfterBreak="0">
+  <w:abstractNum w:abstractNumId="10" w15:restartNumberingAfterBreak="0">
+    <w:nsid w:val="3FDB6645"/>
+    <w:multiLevelType w:val="hybridMultilevel"/>
+    <w:tmpl w:val="7A7C5F6C"/>
+    <w:lvl w:ilvl="0" w:tplc="040E0001">
+      <w:start w:val="1"/>
+      <w:numFmt w:val="bullet"/>
+      <w:lvlText w:val=""/>
+      <w:lvlJc w:val="left"/>
+      <w:pPr>
+        <w:ind w:left="1060" w:hanging="360"/>
+      </w:pPr>
+      <w:rPr>
+        <w:rFonts w:ascii="Symbol" w:hAnsi="Symbol" w:hint="default"/>
+      </w:rPr>
+    </w:lvl>
+    <w:lvl w:ilvl="1" w:tplc="040E0003" w:tentative="1">
+      <w:start w:val="1"/>
+      <w:numFmt w:val="bullet"/>
+      <w:lvlText w:val="o"/>
+      <w:lvlJc w:val="left"/>
+      <w:pPr>
+        <w:ind w:left="1780" w:hanging="360"/>
+      </w:pPr>
+      <w:rPr>
+        <w:rFonts w:ascii="Courier New" w:hAnsi="Courier New" w:cs="Courier New" w:hint="default"/>
+      </w:rPr>
+    </w:lvl>
+    <w:lvl w:ilvl="2" w:tplc="040E0005" w:tentative="1">
+      <w:start w:val="1"/>
+      <w:numFmt w:val="bullet"/>
+      <w:lvlText w:val=""/>
+      <w:lvlJc w:val="left"/>
+      <w:pPr>
+        <w:ind w:left="2500" w:hanging="360"/>
+      </w:pPr>
+      <w:rPr>
+        <w:rFonts w:ascii="Wingdings" w:hAnsi="Wingdings" w:hint="default"/>
+      </w:rPr>
+    </w:lvl>
+    <w:lvl w:ilvl="3" w:tplc="040E0001" w:tentative="1">
+      <w:start w:val="1"/>
+      <w:numFmt w:val="bullet"/>
+      <w:lvlText w:val=""/>
+      <w:lvlJc w:val="left"/>
+      <w:pPr>
+        <w:ind w:left="3220" w:hanging="360"/>
+      </w:pPr>
+      <w:rPr>
+        <w:rFonts w:ascii="Symbol" w:hAnsi="Symbol" w:hint="default"/>
+      </w:rPr>
+    </w:lvl>
+    <w:lvl w:ilvl="4" w:tplc="040E0003" w:tentative="1">
+      <w:start w:val="1"/>
+      <w:numFmt w:val="bullet"/>
+      <w:lvlText w:val="o"/>
+      <w:lvlJc w:val="left"/>
+      <w:pPr>
+        <w:ind w:left="3940" w:hanging="360"/>
+      </w:pPr>
+      <w:rPr>
+        <w:rFonts w:ascii="Courier New" w:hAnsi="Courier New" w:cs="Courier New" w:hint="default"/>
+      </w:rPr>
+    </w:lvl>
+    <w:lvl w:ilvl="5" w:tplc="040E0005" w:tentative="1">
+      <w:start w:val="1"/>
+      <w:numFmt w:val="bullet"/>
+      <w:lvlText w:val=""/>
+      <w:lvlJc w:val="left"/>
+      <w:pPr>
+        <w:ind w:left="4660" w:hanging="360"/>
+      </w:pPr>
+      <w:rPr>
+        <w:rFonts w:ascii="Wingdings" w:hAnsi="Wingdings" w:hint="default"/>
+      </w:rPr>
+    </w:lvl>
+    <w:lvl w:ilvl="6" w:tplc="040E0001" w:tentative="1">
+      <w:start w:val="1"/>
+      <w:numFmt w:val="bullet"/>
+      <w:lvlText w:val=""/>
+      <w:lvlJc w:val="left"/>
+      <w:pPr>
+        <w:ind w:left="5380" w:hanging="360"/>
+      </w:pPr>
+      <w:rPr>
+        <w:rFonts w:ascii="Symbol" w:hAnsi="Symbol" w:hint="default"/>
+      </w:rPr>
+    </w:lvl>
+    <w:lvl w:ilvl="7" w:tplc="040E0003" w:tentative="1">
+      <w:start w:val="1"/>
+      <w:numFmt w:val="bullet"/>
+      <w:lvlText w:val="o"/>
+      <w:lvlJc w:val="left"/>
+      <w:pPr>
+        <w:ind w:left="6100" w:hanging="360"/>
+      </w:pPr>
+      <w:rPr>
+        <w:rFonts w:ascii="Courier New" w:hAnsi="Courier New" w:cs="Courier New" w:hint="default"/>
+      </w:rPr>
+    </w:lvl>
+    <w:lvl w:ilvl="8" w:tplc="040E0005" w:tentative="1">
+      <w:start w:val="1"/>
+      <w:numFmt w:val="bullet"/>
+      <w:lvlText w:val=""/>
+      <w:lvlJc w:val="left"/>
+      <w:pPr>
+        <w:ind w:left="6820" w:hanging="360"/>
+      </w:pPr>
+      <w:rPr>
+        <w:rFonts w:ascii="Wingdings" w:hAnsi="Wingdings" w:hint="default"/>
+      </w:rPr>
+    </w:lvl>
+  </w:abstractNum>
+  <w:abstractNum w:abstractNumId="11" w15:restartNumberingAfterBreak="0">
+    <w:nsid w:val="49A5703B"/>
+    <w:multiLevelType w:val="hybridMultilevel"/>
+    <w:tmpl w:val="BC686B18"/>
+    <w:lvl w:ilvl="0" w:tplc="040E0001">
+      <w:start w:val="1"/>
+      <w:numFmt w:val="bullet"/>
+      <w:lvlText w:val=""/>
+      <w:lvlJc w:val="left"/>
+      <w:pPr>
+        <w:ind w:left="1060" w:hanging="360"/>
+      </w:pPr>
+      <w:rPr>
+        <w:rFonts w:ascii="Symbol" w:hAnsi="Symbol" w:hint="default"/>
+      </w:rPr>
+    </w:lvl>
+    <w:lvl w:ilvl="1" w:tplc="040E0003" w:tentative="1">
+      <w:start w:val="1"/>
+      <w:numFmt w:val="bullet"/>
+      <w:lvlText w:val="o"/>
+      <w:lvlJc w:val="left"/>
+      <w:pPr>
+        <w:ind w:left="1780" w:hanging="360"/>
+      </w:pPr>
+      <w:rPr>
+        <w:rFonts w:ascii="Courier New" w:hAnsi="Courier New" w:cs="Courier New" w:hint="default"/>
+      </w:rPr>
+    </w:lvl>
+    <w:lvl w:ilvl="2" w:tplc="040E0005" w:tentative="1">
+      <w:start w:val="1"/>
+      <w:numFmt w:val="bullet"/>
+      <w:lvlText w:val=""/>
+      <w:lvlJc w:val="left"/>
+      <w:pPr>
+        <w:ind w:left="2500" w:hanging="360"/>
+      </w:pPr>
+      <w:rPr>
+        <w:rFonts w:ascii="Wingdings" w:hAnsi="Wingdings" w:hint="default"/>
+      </w:rPr>
+    </w:lvl>
+    <w:lvl w:ilvl="3" w:tplc="040E0001" w:tentative="1">
+      <w:start w:val="1"/>
+      <w:numFmt w:val="bullet"/>
+      <w:lvlText w:val=""/>
+      <w:lvlJc w:val="left"/>
+      <w:pPr>
+        <w:ind w:left="3220" w:hanging="360"/>
+      </w:pPr>
+      <w:rPr>
+        <w:rFonts w:ascii="Symbol" w:hAnsi="Symbol" w:hint="default"/>
+      </w:rPr>
+    </w:lvl>
+    <w:lvl w:ilvl="4" w:tplc="040E0003" w:tentative="1">
+      <w:start w:val="1"/>
+      <w:numFmt w:val="bullet"/>
+      <w:lvlText w:val="o"/>
+      <w:lvlJc w:val="left"/>
+      <w:pPr>
+        <w:ind w:left="3940" w:hanging="360"/>
+      </w:pPr>
+      <w:rPr>
+        <w:rFonts w:ascii="Courier New" w:hAnsi="Courier New" w:cs="Courier New" w:hint="default"/>
+      </w:rPr>
+    </w:lvl>
+    <w:lvl w:ilvl="5" w:tplc="040E0005" w:tentative="1">
+      <w:start w:val="1"/>
+      <w:numFmt w:val="bullet"/>
+      <w:lvlText w:val=""/>
+      <w:lvlJc w:val="left"/>
+      <w:pPr>
+        <w:ind w:left="4660" w:hanging="360"/>
+      </w:pPr>
+      <w:rPr>
+        <w:rFonts w:ascii="Wingdings" w:hAnsi="Wingdings" w:hint="default"/>
+      </w:rPr>
+    </w:lvl>
+    <w:lvl w:ilvl="6" w:tplc="040E0001" w:tentative="1">
+      <w:start w:val="1"/>
+      <w:numFmt w:val="bullet"/>
+      <w:lvlText w:val=""/>
+      <w:lvlJc w:val="left"/>
+      <w:pPr>
+        <w:ind w:left="5380" w:hanging="360"/>
+      </w:pPr>
+      <w:rPr>
+        <w:rFonts w:ascii="Symbol" w:hAnsi="Symbol" w:hint="default"/>
+      </w:rPr>
+    </w:lvl>
+    <w:lvl w:ilvl="7" w:tplc="040E0003" w:tentative="1">
+      <w:start w:val="1"/>
+      <w:numFmt w:val="bullet"/>
+      <w:lvlText w:val="o"/>
+      <w:lvlJc w:val="left"/>
+      <w:pPr>
+        <w:ind w:left="6100" w:hanging="360"/>
+      </w:pPr>
+      <w:rPr>
+        <w:rFonts w:ascii="Courier New" w:hAnsi="Courier New" w:cs="Courier New" w:hint="default"/>
+      </w:rPr>
+    </w:lvl>
+    <w:lvl w:ilvl="8" w:tplc="040E0005" w:tentative="1">
+      <w:start w:val="1"/>
+      <w:numFmt w:val="bullet"/>
+      <w:lvlText w:val=""/>
+      <w:lvlJc w:val="left"/>
+      <w:pPr>
+        <w:ind w:left="6820" w:hanging="360"/>
+      </w:pPr>
+      <w:rPr>
+        <w:rFonts w:ascii="Wingdings" w:hAnsi="Wingdings" w:hint="default"/>
+      </w:rPr>
+    </w:lvl>
+  </w:abstractNum>
+  <w:abstractNum w:abstractNumId="12" w15:restartNumberingAfterBreak="0">
+    <w:nsid w:val="50214B21"/>
+    <w:multiLevelType w:val="hybridMultilevel"/>
+    <w:tmpl w:val="D8A272E8"/>
+    <w:lvl w:ilvl="0" w:tplc="040E0001">
+      <w:start w:val="1"/>
+      <w:numFmt w:val="bullet"/>
+      <w:lvlText w:val=""/>
+      <w:lvlJc w:val="left"/>
+      <w:pPr>
+        <w:ind w:left="1060" w:hanging="360"/>
+      </w:pPr>
+      <w:rPr>
+        <w:rFonts w:ascii="Symbol" w:hAnsi="Symbol" w:hint="default"/>
+      </w:rPr>
+    </w:lvl>
+    <w:lvl w:ilvl="1" w:tplc="040E0003" w:tentative="1">
+      <w:start w:val="1"/>
+      <w:numFmt w:val="bullet"/>
+      <w:lvlText w:val="o"/>
+      <w:lvlJc w:val="left"/>
+      <w:pPr>
+        <w:ind w:left="1780" w:hanging="360"/>
+      </w:pPr>
+      <w:rPr>
+        <w:rFonts w:ascii="Courier New" w:hAnsi="Courier New" w:cs="Courier New" w:hint="default"/>
+      </w:rPr>
+    </w:lvl>
+    <w:lvl w:ilvl="2" w:tplc="040E0005" w:tentative="1">
+      <w:start w:val="1"/>
+      <w:numFmt w:val="bullet"/>
+      <w:lvlText w:val=""/>
+      <w:lvlJc w:val="left"/>
+      <w:pPr>
+        <w:ind w:left="2500" w:hanging="360"/>
+      </w:pPr>
+      <w:rPr>
+        <w:rFonts w:ascii="Wingdings" w:hAnsi="Wingdings" w:hint="default"/>
+      </w:rPr>
+    </w:lvl>
+    <w:lvl w:ilvl="3" w:tplc="040E0001" w:tentative="1">
+      <w:start w:val="1"/>
+      <w:numFmt w:val="bullet"/>
+      <w:lvlText w:val=""/>
+      <w:lvlJc w:val="left"/>
+      <w:pPr>
+        <w:ind w:left="3220" w:hanging="360"/>
+      </w:pPr>
+      <w:rPr>
+        <w:rFonts w:ascii="Symbol" w:hAnsi="Symbol" w:hint="default"/>
+      </w:rPr>
+    </w:lvl>
+    <w:lvl w:ilvl="4" w:tplc="040E0003" w:tentative="1">
+      <w:start w:val="1"/>
+      <w:numFmt w:val="bullet"/>
+      <w:lvlText w:val="o"/>
+      <w:lvlJc w:val="left"/>
+      <w:pPr>
+        <w:ind w:left="3940" w:hanging="360"/>
+      </w:pPr>
+      <w:rPr>
+        <w:rFonts w:ascii="Courier New" w:hAnsi="Courier New" w:cs="Courier New" w:hint="default"/>
+      </w:rPr>
+    </w:lvl>
+    <w:lvl w:ilvl="5" w:tplc="040E0005" w:tentative="1">
+      <w:start w:val="1"/>
+      <w:numFmt w:val="bullet"/>
+      <w:lvlText w:val=""/>
+      <w:lvlJc w:val="left"/>
+      <w:pPr>
+        <w:ind w:left="4660" w:hanging="360"/>
+      </w:pPr>
+      <w:rPr>
+        <w:rFonts w:ascii="Wingdings" w:hAnsi="Wingdings" w:hint="default"/>
+      </w:rPr>
+    </w:lvl>
+    <w:lvl w:ilvl="6" w:tplc="040E0001" w:tentative="1">
+      <w:start w:val="1"/>
+      <w:numFmt w:val="bullet"/>
+      <w:lvlText w:val=""/>
+      <w:lvlJc w:val="left"/>
+      <w:pPr>
+        <w:ind w:left="5380" w:hanging="360"/>
+      </w:pPr>
+      <w:rPr>
+        <w:rFonts w:ascii="Symbol" w:hAnsi="Symbol" w:hint="default"/>
+      </w:rPr>
+    </w:lvl>
+    <w:lvl w:ilvl="7" w:tplc="040E0003" w:tentative="1">
+      <w:start w:val="1"/>
+      <w:numFmt w:val="bullet"/>
+      <w:lvlText w:val="o"/>
+      <w:lvlJc w:val="left"/>
+      <w:pPr>
+        <w:ind w:left="6100" w:hanging="360"/>
+      </w:pPr>
+      <w:rPr>
+        <w:rFonts w:ascii="Courier New" w:hAnsi="Courier New" w:cs="Courier New" w:hint="default"/>
+      </w:rPr>
+    </w:lvl>
+    <w:lvl w:ilvl="8" w:tplc="040E0005" w:tentative="1">
+      <w:start w:val="1"/>
+      <w:numFmt w:val="bullet"/>
+      <w:lvlText w:val=""/>
+      <w:lvlJc w:val="left"/>
+      <w:pPr>
+        <w:ind w:left="6820" w:hanging="360"/>
+      </w:pPr>
+      <w:rPr>
+        <w:rFonts w:ascii="Wingdings" w:hAnsi="Wingdings" w:hint="default"/>
+      </w:rPr>
+    </w:lvl>
+  </w:abstractNum>
+  <w:abstractNum w:abstractNumId="13" w15:restartNumberingAfterBreak="0">
     <w:nsid w:val="532A36A3"/>
     <w:multiLevelType w:val="hybridMultilevel"/>
     <w:tmpl w:val="82A475FE"/>
@@ -3915,7 +6778,7 @@
       </w:pPr>
     </w:lvl>
   </w:abstractNum>
-  <w:abstractNum w:abstractNumId="9" w15:restartNumberingAfterBreak="0">
+  <w:abstractNum w:abstractNumId="14" w15:restartNumberingAfterBreak="0">
     <w:nsid w:val="57F22669"/>
     <w:multiLevelType w:val="multilevel"/>
     <w:tmpl w:val="45E85A80"/>
@@ -4010,7 +6873,7 @@
       </w:pPr>
     </w:lvl>
   </w:abstractNum>
-  <w:abstractNum w:abstractNumId="10" w15:restartNumberingAfterBreak="0">
+  <w:abstractNum w:abstractNumId="15" w15:restartNumberingAfterBreak="0">
     <w:nsid w:val="5EF82D8B"/>
     <w:multiLevelType w:val="hybridMultilevel"/>
     <w:tmpl w:val="D80CDE0E"/>
@@ -4123,7 +6986,7 @@
       </w:rPr>
     </w:lvl>
   </w:abstractNum>
-  <w:abstractNum w:abstractNumId="11" w15:restartNumberingAfterBreak="0">
+  <w:abstractNum w:abstractNumId="16" w15:restartNumberingAfterBreak="0">
     <w:nsid w:val="5F2E42AC"/>
     <w:multiLevelType w:val="multilevel"/>
     <w:tmpl w:val="2CA65CB0"/>
@@ -4236,53 +7099,184 @@
       </w:rPr>
     </w:lvl>
   </w:abstractNum>
+  <w:abstractNum w:abstractNumId="17" w15:restartNumberingAfterBreak="0">
+    <w:nsid w:val="798F3F68"/>
+    <w:multiLevelType w:val="hybridMultilevel"/>
+    <w:tmpl w:val="C972B8B8"/>
+    <w:lvl w:ilvl="0" w:tplc="040E0001">
+      <w:start w:val="1"/>
+      <w:numFmt w:val="bullet"/>
+      <w:lvlText w:val=""/>
+      <w:lvlJc w:val="left"/>
+      <w:pPr>
+        <w:ind w:left="1060" w:hanging="360"/>
+      </w:pPr>
+      <w:rPr>
+        <w:rFonts w:ascii="Symbol" w:hAnsi="Symbol" w:hint="default"/>
+      </w:rPr>
+    </w:lvl>
+    <w:lvl w:ilvl="1" w:tplc="040E0003" w:tentative="1">
+      <w:start w:val="1"/>
+      <w:numFmt w:val="bullet"/>
+      <w:lvlText w:val="o"/>
+      <w:lvlJc w:val="left"/>
+      <w:pPr>
+        <w:ind w:left="1780" w:hanging="360"/>
+      </w:pPr>
+      <w:rPr>
+        <w:rFonts w:ascii="Courier New" w:hAnsi="Courier New" w:cs="Courier New" w:hint="default"/>
+      </w:rPr>
+    </w:lvl>
+    <w:lvl w:ilvl="2" w:tplc="040E0005" w:tentative="1">
+      <w:start w:val="1"/>
+      <w:numFmt w:val="bullet"/>
+      <w:lvlText w:val=""/>
+      <w:lvlJc w:val="left"/>
+      <w:pPr>
+        <w:ind w:left="2500" w:hanging="360"/>
+      </w:pPr>
+      <w:rPr>
+        <w:rFonts w:ascii="Wingdings" w:hAnsi="Wingdings" w:hint="default"/>
+      </w:rPr>
+    </w:lvl>
+    <w:lvl w:ilvl="3" w:tplc="040E0001" w:tentative="1">
+      <w:start w:val="1"/>
+      <w:numFmt w:val="bullet"/>
+      <w:lvlText w:val=""/>
+      <w:lvlJc w:val="left"/>
+      <w:pPr>
+        <w:ind w:left="3220" w:hanging="360"/>
+      </w:pPr>
+      <w:rPr>
+        <w:rFonts w:ascii="Symbol" w:hAnsi="Symbol" w:hint="default"/>
+      </w:rPr>
+    </w:lvl>
+    <w:lvl w:ilvl="4" w:tplc="040E0003" w:tentative="1">
+      <w:start w:val="1"/>
+      <w:numFmt w:val="bullet"/>
+      <w:lvlText w:val="o"/>
+      <w:lvlJc w:val="left"/>
+      <w:pPr>
+        <w:ind w:left="3940" w:hanging="360"/>
+      </w:pPr>
+      <w:rPr>
+        <w:rFonts w:ascii="Courier New" w:hAnsi="Courier New" w:cs="Courier New" w:hint="default"/>
+      </w:rPr>
+    </w:lvl>
+    <w:lvl w:ilvl="5" w:tplc="040E0005" w:tentative="1">
+      <w:start w:val="1"/>
+      <w:numFmt w:val="bullet"/>
+      <w:lvlText w:val=""/>
+      <w:lvlJc w:val="left"/>
+      <w:pPr>
+        <w:ind w:left="4660" w:hanging="360"/>
+      </w:pPr>
+      <w:rPr>
+        <w:rFonts w:ascii="Wingdings" w:hAnsi="Wingdings" w:hint="default"/>
+      </w:rPr>
+    </w:lvl>
+    <w:lvl w:ilvl="6" w:tplc="040E0001" w:tentative="1">
+      <w:start w:val="1"/>
+      <w:numFmt w:val="bullet"/>
+      <w:lvlText w:val=""/>
+      <w:lvlJc w:val="left"/>
+      <w:pPr>
+        <w:ind w:left="5380" w:hanging="360"/>
+      </w:pPr>
+      <w:rPr>
+        <w:rFonts w:ascii="Symbol" w:hAnsi="Symbol" w:hint="default"/>
+      </w:rPr>
+    </w:lvl>
+    <w:lvl w:ilvl="7" w:tplc="040E0003" w:tentative="1">
+      <w:start w:val="1"/>
+      <w:numFmt w:val="bullet"/>
+      <w:lvlText w:val="o"/>
+      <w:lvlJc w:val="left"/>
+      <w:pPr>
+        <w:ind w:left="6100" w:hanging="360"/>
+      </w:pPr>
+      <w:rPr>
+        <w:rFonts w:ascii="Courier New" w:hAnsi="Courier New" w:cs="Courier New" w:hint="default"/>
+      </w:rPr>
+    </w:lvl>
+    <w:lvl w:ilvl="8" w:tplc="040E0005" w:tentative="1">
+      <w:start w:val="1"/>
+      <w:numFmt w:val="bullet"/>
+      <w:lvlText w:val=""/>
+      <w:lvlJc w:val="left"/>
+      <w:pPr>
+        <w:ind w:left="6820" w:hanging="360"/>
+      </w:pPr>
+      <w:rPr>
+        <w:rFonts w:ascii="Wingdings" w:hAnsi="Wingdings" w:hint="default"/>
+      </w:rPr>
+    </w:lvl>
+  </w:abstractNum>
   <w:num w:numId="1">
-    <w:abstractNumId w:val="6"/>
+    <w:abstractNumId w:val="7"/>
   </w:num>
   <w:num w:numId="2">
-    <w:abstractNumId w:val="11"/>
+    <w:abstractNumId w:val="16"/>
   </w:num>
   <w:num w:numId="3">
-    <w:abstractNumId w:val="6"/>
+    <w:abstractNumId w:val="7"/>
   </w:num>
   <w:num w:numId="4">
-    <w:abstractNumId w:val="9"/>
+    <w:abstractNumId w:val="14"/>
   </w:num>
   <w:num w:numId="5">
-    <w:abstractNumId w:val="4"/>
+    <w:abstractNumId w:val="5"/>
   </w:num>
   <w:num w:numId="6">
     <w:abstractNumId w:val="0"/>
   </w:num>
   <w:num w:numId="7">
+    <w:abstractNumId w:val="15"/>
+  </w:num>
+  <w:num w:numId="8">
+    <w:abstractNumId w:val="3"/>
+  </w:num>
+  <w:num w:numId="9">
+    <w:abstractNumId w:val="2"/>
+  </w:num>
+  <w:num w:numId="10">
+    <w:abstractNumId w:val="13"/>
+  </w:num>
+  <w:num w:numId="11">
+    <w:abstractNumId w:val="4"/>
+  </w:num>
+  <w:num w:numId="12">
+    <w:abstractNumId w:val="14"/>
+  </w:num>
+  <w:num w:numId="13">
+    <w:abstractNumId w:val="6"/>
+  </w:num>
+  <w:num w:numId="14">
+    <w:abstractNumId w:val="9"/>
+  </w:num>
+  <w:num w:numId="15">
     <w:abstractNumId w:val="10"/>
   </w:num>
-  <w:num w:numId="8">
-    <w:abstractNumId w:val="2"/>
-  </w:num>
-  <w:num w:numId="9">
+  <w:num w:numId="16">
     <w:abstractNumId w:val="1"/>
   </w:num>
-  <w:num w:numId="10">
+  <w:num w:numId="17">
     <w:abstractNumId w:val="8"/>
   </w:num>
-  <w:num w:numId="11">
-    <w:abstractNumId w:val="3"/>
+  <w:num w:numId="18">
+    <w:abstractNumId w:val="17"/>
   </w:num>
-  <w:num w:numId="12">
-    <w:abstractNumId w:val="9"/>
+  <w:num w:numId="19">
+    <w:abstractNumId w:val="12"/>
   </w:num>
-  <w:num w:numId="13">
-    <w:abstractNumId w:val="5"/>
-  </w:num>
-  <w:num w:numId="14">
-    <w:abstractNumId w:val="7"/>
+  <w:num w:numId="20">
+    <w:abstractNumId w:val="11"/>
   </w:num>
 </w:numbering>
 </file>
 
 <file path=word/styles.xml><?xml version="1.0" encoding="utf-8"?>
-<w:styles xmlns:mc="http://schemas.openxmlformats.org/markup-compatibility/2006" xmlns:r="http://schemas.openxmlformats.org/officeDocument/2006/relationships" xmlns:w="http://schemas.openxmlformats.org/wordprocessingml/2006/main" xmlns:w14="http://schemas.microsoft.com/office/word/2010/wordml" xmlns:w15="http://schemas.microsoft.com/office/word/2012/wordml" xmlns:w16se="http://schemas.microsoft.com/office/word/2015/wordml/symex" mc:Ignorable="w14 w15 w16se">
+<w:styles xmlns:mc="http://schemas.openxmlformats.org/markup-compatibility/2006" xmlns:r="http://schemas.openxmlformats.org/officeDocument/2006/relationships" xmlns:w="http://schemas.openxmlformats.org/wordprocessingml/2006/main" xmlns:w14="http://schemas.microsoft.com/office/word/2010/wordml" xmlns:w15="http://schemas.microsoft.com/office/word/2012/wordml" xmlns:w16cex="http://schemas.microsoft.com/office/word/2018/wordml/cex" xmlns:w16cid="http://schemas.microsoft.com/office/word/2016/wordml/cid" xmlns:w16="http://schemas.microsoft.com/office/word/2018/wordml" xmlns:w16sdtdh="http://schemas.microsoft.com/office/word/2020/wordml/sdtdatahash" xmlns:w16se="http://schemas.microsoft.com/office/word/2015/wordml/symex" mc:Ignorable="w14 w15 w16se w16cid w16 w16cex w16sdtdh">
   <w:docDefaults>
     <w:rPrDefault>
       <w:rPr>
@@ -4294,7 +7288,7 @@
     </w:rPrDefault>
     <w:pPrDefault/>
   </w:docDefaults>
-  <w:latentStyles w:defLockedState="0" w:defUIPriority="99" w:defSemiHidden="0" w:defUnhideWhenUsed="0" w:defQFormat="0" w:count="371">
+  <w:latentStyles w:defLockedState="0" w:defUIPriority="99" w:defSemiHidden="0" w:defUnhideWhenUsed="0" w:defQFormat="0" w:count="376">
     <w:lsdException w:name="Normal" w:uiPriority="0" w:qFormat="1"/>
     <w:lsdException w:name="heading 1" w:uiPriority="9" w:qFormat="1"/>
     <w:lsdException w:name="heading 2" w:semiHidden="1" w:uiPriority="9" w:unhideWhenUsed="1" w:qFormat="1"/>
@@ -4400,7 +7394,6 @@
     <w:lsdException w:name="HTML Sample" w:semiHidden="1" w:unhideWhenUsed="1"/>
     <w:lsdException w:name="HTML Typewriter" w:semiHidden="1" w:unhideWhenUsed="1"/>
     <w:lsdException w:name="HTML Variable" w:semiHidden="1" w:unhideWhenUsed="1"/>
-    <w:lsdException w:name="Normal Table" w:semiHidden="1" w:unhideWhenUsed="1"/>
     <w:lsdException w:name="annotation subject" w:semiHidden="1" w:unhideWhenUsed="1"/>
     <w:lsdException w:name="No List" w:semiHidden="1" w:unhideWhenUsed="1"/>
     <w:lsdException w:name="Outline List 1" w:semiHidden="1" w:unhideWhenUsed="1"/>
@@ -4443,11 +7436,8 @@
     <w:lsdException w:name="Table Contemporary" w:semiHidden="1" w:unhideWhenUsed="1"/>
     <w:lsdException w:name="Table Elegant" w:semiHidden="1" w:unhideWhenUsed="1"/>
     <w:lsdException w:name="Table Professional" w:semiHidden="1" w:unhideWhenUsed="1"/>
-    <w:lsdException w:name="Table Subtle 1" w:semiHidden="1" w:unhideWhenUsed="1"/>
     <w:lsdException w:name="Table Subtle 2" w:semiHidden="1" w:unhideWhenUsed="1"/>
     <w:lsdException w:name="Table Web 1" w:semiHidden="1" w:unhideWhenUsed="1"/>
-    <w:lsdException w:name="Table Web 2" w:semiHidden="1" w:unhideWhenUsed="1"/>
-    <w:lsdException w:name="Table Web 3" w:semiHidden="1" w:unhideWhenUsed="1"/>
     <w:lsdException w:name="Balloon Text" w:semiHidden="1" w:unhideWhenUsed="1"/>
     <w:lsdException w:name="Table Grid" w:uiPriority="59"/>
     <w:lsdException w:name="Table Theme" w:semiHidden="1" w:unhideWhenUsed="1"/>
@@ -4666,6 +7656,11 @@
     <w:lsdException w:name="List Table 5 Dark Accent 6" w:uiPriority="50"/>
     <w:lsdException w:name="List Table 6 Colorful Accent 6" w:uiPriority="51"/>
     <w:lsdException w:name="List Table 7 Colorful Accent 6" w:uiPriority="52"/>
+    <w:lsdException w:name="Mention" w:semiHidden="1" w:unhideWhenUsed="1"/>
+    <w:lsdException w:name="Smart Hyperlink" w:semiHidden="1" w:unhideWhenUsed="1"/>
+    <w:lsdException w:name="Hashtag" w:semiHidden="1" w:unhideWhenUsed="1"/>
+    <w:lsdException w:name="Unresolved Mention" w:semiHidden="1" w:unhideWhenUsed="1"/>
+    <w:lsdException w:name="Smart Link" w:semiHidden="1" w:unhideWhenUsed="1"/>
   </w:latentStyles>
   <w:style w:type="paragraph" w:default="1" w:styleId="Norml">
     <w:name w:val="Normal"/>
@@ -5717,14 +8712,6 @@
 </file>
 
 <file path=customXml/item1.xml><?xml version="1.0" encoding="utf-8"?>
-<p:properties xmlns:p="http://schemas.microsoft.com/office/2006/metadata/properties" xmlns:xsi="http://www.w3.org/2001/XMLSchema-instance" xmlns:pc="http://schemas.microsoft.com/office/infopath/2007/PartnerControls">
-  <documentManagement>
-    <ReferenceId xmlns="d0fa3f08-38d3-42f1-b42a-db846c6faf11" xsi:nil="true"/>
-  </documentManagement>
-</p:properties>
-</file>
-
-<file path=customXml/item2.xml><?xml version="1.0" encoding="utf-8"?>
 <ct:contentTypeSchema xmlns:ct="http://schemas.microsoft.com/office/2006/metadata/contentType" xmlns:ma="http://schemas.microsoft.com/office/2006/metadata/properties/metaAttributes" ct:_="" ma:_="" ma:contentTypeName="Dokumentum" ma:contentTypeID="0x010100DA8606BB982E434A951E4045EBDDD58E" ma:contentTypeVersion="10" ma:contentTypeDescription="Új dokumentum létrehozása." ma:contentTypeScope="" ma:versionID="cd8d1ef528ab93fa16aeeb35ed303903">
   <xsd:schema xmlns:xsd="http://www.w3.org/2001/XMLSchema" xmlns:xs="http://www.w3.org/2001/XMLSchema" xmlns:p="http://schemas.microsoft.com/office/2006/metadata/properties" xmlns:ns2="d0fa3f08-38d3-42f1-b42a-db846c6faf11" targetNamespace="http://schemas.microsoft.com/office/2006/metadata/properties" ma:root="true" ma:fieldsID="77145cb1bc81d85b108b37a74c9de770" ns2:_="">
     <xsd:import namespace="d0fa3f08-38d3-42f1-b42a-db846c6faf11"/>
@@ -5908,6 +8895,14 @@
 </ct:contentTypeSchema>
 </file>
 
+<file path=customXml/item2.xml><?xml version="1.0" encoding="utf-8"?>
+<p:properties xmlns:p="http://schemas.microsoft.com/office/2006/metadata/properties" xmlns:xsi="http://www.w3.org/2001/XMLSchema-instance" xmlns:pc="http://schemas.microsoft.com/office/infopath/2007/PartnerControls">
+  <documentManagement>
+    <ReferenceId xmlns="d0fa3f08-38d3-42f1-b42a-db846c6faf11" xsi:nil="true"/>
+  </documentManagement>
+</p:properties>
+</file>
+
 <file path=customXml/item3.xml><?xml version="1.0" encoding="utf-8"?>
 <?mso-contentType ?>
 <FormTemplates xmlns="http://schemas.microsoft.com/sharepoint/v3/contenttype/forms">
@@ -5922,16 +8917,6 @@
 </file>
 
 <file path=customXml/itemProps1.xml><?xml version="1.0" encoding="utf-8"?>
-<ds:datastoreItem xmlns:ds="http://schemas.openxmlformats.org/officeDocument/2006/customXml" ds:itemID="{4683CF39-CBC1-469A-88EA-F31417A0D119}">
-  <ds:schemaRefs>
-    <ds:schemaRef ds:uri="http://schemas.microsoft.com/office/2006/metadata/properties"/>
-    <ds:schemaRef ds:uri="http://schemas.microsoft.com/office/infopath/2007/PartnerControls"/>
-    <ds:schemaRef ds:uri="d0fa3f08-38d3-42f1-b42a-db846c6faf11"/>
-  </ds:schemaRefs>
-</ds:datastoreItem>
-</file>
-
-<file path=customXml/itemProps2.xml><?xml version="1.0" encoding="utf-8"?>
 <ds:datastoreItem xmlns:ds="http://schemas.openxmlformats.org/officeDocument/2006/customXml" ds:itemID="{B3FF79F5-0AD8-4122-8015-20F5B475DB24}">
   <ds:schemaRefs>
     <ds:schemaRef ds:uri="http://schemas.microsoft.com/office/2006/metadata/contentType"/>
@@ -5949,6 +8934,16 @@
 </ds:datastoreItem>
 </file>
 
+<file path=customXml/itemProps2.xml><?xml version="1.0" encoding="utf-8"?>
+<ds:datastoreItem xmlns:ds="http://schemas.openxmlformats.org/officeDocument/2006/customXml" ds:itemID="{4683CF39-CBC1-469A-88EA-F31417A0D119}">
+  <ds:schemaRefs>
+    <ds:schemaRef ds:uri="http://schemas.microsoft.com/office/2006/metadata/properties"/>
+    <ds:schemaRef ds:uri="http://schemas.microsoft.com/office/infopath/2007/PartnerControls"/>
+    <ds:schemaRef ds:uri="d0fa3f08-38d3-42f1-b42a-db846c6faf11"/>
+  </ds:schemaRefs>
+</ds:datastoreItem>
+</file>
+
 <file path=customXml/itemProps3.xml><?xml version="1.0" encoding="utf-8"?>
 <ds:datastoreItem xmlns:ds="http://schemas.openxmlformats.org/officeDocument/2006/customXml" ds:itemID="{49E9CE2F-4863-430F-A73B-CD3063AB172E}">
   <ds:schemaRefs>
@@ -5958,7 +8953,7 @@
 </file>
 
 <file path=customXml/itemProps4.xml><?xml version="1.0" encoding="utf-8"?>
-<ds:datastoreItem xmlns:ds="http://schemas.openxmlformats.org/officeDocument/2006/customXml" ds:itemID="{2A20B2C5-14D4-4E4B-8A6D-6E09BB02B1D6}">
+<ds:datastoreItem xmlns:ds="http://schemas.openxmlformats.org/officeDocument/2006/customXml" ds:itemID="{196E320C-5B9E-4288-AE27-020177F95213}">
   <ds:schemaRefs>
     <ds:schemaRef ds:uri="http://schemas.openxmlformats.org/officeDocument/2006/bibliography"/>
   </ds:schemaRefs>

</xml_diff>